<commit_message>
Added results for control group in Evaluation
</commit_message>
<xml_diff>
--- a/Report/Laughtr Report.docx
+++ b/Report/Laughtr Report.docx
@@ -13,19 +13,11 @@
       </w:pPr>
       <w:bookmarkStart w:id="0" w:name="_6onlx7yb4fxr" w:colFirst="0" w:colLast="0"/>
       <w:bookmarkEnd w:id="0"/>
-      <w:proofErr w:type="spellStart"/>
-      <w:r>
-        <w:rPr>
-          <w:rFonts w:ascii="Ubuntu" w:eastAsia="Ubuntu" w:hAnsi="Ubuntu" w:cs="Ubuntu"/>
-        </w:rPr>
-        <w:t>Laughtr</w:t>
-      </w:r>
-      <w:proofErr w:type="spellEnd"/>
-      <w:r>
-        <w:rPr>
-          <w:rFonts w:ascii="Ubuntu" w:eastAsia="Ubuntu" w:hAnsi="Ubuntu" w:cs="Ubuntu"/>
-        </w:rPr>
-        <w:t xml:space="preserve"> </w:t>
+      <w:r>
+        <w:rPr>
+          <w:rFonts w:ascii="Ubuntu" w:eastAsia="Ubuntu" w:hAnsi="Ubuntu" w:cs="Ubuntu"/>
+        </w:rPr>
+        <w:t xml:space="preserve">Laughtr </w:t>
       </w:r>
     </w:p>
     <w:p>
@@ -61,21 +53,7 @@
         <w:rPr>
           <w:rFonts w:ascii="Ubuntu" w:eastAsia="Ubuntu" w:hAnsi="Ubuntu" w:cs="Ubuntu"/>
         </w:rPr>
-        <w:t xml:space="preserve">Ashley </w:t>
-      </w:r>
-      <w:proofErr w:type="spellStart"/>
-      <w:r>
-        <w:rPr>
-          <w:rFonts w:ascii="Ubuntu" w:eastAsia="Ubuntu" w:hAnsi="Ubuntu" w:cs="Ubuntu"/>
-        </w:rPr>
-        <w:t>McGeechan</w:t>
-      </w:r>
-      <w:proofErr w:type="spellEnd"/>
-      <w:r>
-        <w:rPr>
-          <w:rFonts w:ascii="Ubuntu" w:eastAsia="Ubuntu" w:hAnsi="Ubuntu" w:cs="Ubuntu"/>
-        </w:rPr>
-        <w:t xml:space="preserve"> - 2193429M</w:t>
+        <w:t>Ashley McGeechan - 2193429M</w:t>
       </w:r>
     </w:p>
     <w:p>
@@ -93,21 +71,7 @@
         <w:rPr>
           <w:rFonts w:ascii="Ubuntu" w:eastAsia="Ubuntu" w:hAnsi="Ubuntu" w:cs="Ubuntu"/>
         </w:rPr>
-        <w:t xml:space="preserve">Jude </w:t>
-      </w:r>
-      <w:proofErr w:type="spellStart"/>
-      <w:r>
-        <w:rPr>
-          <w:rFonts w:ascii="Ubuntu" w:eastAsia="Ubuntu" w:hAnsi="Ubuntu" w:cs="Ubuntu"/>
-        </w:rPr>
-        <w:t>Haris</w:t>
-      </w:r>
-      <w:proofErr w:type="spellEnd"/>
-      <w:r>
-        <w:rPr>
-          <w:rFonts w:ascii="Ubuntu" w:eastAsia="Ubuntu" w:hAnsi="Ubuntu" w:cs="Ubuntu"/>
-        </w:rPr>
-        <w:t xml:space="preserve"> - 2191920H</w:t>
+        <w:t>Jude Haris - 2191920H</w:t>
       </w:r>
     </w:p>
     <w:p>
@@ -146,229 +110,55 @@
           <w:rFonts w:ascii="Ubuntu" w:eastAsia="Ubuntu" w:hAnsi="Ubuntu" w:cs="Ubuntu"/>
         </w:rPr>
       </w:pPr>
-      <w:proofErr w:type="spellStart"/>
-      <w:r>
-        <w:rPr>
-          <w:rFonts w:ascii="Ubuntu" w:eastAsia="Ubuntu" w:hAnsi="Ubuntu" w:cs="Ubuntu"/>
-        </w:rPr>
-        <w:t>Laughtr</w:t>
-      </w:r>
-      <w:proofErr w:type="spellEnd"/>
-      <w:r>
-        <w:rPr>
-          <w:rFonts w:ascii="Ubuntu" w:eastAsia="Ubuntu" w:hAnsi="Ubuntu" w:cs="Ubuntu"/>
-        </w:rPr>
-        <w:t xml:space="preserve"> is a multimodal, information </w:t>
-      </w:r>
-      <w:proofErr w:type="spellStart"/>
-      <w:r>
-        <w:rPr>
-          <w:rFonts w:ascii="Ubuntu" w:eastAsia="Ubuntu" w:hAnsi="Ubuntu" w:cs="Ubuntu"/>
-        </w:rPr>
-        <w:t>visualisation</w:t>
-      </w:r>
-      <w:proofErr w:type="spellEnd"/>
-      <w:r>
-        <w:rPr>
-          <w:rFonts w:ascii="Ubuntu" w:eastAsia="Ubuntu" w:hAnsi="Ubuntu" w:cs="Ubuntu"/>
-        </w:rPr>
-        <w:t xml:space="preserve"> system designed for the administering and study of laughter therapy on children and young people in a hospital environment. </w:t>
-      </w:r>
-    </w:p>
-    <w:p>
-      <w:pPr>
-        <w:contextualSpacing w:val="0"/>
-        <w:rPr>
-          <w:rFonts w:ascii="Ubuntu" w:eastAsia="Ubuntu" w:hAnsi="Ubuntu" w:cs="Ubuntu"/>
-        </w:rPr>
-      </w:pPr>
-    </w:p>
-    <w:p>
-      <w:pPr>
-        <w:contextualSpacing w:val="0"/>
-        <w:rPr>
-          <w:rFonts w:ascii="Ubuntu" w:eastAsia="Ubuntu" w:hAnsi="Ubuntu" w:cs="Ubuntu"/>
-        </w:rPr>
-      </w:pPr>
-      <w:r>
-        <w:rPr>
-          <w:rFonts w:ascii="Ubuntu" w:eastAsia="Ubuntu" w:hAnsi="Ubuntu" w:cs="Ubuntu"/>
-        </w:rPr>
-        <w:t xml:space="preserve">Long term </w:t>
-      </w:r>
-      <w:proofErr w:type="spellStart"/>
-      <w:r>
-        <w:rPr>
-          <w:rFonts w:ascii="Ubuntu" w:eastAsia="Ubuntu" w:hAnsi="Ubuntu" w:cs="Ubuntu"/>
-        </w:rPr>
-        <w:t>hospitalisation</w:t>
-      </w:r>
-      <w:proofErr w:type="spellEnd"/>
-      <w:r>
-        <w:rPr>
-          <w:rFonts w:ascii="Ubuntu" w:eastAsia="Ubuntu" w:hAnsi="Ubuntu" w:cs="Ubuntu"/>
-        </w:rPr>
-        <w:t xml:space="preserve"> can have dramatic negative effects on the emotional d</w:t>
-      </w:r>
-      <w:r>
-        <w:rPr>
-          <w:rFonts w:ascii="Ubuntu" w:eastAsia="Ubuntu" w:hAnsi="Ubuntu" w:cs="Ubuntu"/>
-        </w:rPr>
-        <w:t>evelopment of children and young people. As such the practice of offsetting these effects is both a wide and deep area of study for doctors and academics. Our app aims to provide a platform for one such practice; Laughter Therapy. The health benefits of la</w:t>
-      </w:r>
-      <w:r>
-        <w:rPr>
-          <w:rFonts w:ascii="Ubuntu" w:eastAsia="Ubuntu" w:hAnsi="Ubuntu" w:cs="Ubuntu"/>
-        </w:rPr>
-        <w:t xml:space="preserve">ughing are a timeless nugget of common </w:t>
-      </w:r>
-      <w:proofErr w:type="gramStart"/>
-      <w:r>
-        <w:rPr>
-          <w:rFonts w:ascii="Ubuntu" w:eastAsia="Ubuntu" w:hAnsi="Ubuntu" w:cs="Ubuntu"/>
-        </w:rPr>
-        <w:t>sense</w:t>
-      </w:r>
-      <w:proofErr w:type="gramEnd"/>
-      <w:r>
-        <w:rPr>
-          <w:rFonts w:ascii="Ubuntu" w:eastAsia="Ubuntu" w:hAnsi="Ubuntu" w:cs="Ubuntu"/>
-        </w:rPr>
-        <w:t xml:space="preserve"> but modern research is uncovering what its effects really are and how they come about. The act of laughing has been shown to decrease stress hormones like cortisol and release positive hormones like endorphins, </w:t>
-      </w:r>
-      <w:r>
-        <w:rPr>
-          <w:rFonts w:ascii="Ubuntu" w:eastAsia="Ubuntu" w:hAnsi="Ubuntu" w:cs="Ubuntu"/>
-        </w:rPr>
-        <w:t>with the result of reducing levels of stress, anxiety, depression, and increasing tolerance for pain. It’s clear to see why harnessing the power of laughter would be a great tool for helping those with serious and debilitating illness. That is why more and</w:t>
-      </w:r>
-      <w:r>
-        <w:rPr>
-          <w:rFonts w:ascii="Ubuntu" w:eastAsia="Ubuntu" w:hAnsi="Ubuntu" w:cs="Ubuntu"/>
-        </w:rPr>
-        <w:t xml:space="preserve"> more hospitals have been introducing Laughter Therapy. The origins of Laughter Therapy come from the famous journalist and peace advocate Norman Cousins who, when faced with a collagen disease that was crippling him with pain, decided to take matters into</w:t>
-      </w:r>
-      <w:r>
-        <w:rPr>
-          <w:rFonts w:ascii="Ubuntu" w:eastAsia="Ubuntu" w:hAnsi="Ubuntu" w:cs="Ubuntu"/>
-        </w:rPr>
-        <w:t xml:space="preserve"> his own hands and leave the dreary confines of the hospital. The best pain medicine he could find was not morphine but loud, sustained, and sometimes forced, laughter. He would eventually make a full recovery and while the effects of his home-brand therap</w:t>
-      </w:r>
-      <w:r>
-        <w:rPr>
-          <w:rFonts w:ascii="Ubuntu" w:eastAsia="Ubuntu" w:hAnsi="Ubuntu" w:cs="Ubuntu"/>
-        </w:rPr>
-        <w:t xml:space="preserve">y on the disease itself is inconclusive it had assuredly helped his coping with it. Nowadays the therapy takes place within the hospital. Whether it be sessions of group laughter or bringing </w:t>
-      </w:r>
-      <w:proofErr w:type="spellStart"/>
-      <w:r>
-        <w:rPr>
-          <w:rFonts w:ascii="Ubuntu" w:eastAsia="Ubuntu" w:hAnsi="Ubuntu" w:cs="Ubuntu"/>
-        </w:rPr>
-        <w:t>humour</w:t>
-      </w:r>
-      <w:proofErr w:type="spellEnd"/>
-      <w:r>
-        <w:rPr>
-          <w:rFonts w:ascii="Ubuntu" w:eastAsia="Ubuntu" w:hAnsi="Ubuntu" w:cs="Ubuntu"/>
-        </w:rPr>
-        <w:t xml:space="preserve"> straight to their beds, whether it be young children under</w:t>
-      </w:r>
-      <w:r>
-        <w:rPr>
-          <w:rFonts w:ascii="Ubuntu" w:eastAsia="Ubuntu" w:hAnsi="Ubuntu" w:cs="Ubuntu"/>
-        </w:rPr>
-        <w:t xml:space="preserve">going surgery or breast cancer patients or elderly </w:t>
-      </w:r>
-      <w:proofErr w:type="spellStart"/>
-      <w:r>
-        <w:rPr>
-          <w:rFonts w:ascii="Ubuntu" w:eastAsia="Ubuntu" w:hAnsi="Ubuntu" w:cs="Ubuntu"/>
-        </w:rPr>
-        <w:t>alzheimer’s</w:t>
-      </w:r>
-      <w:proofErr w:type="spellEnd"/>
-      <w:r>
-        <w:rPr>
-          <w:rFonts w:ascii="Ubuntu" w:eastAsia="Ubuntu" w:hAnsi="Ubuntu" w:cs="Ubuntu"/>
-        </w:rPr>
-        <w:t xml:space="preserve"> victims, whether the laughter be totally natural or totally simulated, laughter has been deployed and studied with great results.</w:t>
-      </w:r>
-    </w:p>
-    <w:p>
-      <w:pPr>
-        <w:contextualSpacing w:val="0"/>
-        <w:rPr>
-          <w:rFonts w:ascii="Ubuntu" w:eastAsia="Ubuntu" w:hAnsi="Ubuntu" w:cs="Ubuntu"/>
-        </w:rPr>
-      </w:pPr>
-    </w:p>
-    <w:p>
-      <w:pPr>
-        <w:contextualSpacing w:val="0"/>
-        <w:rPr>
-          <w:rFonts w:ascii="Ubuntu" w:eastAsia="Ubuntu" w:hAnsi="Ubuntu" w:cs="Ubuntu"/>
-        </w:rPr>
-      </w:pPr>
-      <w:r>
-        <w:rPr>
-          <w:rFonts w:ascii="Ubuntu" w:eastAsia="Ubuntu" w:hAnsi="Ubuntu" w:cs="Ubuntu"/>
-        </w:rPr>
-        <w:t>It was for these reasons that we wanted to create a platform f</w:t>
-      </w:r>
-      <w:r>
-        <w:rPr>
-          <w:rFonts w:ascii="Ubuntu" w:eastAsia="Ubuntu" w:hAnsi="Ubuntu" w:cs="Ubuntu"/>
-        </w:rPr>
-        <w:t xml:space="preserve">or Laughter Therapy that took advantage of mobile devices and their access to the treasure trove of </w:t>
-      </w:r>
-      <w:proofErr w:type="spellStart"/>
-      <w:r>
-        <w:rPr>
-          <w:rFonts w:ascii="Ubuntu" w:eastAsia="Ubuntu" w:hAnsi="Ubuntu" w:cs="Ubuntu"/>
-        </w:rPr>
-        <w:t>humour</w:t>
-      </w:r>
-      <w:proofErr w:type="spellEnd"/>
-      <w:r>
-        <w:rPr>
-          <w:rFonts w:ascii="Ubuntu" w:eastAsia="Ubuntu" w:hAnsi="Ubuntu" w:cs="Ubuntu"/>
-        </w:rPr>
-        <w:t xml:space="preserve"> found on the internet. </w:t>
-      </w:r>
-      <w:proofErr w:type="gramStart"/>
-      <w:r>
-        <w:rPr>
-          <w:rFonts w:ascii="Ubuntu" w:eastAsia="Ubuntu" w:hAnsi="Ubuntu" w:cs="Ubuntu"/>
-        </w:rPr>
-        <w:t>Additionally</w:t>
-      </w:r>
-      <w:proofErr w:type="gramEnd"/>
-      <w:r>
-        <w:rPr>
-          <w:rFonts w:ascii="Ubuntu" w:eastAsia="Ubuntu" w:hAnsi="Ubuntu" w:cs="Ubuntu"/>
-        </w:rPr>
-        <w:t xml:space="preserve"> we wanted our platform to be a method of deriving both qualitative and quantitative analysis on the effects of La</w:t>
-      </w:r>
-      <w:r>
-        <w:rPr>
-          <w:rFonts w:ascii="Ubuntu" w:eastAsia="Ubuntu" w:hAnsi="Ubuntu" w:cs="Ubuntu"/>
-        </w:rPr>
-        <w:t xml:space="preserve">ughter Therapy live as it happens. The result of this being </w:t>
-      </w:r>
-      <w:proofErr w:type="spellStart"/>
-      <w:r>
-        <w:rPr>
-          <w:rFonts w:ascii="Ubuntu" w:eastAsia="Ubuntu" w:hAnsi="Ubuntu" w:cs="Ubuntu"/>
-        </w:rPr>
-        <w:t>Laughtr</w:t>
-      </w:r>
-      <w:proofErr w:type="spellEnd"/>
-      <w:r>
-        <w:rPr>
-          <w:rFonts w:ascii="Ubuntu" w:eastAsia="Ubuntu" w:hAnsi="Ubuntu" w:cs="Ubuntu"/>
-        </w:rPr>
-        <w:t>.</w:t>
+      <w:r>
+        <w:rPr>
+          <w:rFonts w:ascii="Ubuntu" w:eastAsia="Ubuntu" w:hAnsi="Ubuntu" w:cs="Ubuntu"/>
+        </w:rPr>
+        <w:t xml:space="preserve">Laughtr is a multimodal, information visualisation system designed for the administering and study of laughter therapy on children and young people in a hospital environment. </w:t>
+      </w:r>
+    </w:p>
+    <w:p>
+      <w:pPr>
+        <w:contextualSpacing w:val="0"/>
+        <w:rPr>
+          <w:rFonts w:ascii="Ubuntu" w:eastAsia="Ubuntu" w:hAnsi="Ubuntu" w:cs="Ubuntu"/>
+        </w:rPr>
+      </w:pPr>
+    </w:p>
+    <w:p>
+      <w:pPr>
+        <w:contextualSpacing w:val="0"/>
+        <w:rPr>
+          <w:rFonts w:ascii="Ubuntu" w:eastAsia="Ubuntu" w:hAnsi="Ubuntu" w:cs="Ubuntu"/>
+        </w:rPr>
+      </w:pPr>
+      <w:r>
+        <w:rPr>
+          <w:rFonts w:ascii="Ubuntu" w:eastAsia="Ubuntu" w:hAnsi="Ubuntu" w:cs="Ubuntu"/>
+        </w:rPr>
+        <w:t>Long term hospitalisation can have dramatic negative effects on the emotional development of children and young people. As such the practice of offsetting these effects is both a wide and deep area of study for doctors and academics. Our app aims to provide a platform for one such practice; Laughter Therapy. The health benefits of laughing are a timeless nugget of common sense but modern research is uncovering what its effects really are and how they come about. The act of laughing has been shown to decrease stress hormones like cortisol and release positive hormones like endorphins, with the result of reducing levels of stress, anxiety, depression, and increasing tolerance for pain. It’s clear to see why harnessing the power of laughter would be a great tool for helping those with serious and debilitating illness. That is why more and more hospitals have been introducing Laughter Therapy. The origins of Laughter Therapy come from the famous journalist and peace advocate Norman Cousins who, when faced with a collagen disease that was crippling him with pain, decided to take matters into his own hands and leave the dreary confines of the hospital. The best pain medicine he could find was not morphine but loud, sustained, and sometimes forced, laughter. He would eventually make a full recovery and while the effects of his home-brand therapy on the disease itself is inconclusive it had assuredly helped his coping with it. Nowadays the therapy takes place within the hospital. Whether it be sessions of group laughter or bringing humour straight to their beds, whether it be young children undergoing surgery or breast cancer patients or elderly alzheimer’s victims, whether the laughter be totally natural or totally simulated, laughter has been deployed and studied with great results.</w:t>
+      </w:r>
+    </w:p>
+    <w:p>
+      <w:pPr>
+        <w:contextualSpacing w:val="0"/>
+        <w:rPr>
+          <w:rFonts w:ascii="Ubuntu" w:eastAsia="Ubuntu" w:hAnsi="Ubuntu" w:cs="Ubuntu"/>
+        </w:rPr>
+      </w:pPr>
+    </w:p>
+    <w:p>
+      <w:pPr>
+        <w:contextualSpacing w:val="0"/>
+        <w:rPr>
+          <w:rFonts w:ascii="Ubuntu" w:eastAsia="Ubuntu" w:hAnsi="Ubuntu" w:cs="Ubuntu"/>
+        </w:rPr>
+      </w:pPr>
+      <w:r>
+        <w:rPr>
+          <w:rFonts w:ascii="Ubuntu" w:eastAsia="Ubuntu" w:hAnsi="Ubuntu" w:cs="Ubuntu"/>
+        </w:rPr>
+        <w:t>It was for these reasons that we wanted to create a platform for Laughter Therapy that took advantage of mobile devices and their access to the treasure trove of humour found on the internet. Additionally we wanted our platform to be a method of deriving both qualitative and quantitative analysis on the effects of Laughter Therapy live as it happens. The result of this being Laughtr.</w:t>
       </w:r>
       <w:r>
         <w:br w:type="page"/>
@@ -401,855 +191,283 @@
           <w:rFonts w:ascii="Ubuntu" w:eastAsia="Ubuntu" w:hAnsi="Ubuntu" w:cs="Ubuntu"/>
         </w:rPr>
       </w:pPr>
-      <w:proofErr w:type="spellStart"/>
-      <w:r>
-        <w:rPr>
-          <w:rFonts w:ascii="Ubuntu" w:eastAsia="Ubuntu" w:hAnsi="Ubuntu" w:cs="Ubuntu"/>
-        </w:rPr>
-        <w:t>Laughtr</w:t>
-      </w:r>
-      <w:proofErr w:type="spellEnd"/>
-      <w:r>
-        <w:rPr>
-          <w:rFonts w:ascii="Ubuntu" w:eastAsia="Ubuntu" w:hAnsi="Ubuntu" w:cs="Ubuntu"/>
-        </w:rPr>
-        <w:t xml:space="preserve"> takes the form of an android app with three main functionalities.</w:t>
-      </w:r>
-    </w:p>
-    <w:p>
-      <w:pPr>
-        <w:contextualSpacing w:val="0"/>
-        <w:rPr>
-          <w:rFonts w:ascii="Ubuntu" w:eastAsia="Ubuntu" w:hAnsi="Ubuntu" w:cs="Ubuntu"/>
-        </w:rPr>
-      </w:pPr>
-    </w:p>
-    <w:p>
-      <w:pPr>
-        <w:contextualSpacing w:val="0"/>
-        <w:rPr>
-          <w:rFonts w:ascii="Ubuntu" w:eastAsia="Ubuntu" w:hAnsi="Ubuntu" w:cs="Ubuntu"/>
-        </w:rPr>
-      </w:pPr>
-      <w:r>
-        <w:rPr>
-          <w:rFonts w:ascii="Ubuntu" w:eastAsia="Ubuntu" w:hAnsi="Ubuntu" w:cs="Ubuntu"/>
-        </w:rPr>
-        <w:t xml:space="preserve">First is a mood evaluation module that uses questions from the Child Health Questionnaire, a globally </w:t>
-      </w:r>
-      <w:proofErr w:type="spellStart"/>
-      <w:r>
-        <w:rPr>
-          <w:rFonts w:ascii="Ubuntu" w:eastAsia="Ubuntu" w:hAnsi="Ubuntu" w:cs="Ubuntu"/>
-        </w:rPr>
-        <w:t>r</w:t>
-      </w:r>
-      <w:r>
-        <w:rPr>
-          <w:rFonts w:ascii="Ubuntu" w:eastAsia="Ubuntu" w:hAnsi="Ubuntu" w:cs="Ubuntu"/>
-        </w:rPr>
-        <w:t>ecognised</w:t>
-      </w:r>
-      <w:proofErr w:type="spellEnd"/>
-      <w:r>
-        <w:rPr>
-          <w:rFonts w:ascii="Ubuntu" w:eastAsia="Ubuntu" w:hAnsi="Ubuntu" w:cs="Ubuntu"/>
-        </w:rPr>
-        <w:t xml:space="preserve"> and academically researched health survey for children, adapted for mobile devices and for multiple levels of maturity and reading comprehension so that the evaluation can be performed with minimal guidance from doctors or parents. Studies show </w:t>
-      </w:r>
-      <w:proofErr w:type="spellStart"/>
-      <w:r>
-        <w:rPr>
-          <w:rFonts w:ascii="Ubuntu" w:eastAsia="Ubuntu" w:hAnsi="Ubuntu" w:cs="Ubuntu"/>
-        </w:rPr>
-        <w:t>s</w:t>
-      </w:r>
-      <w:r>
-        <w:rPr>
-          <w:rFonts w:ascii="Ubuntu" w:eastAsia="Ubuntu" w:hAnsi="Ubuntu" w:cs="Ubuntu"/>
-        </w:rPr>
-        <w:t>elf administered</w:t>
-      </w:r>
-      <w:proofErr w:type="spellEnd"/>
-      <w:r>
-        <w:rPr>
-          <w:rFonts w:ascii="Ubuntu" w:eastAsia="Ubuntu" w:hAnsi="Ubuntu" w:cs="Ubuntu"/>
-        </w:rPr>
-        <w:t xml:space="preserve"> evaluations are no less effective than doctor administered ones and are found to be more comfortable and acceptable to young people. Tests are administered before and after the therapy session to evaluate effectiveness of the treatment and</w:t>
-      </w:r>
-      <w:r>
-        <w:rPr>
-          <w:rFonts w:ascii="Ubuntu" w:eastAsia="Ubuntu" w:hAnsi="Ubuntu" w:cs="Ubuntu"/>
-        </w:rPr>
-        <w:t xml:space="preserve"> answers are recorded to evaluate changes in mood over longer time frames.</w:t>
-      </w:r>
-    </w:p>
-    <w:p>
-      <w:pPr>
-        <w:contextualSpacing w:val="0"/>
-        <w:rPr>
-          <w:rFonts w:ascii="Ubuntu" w:eastAsia="Ubuntu" w:hAnsi="Ubuntu" w:cs="Ubuntu"/>
-        </w:rPr>
-      </w:pPr>
-    </w:p>
-    <w:p>
-      <w:pPr>
-        <w:contextualSpacing w:val="0"/>
-        <w:rPr>
-          <w:rFonts w:ascii="Ubuntu" w:eastAsia="Ubuntu" w:hAnsi="Ubuntu" w:cs="Ubuntu"/>
-        </w:rPr>
-      </w:pPr>
-      <w:r>
-        <w:rPr>
-          <w:rFonts w:ascii="Ubuntu" w:eastAsia="Ubuntu" w:hAnsi="Ubuntu" w:cs="Ubuntu"/>
-        </w:rPr>
-        <w:t>Second is the laughter module. This module records the patients’ laugh and provides them with some laugh-motivating material to get them into the mood. The laugh data is saved to t</w:t>
-      </w:r>
-      <w:r>
-        <w:rPr>
-          <w:rFonts w:ascii="Ubuntu" w:eastAsia="Ubuntu" w:hAnsi="Ubuntu" w:cs="Ubuntu"/>
-        </w:rPr>
-        <w:t xml:space="preserve">he phone for future examination. The material consists of funny images and videos sourced from an external database. This allows all material to be checked and vetted for age appropriateness as well as </w:t>
-      </w:r>
-      <w:proofErr w:type="spellStart"/>
-      <w:r>
-        <w:rPr>
-          <w:rFonts w:ascii="Ubuntu" w:eastAsia="Ubuntu" w:hAnsi="Ubuntu" w:cs="Ubuntu"/>
-        </w:rPr>
-        <w:t>categorised</w:t>
-      </w:r>
-      <w:proofErr w:type="spellEnd"/>
-      <w:r>
-        <w:rPr>
-          <w:rFonts w:ascii="Ubuntu" w:eastAsia="Ubuntu" w:hAnsi="Ubuntu" w:cs="Ubuntu"/>
-        </w:rPr>
-        <w:t xml:space="preserve"> to provide </w:t>
-      </w:r>
-      <w:proofErr w:type="gramStart"/>
-      <w:r>
-        <w:rPr>
-          <w:rFonts w:ascii="Ubuntu" w:eastAsia="Ubuntu" w:hAnsi="Ubuntu" w:cs="Ubuntu"/>
-        </w:rPr>
-        <w:t>patients’</w:t>
-      </w:r>
-      <w:proofErr w:type="gramEnd"/>
-      <w:r>
-        <w:rPr>
-          <w:rFonts w:ascii="Ubuntu" w:eastAsia="Ubuntu" w:hAnsi="Ubuntu" w:cs="Ubuntu"/>
-        </w:rPr>
-        <w:t xml:space="preserve"> with content </w:t>
-      </w:r>
-      <w:proofErr w:type="spellStart"/>
-      <w:r>
-        <w:rPr>
-          <w:rFonts w:ascii="Ubuntu" w:eastAsia="Ubuntu" w:hAnsi="Ubuntu" w:cs="Ubuntu"/>
-        </w:rPr>
-        <w:t>personal</w:t>
-      </w:r>
-      <w:r>
-        <w:rPr>
-          <w:rFonts w:ascii="Ubuntu" w:eastAsia="Ubuntu" w:hAnsi="Ubuntu" w:cs="Ubuntu"/>
-        </w:rPr>
-        <w:t>ised</w:t>
-      </w:r>
-      <w:proofErr w:type="spellEnd"/>
-      <w:r>
-        <w:rPr>
-          <w:rFonts w:ascii="Ubuntu" w:eastAsia="Ubuntu" w:hAnsi="Ubuntu" w:cs="Ubuntu"/>
-        </w:rPr>
-        <w:t xml:space="preserve"> to their own sense of </w:t>
-      </w:r>
-      <w:proofErr w:type="spellStart"/>
-      <w:r>
-        <w:rPr>
-          <w:rFonts w:ascii="Ubuntu" w:eastAsia="Ubuntu" w:hAnsi="Ubuntu" w:cs="Ubuntu"/>
-        </w:rPr>
-        <w:t>humour</w:t>
-      </w:r>
-      <w:proofErr w:type="spellEnd"/>
-      <w:r>
-        <w:rPr>
-          <w:rFonts w:ascii="Ubuntu" w:eastAsia="Ubuntu" w:hAnsi="Ubuntu" w:cs="Ubuntu"/>
-        </w:rPr>
-        <w:t xml:space="preserve"> and their own sensitivities. There may also be merit in </w:t>
-      </w:r>
-      <w:proofErr w:type="spellStart"/>
-      <w:r>
-        <w:rPr>
-          <w:rFonts w:ascii="Ubuntu" w:eastAsia="Ubuntu" w:hAnsi="Ubuntu" w:cs="Ubuntu"/>
-        </w:rPr>
-        <w:t>analysing</w:t>
-      </w:r>
-      <w:proofErr w:type="spellEnd"/>
-      <w:r>
-        <w:rPr>
-          <w:rFonts w:ascii="Ubuntu" w:eastAsia="Ubuntu" w:hAnsi="Ubuntu" w:cs="Ubuntu"/>
-        </w:rPr>
-        <w:t xml:space="preserve"> how the patients’ tastes changes over time in relation to their mood.</w:t>
-      </w:r>
-    </w:p>
-    <w:p>
-      <w:pPr>
-        <w:contextualSpacing w:val="0"/>
-        <w:rPr>
-          <w:rFonts w:ascii="Ubuntu" w:eastAsia="Ubuntu" w:hAnsi="Ubuntu" w:cs="Ubuntu"/>
-        </w:rPr>
-      </w:pPr>
-    </w:p>
-    <w:p>
-      <w:pPr>
-        <w:contextualSpacing w:val="0"/>
-        <w:rPr>
-          <w:rFonts w:ascii="Ubuntu" w:eastAsia="Ubuntu" w:hAnsi="Ubuntu" w:cs="Ubuntu"/>
-        </w:rPr>
-      </w:pPr>
-      <w:r>
-        <w:rPr>
-          <w:rFonts w:ascii="Ubuntu" w:eastAsia="Ubuntu" w:hAnsi="Ubuntu" w:cs="Ubuntu"/>
-        </w:rPr>
-        <w:t xml:space="preserve">Lastly there is the analysis module. This takes the patients’ laugh and provides </w:t>
-      </w:r>
-      <w:proofErr w:type="spellStart"/>
-      <w:r>
-        <w:rPr>
-          <w:rFonts w:ascii="Ubuntu" w:eastAsia="Ubuntu" w:hAnsi="Ubuntu" w:cs="Ubuntu"/>
-        </w:rPr>
-        <w:t>visu</w:t>
-      </w:r>
-      <w:r>
-        <w:rPr>
-          <w:rFonts w:ascii="Ubuntu" w:eastAsia="Ubuntu" w:hAnsi="Ubuntu" w:cs="Ubuntu"/>
-        </w:rPr>
-        <w:t>alisation</w:t>
-      </w:r>
-      <w:proofErr w:type="spellEnd"/>
-      <w:r>
-        <w:rPr>
-          <w:rFonts w:ascii="Ubuntu" w:eastAsia="Ubuntu" w:hAnsi="Ubuntu" w:cs="Ubuntu"/>
-        </w:rPr>
-        <w:t xml:space="preserve"> and </w:t>
-      </w:r>
-      <w:proofErr w:type="spellStart"/>
-      <w:r>
-        <w:rPr>
-          <w:rFonts w:ascii="Ubuntu" w:eastAsia="Ubuntu" w:hAnsi="Ubuntu" w:cs="Ubuntu"/>
-        </w:rPr>
-        <w:t>analysation</w:t>
-      </w:r>
-      <w:proofErr w:type="spellEnd"/>
-      <w:r>
-        <w:rPr>
-          <w:rFonts w:ascii="Ubuntu" w:eastAsia="Ubuntu" w:hAnsi="Ubuntu" w:cs="Ubuntu"/>
-        </w:rPr>
-        <w:t xml:space="preserve">. This has benefits for doctors in evaluating their </w:t>
-      </w:r>
-      <w:proofErr w:type="gramStart"/>
-      <w:r>
-        <w:rPr>
-          <w:rFonts w:ascii="Ubuntu" w:eastAsia="Ubuntu" w:hAnsi="Ubuntu" w:cs="Ubuntu"/>
-        </w:rPr>
-        <w:t>patients</w:t>
-      </w:r>
-      <w:proofErr w:type="gramEnd"/>
-      <w:r>
-        <w:rPr>
-          <w:rFonts w:ascii="Ubuntu" w:eastAsia="Ubuntu" w:hAnsi="Ubuntu" w:cs="Ubuntu"/>
-        </w:rPr>
-        <w:t xml:space="preserve"> mood, academics in studying the effects of laughter therapy, and also for the patient </w:t>
-      </w:r>
-      <w:proofErr w:type="spellStart"/>
-      <w:r>
-        <w:rPr>
-          <w:rFonts w:ascii="Ubuntu" w:eastAsia="Ubuntu" w:hAnsi="Ubuntu" w:cs="Ubuntu"/>
-        </w:rPr>
-        <w:t>themself</w:t>
-      </w:r>
-      <w:proofErr w:type="spellEnd"/>
-      <w:r>
-        <w:rPr>
-          <w:rFonts w:ascii="Ubuntu" w:eastAsia="Ubuntu" w:hAnsi="Ubuntu" w:cs="Ubuntu"/>
-        </w:rPr>
-        <w:t xml:space="preserve"> by providing more interesting (but perhaps less medically useful) analytics</w:t>
-      </w:r>
-      <w:r>
-        <w:rPr>
-          <w:rFonts w:ascii="Ubuntu" w:eastAsia="Ubuntu" w:hAnsi="Ubuntu" w:cs="Ubuntu"/>
-        </w:rPr>
-        <w:t xml:space="preserve"> like the sound wave and the spectrogram. Comparisons are also made to past laughter recordings to again evaluate change over time in relation to mood, but also to encourage the patients to laugh in different ways and with increased passion. Simulated laug</w:t>
-      </w:r>
-      <w:r>
-        <w:rPr>
-          <w:rFonts w:ascii="Ubuntu" w:eastAsia="Ubuntu" w:hAnsi="Ubuntu" w:cs="Ubuntu"/>
-        </w:rPr>
-        <w:t xml:space="preserve">hter has been shown to provide similar health benefits to natural laughter and often laughing in an absurd or forced manner will bring forth natural laughter </w:t>
-      </w:r>
-      <w:proofErr w:type="gramStart"/>
-      <w:r>
-        <w:rPr>
-          <w:rFonts w:ascii="Ubuntu" w:eastAsia="Ubuntu" w:hAnsi="Ubuntu" w:cs="Ubuntu"/>
-        </w:rPr>
-        <w:t>as a consequence</w:t>
-      </w:r>
-      <w:proofErr w:type="gramEnd"/>
-      <w:r>
-        <w:rPr>
-          <w:rFonts w:ascii="Ubuntu" w:eastAsia="Ubuntu" w:hAnsi="Ubuntu" w:cs="Ubuntu"/>
-        </w:rPr>
-        <w:t>.</w:t>
-      </w:r>
-    </w:p>
-    <w:p>
-      <w:pPr>
-        <w:contextualSpacing w:val="0"/>
-        <w:rPr>
-          <w:rFonts w:ascii="Ubuntu" w:eastAsia="Ubuntu" w:hAnsi="Ubuntu" w:cs="Ubuntu"/>
-        </w:rPr>
-      </w:pPr>
-    </w:p>
-    <w:p>
-      <w:pPr>
-        <w:contextualSpacing w:val="0"/>
-        <w:rPr>
-          <w:rFonts w:ascii="Ubuntu" w:eastAsia="Ubuntu" w:hAnsi="Ubuntu" w:cs="Ubuntu"/>
-        </w:rPr>
-      </w:pPr>
-      <w:r>
-        <w:rPr>
-          <w:rFonts w:ascii="Ubuntu" w:eastAsia="Ubuntu" w:hAnsi="Ubuntu" w:cs="Ubuntu"/>
-        </w:rPr>
-        <w:t xml:space="preserve">These three modules describe the functional aspects of the app design but what </w:t>
-      </w:r>
-      <w:r>
-        <w:rPr>
-          <w:rFonts w:ascii="Ubuntu" w:eastAsia="Ubuntu" w:hAnsi="Ubuntu" w:cs="Ubuntu"/>
-        </w:rPr>
-        <w:t>about the non-functional ones?</w:t>
-      </w:r>
-    </w:p>
-    <w:p>
-      <w:pPr>
-        <w:contextualSpacing w:val="0"/>
-        <w:rPr>
-          <w:rFonts w:ascii="Ubuntu" w:eastAsia="Ubuntu" w:hAnsi="Ubuntu" w:cs="Ubuntu"/>
-        </w:rPr>
-      </w:pPr>
-    </w:p>
-    <w:p>
-      <w:pPr>
-        <w:contextualSpacing w:val="0"/>
-        <w:rPr>
-          <w:rFonts w:ascii="Ubuntu" w:eastAsia="Ubuntu" w:hAnsi="Ubuntu" w:cs="Ubuntu"/>
-        </w:rPr>
-      </w:pPr>
-      <w:r>
-        <w:rPr>
-          <w:rFonts w:ascii="Ubuntu" w:eastAsia="Ubuntu" w:hAnsi="Ubuntu" w:cs="Ubuntu"/>
-        </w:rPr>
-        <w:t xml:space="preserve">Dealing with a young target audience comes with a unique set of challenges. The younger generations’ heightened familiarity with mobile interaction allows them to adapt and learn the use of the app quickly and make explicit </w:t>
-      </w:r>
-      <w:r>
-        <w:rPr>
-          <w:rFonts w:ascii="Ubuntu" w:eastAsia="Ubuntu" w:hAnsi="Ubuntu" w:cs="Ubuntu"/>
-        </w:rPr>
-        <w:t xml:space="preserve">teaching less necessary, but </w:t>
-      </w:r>
-      <w:proofErr w:type="gramStart"/>
-      <w:r>
-        <w:rPr>
-          <w:rFonts w:ascii="Ubuntu" w:eastAsia="Ubuntu" w:hAnsi="Ubuntu" w:cs="Ubuntu"/>
-        </w:rPr>
-        <w:t>conversely</w:t>
-      </w:r>
-      <w:proofErr w:type="gramEnd"/>
-      <w:r>
-        <w:rPr>
-          <w:rFonts w:ascii="Ubuntu" w:eastAsia="Ubuntu" w:hAnsi="Ubuntu" w:cs="Ubuntu"/>
-        </w:rPr>
-        <w:t xml:space="preserve"> they have higher quality standards for user experience. While adults might accept an application that was more clinical in nature a child is unlikely to engage with such an app. There must be a greater focus on the s</w:t>
-      </w:r>
-      <w:r>
-        <w:rPr>
-          <w:rFonts w:ascii="Ubuntu" w:eastAsia="Ubuntu" w:hAnsi="Ubuntu" w:cs="Ubuntu"/>
-        </w:rPr>
-        <w:t xml:space="preserve">ide of laughter than on the side of therapy. </w:t>
-      </w:r>
-    </w:p>
-    <w:p>
-      <w:pPr>
-        <w:contextualSpacing w:val="0"/>
-        <w:rPr>
-          <w:rFonts w:ascii="Ubuntu" w:eastAsia="Ubuntu" w:hAnsi="Ubuntu" w:cs="Ubuntu"/>
-        </w:rPr>
-      </w:pPr>
-    </w:p>
-    <w:p>
-      <w:pPr>
-        <w:contextualSpacing w:val="0"/>
-        <w:rPr>
-          <w:rFonts w:ascii="Ubuntu" w:eastAsia="Ubuntu" w:hAnsi="Ubuntu" w:cs="Ubuntu"/>
-        </w:rPr>
-      </w:pPr>
-      <w:r>
-        <w:rPr>
-          <w:rFonts w:ascii="Ubuntu" w:eastAsia="Ubuntu" w:hAnsi="Ubuntu" w:cs="Ubuntu"/>
-        </w:rPr>
-        <w:t xml:space="preserve">As such the visual and interactive quality of the app was high on our list of priorities. Many custom assets like the age buttons were created with the intention of feeling like a commercial quality app. Some </w:t>
-      </w:r>
-      <w:r>
-        <w:rPr>
-          <w:rFonts w:ascii="Ubuntu" w:eastAsia="Ubuntu" w:hAnsi="Ubuntu" w:cs="Ubuntu"/>
-        </w:rPr>
-        <w:t xml:space="preserve">assets were not custom made but chosen from existing </w:t>
-      </w:r>
+      <w:r>
+        <w:rPr>
+          <w:rFonts w:ascii="Ubuntu" w:eastAsia="Ubuntu" w:hAnsi="Ubuntu" w:cs="Ubuntu"/>
+        </w:rPr>
+        <w:t>Laughtr takes the form of an android app with three main functionalities.</w:t>
+      </w:r>
+    </w:p>
+    <w:p>
+      <w:pPr>
+        <w:contextualSpacing w:val="0"/>
+        <w:rPr>
+          <w:rFonts w:ascii="Ubuntu" w:eastAsia="Ubuntu" w:hAnsi="Ubuntu" w:cs="Ubuntu"/>
+        </w:rPr>
+      </w:pPr>
+    </w:p>
+    <w:p>
+      <w:pPr>
+        <w:contextualSpacing w:val="0"/>
+        <w:rPr>
+          <w:rFonts w:ascii="Ubuntu" w:eastAsia="Ubuntu" w:hAnsi="Ubuntu" w:cs="Ubuntu"/>
+        </w:rPr>
+      </w:pPr>
+      <w:r>
+        <w:rPr>
+          <w:rFonts w:ascii="Ubuntu" w:eastAsia="Ubuntu" w:hAnsi="Ubuntu" w:cs="Ubuntu"/>
+        </w:rPr>
+        <w:t>First is a mood evaluation module that uses questions from the Child Health Questionnaire, a globally recognised and academically researched health survey for children, adapted for mobile devices and for multiple levels of maturity and reading comprehension so that the evaluation can be performed with minimal guidance from doctors or parents. Studies show self administered evaluations are no less effective than doctor administered ones and are found to be more comfortable and acceptable to young people. Tests are administered before and after the therapy session to evaluate effectiveness of the treatment and answers are recorded to evaluate changes in mood over longer time frames.</w:t>
+      </w:r>
+    </w:p>
+    <w:p>
+      <w:pPr>
+        <w:contextualSpacing w:val="0"/>
+        <w:rPr>
+          <w:rFonts w:ascii="Ubuntu" w:eastAsia="Ubuntu" w:hAnsi="Ubuntu" w:cs="Ubuntu"/>
+        </w:rPr>
+      </w:pPr>
+    </w:p>
+    <w:p>
+      <w:pPr>
+        <w:contextualSpacing w:val="0"/>
+        <w:rPr>
+          <w:rFonts w:ascii="Ubuntu" w:eastAsia="Ubuntu" w:hAnsi="Ubuntu" w:cs="Ubuntu"/>
+        </w:rPr>
+      </w:pPr>
+      <w:r>
+        <w:rPr>
+          <w:rFonts w:ascii="Ubuntu" w:eastAsia="Ubuntu" w:hAnsi="Ubuntu" w:cs="Ubuntu"/>
+        </w:rPr>
+        <w:t>Second is the laughter module. This module records the patients’ laugh and provides them with some laugh-motivating material to get them into the mood. The laugh data is saved to the phone for future examination. The material consists of funny images and videos sourced from an external database. This allows all material to be checked and vetted for age appropriateness as well as categorised to provide patients’ with content personalised to their own sense of humour and their own sensitivities. There may also be merit in analysing how the patients’ tastes changes over time in relation to their mood.</w:t>
+      </w:r>
+    </w:p>
+    <w:p>
+      <w:pPr>
+        <w:contextualSpacing w:val="0"/>
+        <w:rPr>
+          <w:rFonts w:ascii="Ubuntu" w:eastAsia="Ubuntu" w:hAnsi="Ubuntu" w:cs="Ubuntu"/>
+        </w:rPr>
+      </w:pPr>
+    </w:p>
+    <w:p>
+      <w:pPr>
+        <w:contextualSpacing w:val="0"/>
+        <w:rPr>
+          <w:rFonts w:ascii="Ubuntu" w:eastAsia="Ubuntu" w:hAnsi="Ubuntu" w:cs="Ubuntu"/>
+        </w:rPr>
+      </w:pPr>
+      <w:r>
+        <w:rPr>
+          <w:rFonts w:ascii="Ubuntu" w:eastAsia="Ubuntu" w:hAnsi="Ubuntu" w:cs="Ubuntu"/>
+        </w:rPr>
+        <w:t>Lastly there is the analysis module. This takes the patients’ laugh and provides visualisation and analysation. This has benefits for doctors in evaluating their patients mood, academics in studying the effects of laughter therapy, and also for the patient themself by providing more interesting (but perhaps less medically useful) analytics like the sound wave and the spectrogram. Comparisons are also made to past laughter recordings to again evaluate change over time in relation to mood, but also to encourage the patients to laugh in different ways and with increased passion. Simulated laughter has been shown to provide similar health benefits to natural laughter and often laughing in an absurd or forced manner will bring forth natural laughter as a consequence.</w:t>
+      </w:r>
+    </w:p>
+    <w:p>
+      <w:pPr>
+        <w:contextualSpacing w:val="0"/>
+        <w:rPr>
+          <w:rFonts w:ascii="Ubuntu" w:eastAsia="Ubuntu" w:hAnsi="Ubuntu" w:cs="Ubuntu"/>
+        </w:rPr>
+      </w:pPr>
+    </w:p>
+    <w:p>
+      <w:pPr>
+        <w:contextualSpacing w:val="0"/>
+        <w:rPr>
+          <w:rFonts w:ascii="Ubuntu" w:eastAsia="Ubuntu" w:hAnsi="Ubuntu" w:cs="Ubuntu"/>
+        </w:rPr>
+      </w:pPr>
+      <w:r>
+        <w:rPr>
+          <w:rFonts w:ascii="Ubuntu" w:eastAsia="Ubuntu" w:hAnsi="Ubuntu" w:cs="Ubuntu"/>
+        </w:rPr>
+        <w:t>These three modules describe the functional aspects of the app design but what about the non-functional ones?</w:t>
+      </w:r>
+    </w:p>
+    <w:p>
+      <w:pPr>
+        <w:contextualSpacing w:val="0"/>
+        <w:rPr>
+          <w:rFonts w:ascii="Ubuntu" w:eastAsia="Ubuntu" w:hAnsi="Ubuntu" w:cs="Ubuntu"/>
+        </w:rPr>
+      </w:pPr>
+    </w:p>
+    <w:p>
+      <w:pPr>
+        <w:contextualSpacing w:val="0"/>
+        <w:rPr>
+          <w:rFonts w:ascii="Ubuntu" w:eastAsia="Ubuntu" w:hAnsi="Ubuntu" w:cs="Ubuntu"/>
+        </w:rPr>
+      </w:pPr>
+      <w:r>
+        <w:rPr>
+          <w:rFonts w:ascii="Ubuntu" w:eastAsia="Ubuntu" w:hAnsi="Ubuntu" w:cs="Ubuntu"/>
+        </w:rPr>
+        <w:t xml:space="preserve">Dealing with a young target audience comes with a unique set of challenges. The younger generations’ heightened familiarity with mobile interaction allows them to adapt and learn the use of the app quickly and make explicit teaching less necessary, but conversely they have higher quality standards for user experience. While adults might accept an application that was more clinical in nature a child is unlikely to engage with such an app. There must be a greater focus on the side of laughter than on the side of therapy. </w:t>
+      </w:r>
+    </w:p>
+    <w:p>
+      <w:pPr>
+        <w:contextualSpacing w:val="0"/>
+        <w:rPr>
+          <w:rFonts w:ascii="Ubuntu" w:eastAsia="Ubuntu" w:hAnsi="Ubuntu" w:cs="Ubuntu"/>
+        </w:rPr>
+      </w:pPr>
+    </w:p>
+    <w:p>
+      <w:pPr>
+        <w:contextualSpacing w:val="0"/>
+        <w:rPr>
+          <w:rFonts w:ascii="Ubuntu" w:eastAsia="Ubuntu" w:hAnsi="Ubuntu" w:cs="Ubuntu"/>
+        </w:rPr>
+      </w:pPr>
+      <w:r>
+        <w:rPr>
+          <w:rFonts w:ascii="Ubuntu" w:eastAsia="Ubuntu" w:hAnsi="Ubuntu" w:cs="Ubuntu"/>
+        </w:rPr>
+        <w:t>As such the visual and interactive quality of the app was high on our list of priorities. Many custom assets like the age buttons were created with the intention of feeling like a commercial quality app. Some assets were not custom made but chosen from existing libraries like the emoji buttons that were picked for their familiarity and appeal to young users. Some other visual motifs we used were the use of primary colours, commonly used for children’s products to keep things bright and friendly and colourful, and a Christmas background that was mostly to lift our own spirits and would hopefully do the same for the children.</w:t>
+      </w:r>
+    </w:p>
+    <w:p>
+      <w:pPr>
+        <w:contextualSpacing w:val="0"/>
+        <w:rPr>
+          <w:rFonts w:ascii="Ubuntu" w:eastAsia="Ubuntu" w:hAnsi="Ubuntu" w:cs="Ubuntu"/>
+        </w:rPr>
+      </w:pPr>
+    </w:p>
+    <w:p>
+      <w:pPr>
+        <w:contextualSpacing w:val="0"/>
+        <w:rPr>
+          <w:rFonts w:ascii="Ubuntu" w:eastAsia="Ubuntu" w:hAnsi="Ubuntu" w:cs="Ubuntu"/>
+        </w:rPr>
+      </w:pPr>
       <w:r>
         <w:rPr>
           <w:rFonts w:ascii="Ubuntu" w:eastAsia="Ubuntu" w:hAnsi="Ubuntu" w:cs="Ubuntu"/>
         </w:rPr>
         <w:lastRenderedPageBreak/>
-        <w:t xml:space="preserve">libraries like the emoji buttons that were picked for their familiarity and appeal to young users. Some other visual motifs we used were the use of primary </w:t>
-      </w:r>
-      <w:proofErr w:type="spellStart"/>
-      <w:r>
-        <w:rPr>
-          <w:rFonts w:ascii="Ubuntu" w:eastAsia="Ubuntu" w:hAnsi="Ubuntu" w:cs="Ubuntu"/>
-        </w:rPr>
-        <w:t>colours</w:t>
-      </w:r>
-      <w:proofErr w:type="spellEnd"/>
-      <w:r>
-        <w:rPr>
-          <w:rFonts w:ascii="Ubuntu" w:eastAsia="Ubuntu" w:hAnsi="Ubuntu" w:cs="Ubuntu"/>
-        </w:rPr>
-        <w:t xml:space="preserve">, commonly used for children’s products </w:t>
-      </w:r>
-      <w:r>
-        <w:rPr>
-          <w:rFonts w:ascii="Ubuntu" w:eastAsia="Ubuntu" w:hAnsi="Ubuntu" w:cs="Ubuntu"/>
-        </w:rPr>
-        <w:t xml:space="preserve">to keep things bright and friendly and </w:t>
-      </w:r>
-      <w:proofErr w:type="spellStart"/>
-      <w:r>
-        <w:rPr>
-          <w:rFonts w:ascii="Ubuntu" w:eastAsia="Ubuntu" w:hAnsi="Ubuntu" w:cs="Ubuntu"/>
-        </w:rPr>
-        <w:t>colourful</w:t>
-      </w:r>
-      <w:proofErr w:type="spellEnd"/>
-      <w:r>
-        <w:rPr>
-          <w:rFonts w:ascii="Ubuntu" w:eastAsia="Ubuntu" w:hAnsi="Ubuntu" w:cs="Ubuntu"/>
-        </w:rPr>
-        <w:t>, and a Christmas background that was mostly to lift our own spirits and would hopefully do the same for the children.</w:t>
-      </w:r>
-    </w:p>
-    <w:p>
-      <w:pPr>
-        <w:contextualSpacing w:val="0"/>
-        <w:rPr>
-          <w:rFonts w:ascii="Ubuntu" w:eastAsia="Ubuntu" w:hAnsi="Ubuntu" w:cs="Ubuntu"/>
-        </w:rPr>
-      </w:pPr>
-    </w:p>
-    <w:p>
-      <w:pPr>
-        <w:contextualSpacing w:val="0"/>
-        <w:rPr>
-          <w:rFonts w:ascii="Ubuntu" w:eastAsia="Ubuntu" w:hAnsi="Ubuntu" w:cs="Ubuntu"/>
-        </w:rPr>
-      </w:pPr>
-      <w:r>
-        <w:rPr>
-          <w:rFonts w:ascii="Ubuntu" w:eastAsia="Ubuntu" w:hAnsi="Ubuntu" w:cs="Ubuntu"/>
-        </w:rPr>
-        <w:t xml:space="preserve">In keeping with high quality user </w:t>
-      </w:r>
-      <w:proofErr w:type="gramStart"/>
-      <w:r>
-        <w:rPr>
-          <w:rFonts w:ascii="Ubuntu" w:eastAsia="Ubuntu" w:hAnsi="Ubuntu" w:cs="Ubuntu"/>
-        </w:rPr>
-        <w:t>experience</w:t>
-      </w:r>
-      <w:proofErr w:type="gramEnd"/>
-      <w:r>
-        <w:rPr>
-          <w:rFonts w:ascii="Ubuntu" w:eastAsia="Ubuntu" w:hAnsi="Ubuntu" w:cs="Ubuntu"/>
-        </w:rPr>
-        <w:t xml:space="preserve"> we maintained strict standards for response time to prevent boredom or frustration compounding on what might already be a bad mood, and provided auditory feedback where appropriate. Haptic feedback was also incl</w:t>
-      </w:r>
-      <w:r>
-        <w:rPr>
-          <w:rFonts w:ascii="Ubuntu" w:eastAsia="Ubuntu" w:hAnsi="Ubuntu" w:cs="Ubuntu"/>
-        </w:rPr>
-        <w:t xml:space="preserve">uded in button presses. All these feedback vectors </w:t>
-      </w:r>
-      <w:proofErr w:type="gramStart"/>
-      <w:r>
-        <w:rPr>
-          <w:rFonts w:ascii="Ubuntu" w:eastAsia="Ubuntu" w:hAnsi="Ubuntu" w:cs="Ubuntu"/>
-        </w:rPr>
-        <w:t>are able to</w:t>
-      </w:r>
-      <w:proofErr w:type="gramEnd"/>
-      <w:r>
-        <w:rPr>
-          <w:rFonts w:ascii="Ubuntu" w:eastAsia="Ubuntu" w:hAnsi="Ubuntu" w:cs="Ubuntu"/>
-        </w:rPr>
-        <w:t xml:space="preserve"> be disabled in the settings menu. We wanted to avoid sensory overload from too much feedback but in designing for </w:t>
-      </w:r>
-      <w:proofErr w:type="spellStart"/>
-      <w:r>
-        <w:rPr>
-          <w:rFonts w:ascii="Ubuntu" w:eastAsia="Ubuntu" w:hAnsi="Ubuntu" w:cs="Ubuntu"/>
-        </w:rPr>
-        <w:t>hospitalised</w:t>
-      </w:r>
-      <w:proofErr w:type="spellEnd"/>
-      <w:r>
-        <w:rPr>
-          <w:rFonts w:ascii="Ubuntu" w:eastAsia="Ubuntu" w:hAnsi="Ubuntu" w:cs="Ubuntu"/>
-        </w:rPr>
-        <w:t xml:space="preserve"> children we knew we would have to cover a range of disabilities an</w:t>
-      </w:r>
-      <w:r>
-        <w:rPr>
-          <w:rFonts w:ascii="Ubuntu" w:eastAsia="Ubuntu" w:hAnsi="Ubuntu" w:cs="Ubuntu"/>
-        </w:rPr>
-        <w:t xml:space="preserve">d </w:t>
-      </w:r>
-      <w:proofErr w:type="gramStart"/>
-      <w:r>
-        <w:rPr>
-          <w:rFonts w:ascii="Ubuntu" w:eastAsia="Ubuntu" w:hAnsi="Ubuntu" w:cs="Ubuntu"/>
-        </w:rPr>
-        <w:t>preferences</w:t>
-      </w:r>
-      <w:proofErr w:type="gramEnd"/>
-      <w:r>
-        <w:rPr>
-          <w:rFonts w:ascii="Ubuntu" w:eastAsia="Ubuntu" w:hAnsi="Ubuntu" w:cs="Ubuntu"/>
-        </w:rPr>
-        <w:t xml:space="preserve"> so we made </w:t>
-      </w:r>
-      <w:proofErr w:type="spellStart"/>
-      <w:r>
-        <w:rPr>
-          <w:rFonts w:ascii="Ubuntu" w:eastAsia="Ubuntu" w:hAnsi="Ubuntu" w:cs="Ubuntu"/>
-        </w:rPr>
-        <w:t>customisation</w:t>
-      </w:r>
-      <w:proofErr w:type="spellEnd"/>
-      <w:r>
-        <w:rPr>
-          <w:rFonts w:ascii="Ubuntu" w:eastAsia="Ubuntu" w:hAnsi="Ubuntu" w:cs="Ubuntu"/>
-        </w:rPr>
-        <w:t xml:space="preserve"> a priority.</w:t>
-      </w:r>
-    </w:p>
-    <w:p>
-      <w:pPr>
-        <w:contextualSpacing w:val="0"/>
-        <w:rPr>
-          <w:rFonts w:ascii="Ubuntu" w:eastAsia="Ubuntu" w:hAnsi="Ubuntu" w:cs="Ubuntu"/>
-        </w:rPr>
-      </w:pPr>
-    </w:p>
-    <w:p>
-      <w:pPr>
-        <w:contextualSpacing w:val="0"/>
-        <w:rPr>
-          <w:rFonts w:ascii="Ubuntu" w:eastAsia="Ubuntu" w:hAnsi="Ubuntu" w:cs="Ubuntu"/>
-        </w:rPr>
-      </w:pPr>
-      <w:r>
-        <w:rPr>
-          <w:rFonts w:ascii="Ubuntu" w:eastAsia="Ubuntu" w:hAnsi="Ubuntu" w:cs="Ubuntu"/>
-        </w:rPr>
-        <w:t>Covering disabilities, we made sure not to get too carried away on style. Particularly with text. While many apps targeted towards children use handwritten or cartoon-like fonts our audience are more like</w:t>
-      </w:r>
-      <w:r>
-        <w:rPr>
-          <w:rFonts w:ascii="Ubuntu" w:eastAsia="Ubuntu" w:hAnsi="Ubuntu" w:cs="Ubuntu"/>
-        </w:rPr>
-        <w:t>ly to have problems with such fonts due to possible sight issues from their conditions or reading issues from the low target age of the app and the nature of their illnesses interfering with their education. We could not forego style completely and risk ma</w:t>
-      </w:r>
-      <w:r>
-        <w:rPr>
-          <w:rFonts w:ascii="Ubuntu" w:eastAsia="Ubuntu" w:hAnsi="Ubuntu" w:cs="Ubuntu"/>
-        </w:rPr>
-        <w:t xml:space="preserve">king the app seem unfriendly or, as mentioned above, too clinical. </w:t>
-      </w:r>
-      <w:proofErr w:type="gramStart"/>
-      <w:r>
-        <w:rPr>
-          <w:rFonts w:ascii="Ubuntu" w:eastAsia="Ubuntu" w:hAnsi="Ubuntu" w:cs="Ubuntu"/>
-        </w:rPr>
-        <w:t>So</w:t>
-      </w:r>
-      <w:proofErr w:type="gramEnd"/>
-      <w:r>
-        <w:rPr>
-          <w:rFonts w:ascii="Ubuntu" w:eastAsia="Ubuntu" w:hAnsi="Ubuntu" w:cs="Ubuntu"/>
-        </w:rPr>
-        <w:t xml:space="preserve"> fonts were chosen for a mix of style and functionality. Text in general was kept to a minimum. Outside of the teenager mood evaluation screen, where we thought it was safer to assume a b</w:t>
-      </w:r>
-      <w:r>
-        <w:rPr>
-          <w:rFonts w:ascii="Ubuntu" w:eastAsia="Ubuntu" w:hAnsi="Ubuntu" w:cs="Ubuntu"/>
-        </w:rPr>
-        <w:t>asic reading comprehension and a willingness to answer more in-depth question, most screens only use a line or two of text. Along with being succinct it again plays into our goal of readability as we can obviously make text larger when there is less of it.</w:t>
-      </w:r>
-      <w:r>
-        <w:rPr>
-          <w:rFonts w:ascii="Ubuntu" w:eastAsia="Ubuntu" w:hAnsi="Ubuntu" w:cs="Ubuntu"/>
-        </w:rPr>
-        <w:t xml:space="preserve"> This is particularly an issue as our app is deployed on mobile devices with varying screen sizes. A hospital setting would be more likely to provide children with a tablet device for using the app than a phone but to cover our bases we ensured readability</w:t>
-      </w:r>
-      <w:r>
-        <w:rPr>
-          <w:rFonts w:ascii="Ubuntu" w:eastAsia="Ubuntu" w:hAnsi="Ubuntu" w:cs="Ubuntu"/>
-        </w:rPr>
-        <w:t xml:space="preserve"> and functionality over a range of devices.</w:t>
-      </w:r>
-    </w:p>
-    <w:p>
-      <w:pPr>
-        <w:contextualSpacing w:val="0"/>
-        <w:rPr>
-          <w:rFonts w:ascii="Ubuntu" w:eastAsia="Ubuntu" w:hAnsi="Ubuntu" w:cs="Ubuntu"/>
-        </w:rPr>
-      </w:pPr>
-    </w:p>
-    <w:p>
-      <w:pPr>
-        <w:contextualSpacing w:val="0"/>
-        <w:rPr>
-          <w:rFonts w:ascii="Ubuntu" w:eastAsia="Ubuntu" w:hAnsi="Ubuntu" w:cs="Ubuntu"/>
-        </w:rPr>
-      </w:pPr>
-      <w:r>
-        <w:rPr>
-          <w:rFonts w:ascii="Ubuntu" w:eastAsia="Ubuntu" w:hAnsi="Ubuntu" w:cs="Ubuntu"/>
-        </w:rPr>
-        <w:t xml:space="preserve">We made a conscious effort to focus on making the contents of the app age appropriate. To reduce the need for text further we tried to rely on visual imagery to provide context and information to the users. The </w:t>
-      </w:r>
-      <w:r>
-        <w:rPr>
-          <w:rFonts w:ascii="Ubuntu" w:eastAsia="Ubuntu" w:hAnsi="Ubuntu" w:cs="Ubuntu"/>
-        </w:rPr>
-        <w:t xml:space="preserve">mood evaluation screens for children and young children use </w:t>
-      </w:r>
-      <w:proofErr w:type="gramStart"/>
-      <w:r>
-        <w:rPr>
-          <w:rFonts w:ascii="Ubuntu" w:eastAsia="Ubuntu" w:hAnsi="Ubuntu" w:cs="Ubuntu"/>
-        </w:rPr>
-        <w:t>image based</w:t>
-      </w:r>
-      <w:proofErr w:type="gramEnd"/>
-      <w:r>
-        <w:rPr>
-          <w:rFonts w:ascii="Ubuntu" w:eastAsia="Ubuntu" w:hAnsi="Ubuntu" w:cs="Ubuntu"/>
-        </w:rPr>
-        <w:t xml:space="preserve"> metrics to gauge their emotional state rather than the question and answer form used for the teenagers. Different videos are available on the laughter screen depending on the age selec</w:t>
-      </w:r>
-      <w:r>
-        <w:rPr>
-          <w:rFonts w:ascii="Ubuntu" w:eastAsia="Ubuntu" w:hAnsi="Ubuntu" w:cs="Ubuntu"/>
-        </w:rPr>
-        <w:t xml:space="preserve">ted on the start screen and these videos can be screened by relevant authorities before they are made accessible on the app. There are a lot of sensitive aspects to working with children that we believe we </w:t>
-      </w:r>
-      <w:proofErr w:type="gramStart"/>
-      <w:r>
-        <w:rPr>
-          <w:rFonts w:ascii="Ubuntu" w:eastAsia="Ubuntu" w:hAnsi="Ubuntu" w:cs="Ubuntu"/>
-        </w:rPr>
-        <w:t>gave proper consideration to</w:t>
-      </w:r>
-      <w:proofErr w:type="gramEnd"/>
-      <w:r>
-        <w:rPr>
-          <w:rFonts w:ascii="Ubuntu" w:eastAsia="Ubuntu" w:hAnsi="Ubuntu" w:cs="Ubuntu"/>
-        </w:rPr>
-        <w:t>.</w:t>
-      </w:r>
-    </w:p>
-    <w:p>
-      <w:pPr>
-        <w:contextualSpacing w:val="0"/>
-        <w:rPr>
-          <w:rFonts w:ascii="Ubuntu" w:eastAsia="Ubuntu" w:hAnsi="Ubuntu" w:cs="Ubuntu"/>
-        </w:rPr>
-      </w:pPr>
-    </w:p>
-    <w:p>
-      <w:pPr>
-        <w:contextualSpacing w:val="0"/>
-        <w:rPr>
-          <w:rFonts w:ascii="Ubuntu" w:eastAsia="Ubuntu" w:hAnsi="Ubuntu" w:cs="Ubuntu"/>
-        </w:rPr>
-      </w:pPr>
-      <w:r>
-        <w:rPr>
-          <w:rFonts w:ascii="Ubuntu" w:eastAsia="Ubuntu" w:hAnsi="Ubuntu" w:cs="Ubuntu"/>
-        </w:rPr>
-        <w:t>We’d like to talk a</w:t>
-      </w:r>
-      <w:r>
-        <w:rPr>
-          <w:rFonts w:ascii="Ubuntu" w:eastAsia="Ubuntu" w:hAnsi="Ubuntu" w:cs="Ubuntu"/>
-        </w:rPr>
-        <w:t>bout certain aspects of the design came about, how we evaluated those aspects, and as well touch on designs that we cut after evaluation or we felt were out of scope.</w:t>
-      </w:r>
-    </w:p>
-    <w:p>
-      <w:pPr>
-        <w:contextualSpacing w:val="0"/>
-        <w:rPr>
-          <w:rFonts w:ascii="Ubuntu" w:eastAsia="Ubuntu" w:hAnsi="Ubuntu" w:cs="Ubuntu"/>
-        </w:rPr>
-      </w:pPr>
-    </w:p>
-    <w:p>
-      <w:pPr>
-        <w:contextualSpacing w:val="0"/>
-        <w:rPr>
-          <w:rFonts w:ascii="Ubuntu" w:eastAsia="Ubuntu" w:hAnsi="Ubuntu" w:cs="Ubuntu"/>
-        </w:rPr>
-      </w:pPr>
-      <w:r>
-        <w:rPr>
-          <w:rFonts w:ascii="Ubuntu" w:eastAsia="Ubuntu" w:hAnsi="Ubuntu" w:cs="Ubuntu"/>
-        </w:rPr>
-        <w:t xml:space="preserve">The mood evaluation screen was one where we iterated through many ideas. We performed a </w:t>
-      </w:r>
-      <w:r>
-        <w:rPr>
-          <w:rFonts w:ascii="Ubuntu" w:eastAsia="Ubuntu" w:hAnsi="Ubuntu" w:cs="Ubuntu"/>
-        </w:rPr>
-        <w:t xml:space="preserve">design studio to work through all our concepts together and come to one we felt fit right. </w:t>
+        <w:t>In keeping with high quality user experience we maintained strict standards for response time to prevent boredom or frustration compounding on what might already be a bad mood, and provided auditory feedback where appropriate. Haptic feedback was also included in button presses. All these feedback vectors are able to be disabled in the settings menu. We wanted to avoid sensory overload from too much feedback but in designing for hospitalised children we knew we would have to cover a range of disabilities and preferences so we made customisation a priority.</w:t>
+      </w:r>
+    </w:p>
+    <w:p>
+      <w:pPr>
+        <w:contextualSpacing w:val="0"/>
+        <w:rPr>
+          <w:rFonts w:ascii="Ubuntu" w:eastAsia="Ubuntu" w:hAnsi="Ubuntu" w:cs="Ubuntu"/>
+        </w:rPr>
+      </w:pPr>
+    </w:p>
+    <w:p>
+      <w:pPr>
+        <w:contextualSpacing w:val="0"/>
+        <w:rPr>
+          <w:rFonts w:ascii="Ubuntu" w:eastAsia="Ubuntu" w:hAnsi="Ubuntu" w:cs="Ubuntu"/>
+        </w:rPr>
+      </w:pPr>
+      <w:r>
+        <w:rPr>
+          <w:rFonts w:ascii="Ubuntu" w:eastAsia="Ubuntu" w:hAnsi="Ubuntu" w:cs="Ubuntu"/>
+        </w:rPr>
+        <w:t>Covering disabilities, we made sure not to get too carried away on style. Particularly with text. While many apps targeted towards children use handwritten or cartoon-like fonts our audience are more likely to have problems with such fonts due to possible sight issues from their conditions or reading issues from the low target age of the app and the nature of their illnesses interfering with their education. We could not forego style completely and risk making the app seem unfriendly or, as mentioned above, too clinical. So fonts were chosen for a mix of style and functionality. Text in general was kept to a minimum. Outside of the teenager mood evaluation screen, where we thought it was safer to assume a basic reading comprehension and a willingness to answer more in-depth question, most screens only use a line or two of text. Along with being succinct it again plays into our goal of readability as we can obviously make text larger when there is less of it. This is particularly an issue as our app is deployed on mobile devices with varying screen sizes. A hospital setting would be more likely to provide children with a tablet device for using the app than a phone but to cover our bases we ensured readability and functionality over a range of devices.</w:t>
+      </w:r>
+    </w:p>
+    <w:p>
+      <w:pPr>
+        <w:contextualSpacing w:val="0"/>
+        <w:rPr>
+          <w:rFonts w:ascii="Ubuntu" w:eastAsia="Ubuntu" w:hAnsi="Ubuntu" w:cs="Ubuntu"/>
+        </w:rPr>
+      </w:pPr>
+    </w:p>
+    <w:p>
+      <w:pPr>
+        <w:contextualSpacing w:val="0"/>
+        <w:rPr>
+          <w:rFonts w:ascii="Ubuntu" w:eastAsia="Ubuntu" w:hAnsi="Ubuntu" w:cs="Ubuntu"/>
+        </w:rPr>
+      </w:pPr>
+      <w:r>
+        <w:rPr>
+          <w:rFonts w:ascii="Ubuntu" w:eastAsia="Ubuntu" w:hAnsi="Ubuntu" w:cs="Ubuntu"/>
+        </w:rPr>
+        <w:t>We made a conscious effort to focus on making the contents of the app age appropriate. To reduce the need for text further we tried to rely on visual imagery to provide context and information to the users. The mood evaluation screens for children and young children use image based metrics to gauge their emotional state rather than the question and answer form used for the teenagers. Different videos are available on the laughter screen depending on the age selected on the start screen and these videos can be screened by relevant authorities before they are made accessible on the app. There are a lot of sensitive aspects to working with children that we believe we gave proper consideration to.</w:t>
+      </w:r>
+    </w:p>
+    <w:p>
+      <w:pPr>
+        <w:contextualSpacing w:val="0"/>
+        <w:rPr>
+          <w:rFonts w:ascii="Ubuntu" w:eastAsia="Ubuntu" w:hAnsi="Ubuntu" w:cs="Ubuntu"/>
+        </w:rPr>
+      </w:pPr>
+    </w:p>
+    <w:p>
+      <w:pPr>
+        <w:contextualSpacing w:val="0"/>
+        <w:rPr>
+          <w:rFonts w:ascii="Ubuntu" w:eastAsia="Ubuntu" w:hAnsi="Ubuntu" w:cs="Ubuntu"/>
+        </w:rPr>
+      </w:pPr>
+      <w:r>
+        <w:rPr>
+          <w:rFonts w:ascii="Ubuntu" w:eastAsia="Ubuntu" w:hAnsi="Ubuntu" w:cs="Ubuntu"/>
+        </w:rPr>
+        <w:t>We’d like to talk about certain aspects of the design came about, how we evaluated those aspects, and as well touch on designs that we cut after evaluation or we felt were out of scope.</w:t>
+      </w:r>
+    </w:p>
+    <w:p>
+      <w:pPr>
+        <w:contextualSpacing w:val="0"/>
+        <w:rPr>
+          <w:rFonts w:ascii="Ubuntu" w:eastAsia="Ubuntu" w:hAnsi="Ubuntu" w:cs="Ubuntu"/>
+        </w:rPr>
+      </w:pPr>
+    </w:p>
+    <w:p>
+      <w:pPr>
+        <w:contextualSpacing w:val="0"/>
+        <w:rPr>
+          <w:rFonts w:ascii="Ubuntu" w:eastAsia="Ubuntu" w:hAnsi="Ubuntu" w:cs="Ubuntu"/>
+        </w:rPr>
+      </w:pPr>
+      <w:r>
+        <w:rPr>
+          <w:rFonts w:ascii="Ubuntu" w:eastAsia="Ubuntu" w:hAnsi="Ubuntu" w:cs="Ubuntu"/>
+        </w:rPr>
+        <w:t xml:space="preserve">The mood evaluation screen was one where we iterated through many ideas. We performed a design studio to work through all our concepts together and come to one we felt fit right. Many of our ideas were variations of the question and answer format we used for the teenager mood evaluation but two ideas were unlike the others. The first was using facial recognition technology for moods in a way similar to modern camera filters. This technology already exists and is widely used but adapting it for our specific needs of mood evaluation was far outside our expertise or the scope of the project. There would also be the issue of calibrating it to work with children as the existing technology is mostly designed for adults. The second idea was to create visual scenarios, like comic books, to express the questions in visual form to children who could not read. Unfortunately we could not find instances where this had been done before and without any examples or professional research we did not feel we could accurately translate the questions into images in an empirically effective way. We would love to do a project on this but again it was outside of our scope. This idea was still very useful to us as we adapted it into the emotion images </w:t>
       </w:r>
       <w:r>
         <w:rPr>
           <w:rFonts w:ascii="Ubuntu" w:eastAsia="Ubuntu" w:hAnsi="Ubuntu" w:cs="Ubuntu"/>
         </w:rPr>
         <w:lastRenderedPageBreak/>
-        <w:t xml:space="preserve">Many of our ideas were variations of the question and answer format we used for the teenager mood </w:t>
-      </w:r>
-      <w:proofErr w:type="gramStart"/>
-      <w:r>
-        <w:rPr>
-          <w:rFonts w:ascii="Ubuntu" w:eastAsia="Ubuntu" w:hAnsi="Ubuntu" w:cs="Ubuntu"/>
-        </w:rPr>
-        <w:t>evaluation</w:t>
-      </w:r>
-      <w:proofErr w:type="gramEnd"/>
-      <w:r>
-        <w:rPr>
-          <w:rFonts w:ascii="Ubuntu" w:eastAsia="Ubuntu" w:hAnsi="Ubuntu" w:cs="Ubuntu"/>
-        </w:rPr>
-        <w:t xml:space="preserve"> but two ideas were unlike the others. The first was usin</w:t>
-      </w:r>
-      <w:r>
-        <w:rPr>
-          <w:rFonts w:ascii="Ubuntu" w:eastAsia="Ubuntu" w:hAnsi="Ubuntu" w:cs="Ubuntu"/>
-        </w:rPr>
-        <w:t xml:space="preserve">g facial recognition technology for moods in a way </w:t>
-      </w:r>
-      <w:proofErr w:type="gramStart"/>
-      <w:r>
-        <w:rPr>
-          <w:rFonts w:ascii="Ubuntu" w:eastAsia="Ubuntu" w:hAnsi="Ubuntu" w:cs="Ubuntu"/>
-        </w:rPr>
-        <w:t>similar to</w:t>
-      </w:r>
-      <w:proofErr w:type="gramEnd"/>
-      <w:r>
-        <w:rPr>
-          <w:rFonts w:ascii="Ubuntu" w:eastAsia="Ubuntu" w:hAnsi="Ubuntu" w:cs="Ubuntu"/>
-        </w:rPr>
-        <w:t xml:space="preserve"> modern camera filters. This technology already exists and is widely used but adapting it for our specific needs of mood evaluation was far outside our expertise or the scope of the project. Ther</w:t>
-      </w:r>
-      <w:r>
-        <w:rPr>
-          <w:rFonts w:ascii="Ubuntu" w:eastAsia="Ubuntu" w:hAnsi="Ubuntu" w:cs="Ubuntu"/>
-        </w:rPr>
-        <w:t xml:space="preserve">e would also be the issue of calibrating it to work with children as the existing technology is mostly designed for adults. The second idea was to create visual scenarios, like comic books, to express the questions in visual form to children who could not </w:t>
-      </w:r>
-      <w:r>
-        <w:rPr>
-          <w:rFonts w:ascii="Ubuntu" w:eastAsia="Ubuntu" w:hAnsi="Ubuntu" w:cs="Ubuntu"/>
-        </w:rPr>
-        <w:t xml:space="preserve">read. </w:t>
-      </w:r>
-      <w:proofErr w:type="gramStart"/>
-      <w:r>
-        <w:rPr>
-          <w:rFonts w:ascii="Ubuntu" w:eastAsia="Ubuntu" w:hAnsi="Ubuntu" w:cs="Ubuntu"/>
-        </w:rPr>
-        <w:t>Unfortunately</w:t>
-      </w:r>
-      <w:proofErr w:type="gramEnd"/>
-      <w:r>
-        <w:rPr>
-          <w:rFonts w:ascii="Ubuntu" w:eastAsia="Ubuntu" w:hAnsi="Ubuntu" w:cs="Ubuntu"/>
-        </w:rPr>
-        <w:t xml:space="preserve"> we could not find instances where this had been done before and without any examples or professional research we did not feel we could accurately translate the questions into images in an empirically effective way. We would love to do a</w:t>
-      </w:r>
-      <w:r>
-        <w:rPr>
-          <w:rFonts w:ascii="Ubuntu" w:eastAsia="Ubuntu" w:hAnsi="Ubuntu" w:cs="Ubuntu"/>
-        </w:rPr>
-        <w:t xml:space="preserve"> project on this but again it was outside of our scope. This idea was still very useful to us as we adapted it into the emotion images and face images we use for the child mood evaluation screens in the final design. The core of the idea, expressing moods </w:t>
-      </w:r>
-      <w:r>
-        <w:rPr>
-          <w:rFonts w:ascii="Ubuntu" w:eastAsia="Ubuntu" w:hAnsi="Ubuntu" w:cs="Ubuntu"/>
-        </w:rPr>
-        <w:t xml:space="preserve">and emotions visually rather than through text, was something we discovered was a necessity in our design that we may not have otherwise </w:t>
-      </w:r>
-      <w:proofErr w:type="spellStart"/>
-      <w:r>
-        <w:rPr>
-          <w:rFonts w:ascii="Ubuntu" w:eastAsia="Ubuntu" w:hAnsi="Ubuntu" w:cs="Ubuntu"/>
-        </w:rPr>
-        <w:t>realised</w:t>
-      </w:r>
-      <w:proofErr w:type="spellEnd"/>
-      <w:r>
-        <w:rPr>
-          <w:rFonts w:ascii="Ubuntu" w:eastAsia="Ubuntu" w:hAnsi="Ubuntu" w:cs="Ubuntu"/>
-        </w:rPr>
-        <w:t>.</w:t>
-      </w:r>
-    </w:p>
-    <w:p>
-      <w:pPr>
-        <w:contextualSpacing w:val="0"/>
-        <w:rPr>
-          <w:rFonts w:ascii="Ubuntu" w:eastAsia="Ubuntu" w:hAnsi="Ubuntu" w:cs="Ubuntu"/>
-        </w:rPr>
-      </w:pPr>
-    </w:p>
-    <w:p>
-      <w:pPr>
-        <w:contextualSpacing w:val="0"/>
-        <w:rPr>
-          <w:rFonts w:ascii="Ubuntu" w:eastAsia="Ubuntu" w:hAnsi="Ubuntu" w:cs="Ubuntu"/>
-        </w:rPr>
-      </w:pPr>
-      <w:r>
-        <w:rPr>
-          <w:rFonts w:ascii="Ubuntu" w:eastAsia="Ubuntu" w:hAnsi="Ubuntu" w:cs="Ubuntu"/>
-        </w:rPr>
-        <w:t>For the laughter screen we once again performed a design studio. This is where we got the most varied and us</w:t>
-      </w:r>
-      <w:r>
-        <w:rPr>
-          <w:rFonts w:ascii="Ubuntu" w:eastAsia="Ubuntu" w:hAnsi="Ubuntu" w:cs="Ubuntu"/>
-        </w:rPr>
-        <w:t>eful ideas. Individually we had concepts for the laughter module but as a team our vision did not go beyond the rather basic idea of a screen where you laugh. Initial designs produced ideas such as</w:t>
+        <w:t>and face images we use for the child mood evaluation screens in the final design. The core of the idea, expressing moods and emotions visually rather than through text, was something we discovered was a necessity in our design that we may not have otherwise realised.</w:t>
+      </w:r>
+    </w:p>
+    <w:p>
+      <w:pPr>
+        <w:contextualSpacing w:val="0"/>
+        <w:rPr>
+          <w:rFonts w:ascii="Ubuntu" w:eastAsia="Ubuntu" w:hAnsi="Ubuntu" w:cs="Ubuntu"/>
+        </w:rPr>
+      </w:pPr>
+    </w:p>
+    <w:p>
+      <w:pPr>
+        <w:contextualSpacing w:val="0"/>
+        <w:rPr>
+          <w:rFonts w:ascii="Ubuntu" w:eastAsia="Ubuntu" w:hAnsi="Ubuntu" w:cs="Ubuntu"/>
+        </w:rPr>
+      </w:pPr>
+      <w:r>
+        <w:rPr>
+          <w:rFonts w:ascii="Ubuntu" w:eastAsia="Ubuntu" w:hAnsi="Ubuntu" w:cs="Ubuntu"/>
+        </w:rPr>
+        <w:t>For the laughter screen we once again performed a design studio. This is where we got the most varied and useful ideas. Individually we had concepts for the laughter module but as a team our vision did not go beyond the rather basic idea of a screen where you laugh. Initial designs produced ideas such as</w:t>
       </w:r>
     </w:p>
     <w:p>
@@ -1266,13 +484,7 @@
         <w:rPr>
           <w:rFonts w:ascii="Ubuntu" w:eastAsia="Ubuntu" w:hAnsi="Ubuntu" w:cs="Ubuntu"/>
         </w:rPr>
-        <w:t>An animated gif playing. Although simulated laughter can p</w:t>
-      </w:r>
-      <w:r>
-        <w:rPr>
-          <w:rFonts w:ascii="Ubuntu" w:eastAsia="Ubuntu" w:hAnsi="Ubuntu" w:cs="Ubuntu"/>
-        </w:rPr>
-        <w:t xml:space="preserve">rovide the same health benefits of natural laughing it felt unlikely that children would laugh on command without something to laugh at. </w:t>
+        <w:t xml:space="preserve">An animated gif playing. Although simulated laughter can provide the same health benefits of natural laughing it felt unlikely that children would laugh on command without something to laugh at. </w:t>
       </w:r>
     </w:p>
     <w:p>
@@ -1289,27 +501,7 @@
         <w:rPr>
           <w:rFonts w:ascii="Ubuntu" w:eastAsia="Ubuntu" w:hAnsi="Ubuntu" w:cs="Ubuntu"/>
         </w:rPr>
-        <w:t xml:space="preserve"> A countdown </w:t>
-      </w:r>
-      <w:proofErr w:type="gramStart"/>
-      <w:r>
-        <w:rPr>
-          <w:rFonts w:ascii="Ubuntu" w:eastAsia="Ubuntu" w:hAnsi="Ubuntu" w:cs="Ubuntu"/>
-        </w:rPr>
-        <w:t>screen</w:t>
-      </w:r>
-      <w:proofErr w:type="gramEnd"/>
-      <w:r>
-        <w:rPr>
-          <w:rFonts w:ascii="Ubuntu" w:eastAsia="Ubuntu" w:hAnsi="Ubuntu" w:cs="Ubuntu"/>
-        </w:rPr>
-        <w:t>. We needed a way of preparing users for the laugh in a way that didn’t feel too commanding or word</w:t>
-      </w:r>
-      <w:r>
-        <w:rPr>
-          <w:rFonts w:ascii="Ubuntu" w:eastAsia="Ubuntu" w:hAnsi="Ubuntu" w:cs="Ubuntu"/>
-        </w:rPr>
-        <w:t>y and built up a kind of suspense.</w:t>
+        <w:t xml:space="preserve"> A countdown screen. We needed a way of preparing users for the laugh in a way that didn’t feel too commanding or wordy and built up a kind of suspense.</w:t>
       </w:r>
     </w:p>
     <w:p>
@@ -1340,13 +532,7 @@
         <w:rPr>
           <w:rFonts w:ascii="Ubuntu" w:eastAsia="Ubuntu" w:hAnsi="Ubuntu" w:cs="Ubuntu"/>
         </w:rPr>
-        <w:t>In our second round of the design studio we now had a much more unified idea of what th</w:t>
-      </w:r>
-      <w:r>
-        <w:rPr>
-          <w:rFonts w:ascii="Ubuntu" w:eastAsia="Ubuntu" w:hAnsi="Ubuntu" w:cs="Ubuntu"/>
-        </w:rPr>
-        <w:t>e laughter screen was meant to be and what it should include. Modifications made during this process were</w:t>
+        <w:t>In our second round of the design studio we now had a much more unified idea of what the laughter screen was meant to be and what it should include. Modifications made during this process were</w:t>
       </w:r>
     </w:p>
     <w:p>
@@ -1363,61 +549,7 @@
         <w:rPr>
           <w:rFonts w:ascii="Ubuntu" w:eastAsia="Ubuntu" w:hAnsi="Ubuntu" w:cs="Ubuntu"/>
         </w:rPr>
-        <w:t xml:space="preserve">Changing the animated gif to a </w:t>
-      </w:r>
-      <w:proofErr w:type="spellStart"/>
-      <w:r>
-        <w:rPr>
-          <w:rFonts w:ascii="Ubuntu" w:eastAsia="Ubuntu" w:hAnsi="Ubuntu" w:cs="Ubuntu"/>
-        </w:rPr>
-        <w:t>youtube</w:t>
-      </w:r>
-      <w:proofErr w:type="spellEnd"/>
-      <w:r>
-        <w:rPr>
-          <w:rFonts w:ascii="Ubuntu" w:eastAsia="Ubuntu" w:hAnsi="Ubuntu" w:cs="Ubuntu"/>
-        </w:rPr>
-        <w:t xml:space="preserve"> playlist. We needed to create a variety of laughter content to appeal to the different maturity and taste of th</w:t>
-      </w:r>
-      <w:r>
-        <w:rPr>
-          <w:rFonts w:ascii="Ubuntu" w:eastAsia="Ubuntu" w:hAnsi="Ubuntu" w:cs="Ubuntu"/>
-        </w:rPr>
-        <w:t xml:space="preserve">e users’ which required some sort of greater control structure. We thought a central web server would work and android natively supported </w:t>
-      </w:r>
-      <w:proofErr w:type="spellStart"/>
-      <w:r>
-        <w:rPr>
-          <w:rFonts w:ascii="Ubuntu" w:eastAsia="Ubuntu" w:hAnsi="Ubuntu" w:cs="Ubuntu"/>
-        </w:rPr>
-        <w:t>webviews</w:t>
-      </w:r>
-      <w:proofErr w:type="spellEnd"/>
-      <w:r>
-        <w:rPr>
-          <w:rFonts w:ascii="Ubuntu" w:eastAsia="Ubuntu" w:hAnsi="Ubuntu" w:cs="Ubuntu"/>
-        </w:rPr>
-        <w:t xml:space="preserve">. It then occurred to one of the members during the design studio that this meant we could embed </w:t>
-      </w:r>
-      <w:proofErr w:type="spellStart"/>
-      <w:r>
-        <w:rPr>
-          <w:rFonts w:ascii="Ubuntu" w:eastAsia="Ubuntu" w:hAnsi="Ubuntu" w:cs="Ubuntu"/>
-        </w:rPr>
-        <w:t>youtube</w:t>
-      </w:r>
-      <w:proofErr w:type="spellEnd"/>
-      <w:r>
-        <w:rPr>
-          <w:rFonts w:ascii="Ubuntu" w:eastAsia="Ubuntu" w:hAnsi="Ubuntu" w:cs="Ubuntu"/>
-        </w:rPr>
-        <w:t xml:space="preserve"> playl</w:t>
-      </w:r>
-      <w:r>
-        <w:rPr>
-          <w:rFonts w:ascii="Ubuntu" w:eastAsia="Ubuntu" w:hAnsi="Ubuntu" w:cs="Ubuntu"/>
-        </w:rPr>
-        <w:t>ists and use its platform to provide a much wider variety than we could.</w:t>
+        <w:t>Changing the animated gif to a youtube playlist. We needed to create a variety of laughter content to appeal to the different maturity and taste of the users’ which required some sort of greater control structure. We thought a central web server would work and android natively supported webviews. It then occurred to one of the members during the design studio that this meant we could embed youtube playlists and use its platform to provide a much wider variety than we could.</w:t>
       </w:r>
     </w:p>
     <w:p>
@@ -1434,21 +566,7 @@
         <w:rPr>
           <w:rFonts w:ascii="Ubuntu" w:eastAsia="Ubuntu" w:hAnsi="Ubuntu" w:cs="Ubuntu"/>
         </w:rPr>
-        <w:t xml:space="preserve">Modifying the countdown screen to be much more abrupt. With the laughs being provided by the content on the screen there was no longer a need to prepare the user to laugh beforehand. </w:t>
-      </w:r>
-      <w:proofErr w:type="gramStart"/>
-      <w:r>
-        <w:rPr>
-          <w:rFonts w:ascii="Ubuntu" w:eastAsia="Ubuntu" w:hAnsi="Ubuntu" w:cs="Ubuntu"/>
-        </w:rPr>
-        <w:t>However</w:t>
-      </w:r>
-      <w:proofErr w:type="gramEnd"/>
-      <w:r>
-        <w:rPr>
-          <w:rFonts w:ascii="Ubuntu" w:eastAsia="Ubuntu" w:hAnsi="Ubuntu" w:cs="Ubuntu"/>
-        </w:rPr>
-        <w:t xml:space="preserve"> we felt there was still merit in explaining that </w:t>
+        <w:t xml:space="preserve">Modifying the countdown screen to be much more abrupt. With the laughs being provided by the content on the screen there was no longer a need to prepare the user to laugh beforehand. However we felt there was still merit in explaining that </w:t>
       </w:r>
       <w:r>
         <w:rPr>
@@ -1475,152 +593,58 @@
         <w:rPr>
           <w:rFonts w:ascii="Ubuntu" w:eastAsia="Ubuntu" w:hAnsi="Ubuntu" w:cs="Ubuntu"/>
         </w:rPr>
-        <w:t>These design ideas wer</w:t>
-      </w:r>
-      <w:r>
-        <w:rPr>
-          <w:rFonts w:ascii="Ubuntu" w:eastAsia="Ubuntu" w:hAnsi="Ubuntu" w:cs="Ubuntu"/>
-        </w:rPr>
-        <w:t xml:space="preserve">e then collaborated into our final team design. While we include a mockup of what the curated playlists would have looked like in the final app we did not create </w:t>
+        <w:t>These design ideas were then collaborated into our final team design. While we include a mockup of what the curated playlists would have looked like in the final app we did not create a backend server behind it, the videos are embedded directly. This was out of scope for our project and a representation of it was all that was needed to show off the design principles behind it.</w:t>
+      </w:r>
+    </w:p>
+    <w:p>
+      <w:pPr>
+        <w:contextualSpacing w:val="0"/>
+        <w:rPr>
+          <w:rFonts w:ascii="Ubuntu" w:eastAsia="Ubuntu" w:hAnsi="Ubuntu" w:cs="Ubuntu"/>
+        </w:rPr>
+      </w:pPr>
+    </w:p>
+    <w:p>
+      <w:pPr>
+        <w:contextualSpacing w:val="0"/>
+        <w:rPr>
+          <w:rFonts w:ascii="Ubuntu" w:eastAsia="Ubuntu" w:hAnsi="Ubuntu" w:cs="Ubuntu"/>
+        </w:rPr>
+      </w:pPr>
+      <w:r>
+        <w:rPr>
+          <w:rFonts w:ascii="Ubuntu" w:eastAsia="Ubuntu" w:hAnsi="Ubuntu" w:cs="Ubuntu"/>
+        </w:rPr>
+        <w:t xml:space="preserve">Design of the analysis screen was limited by what we believed we could actually create. Once again a design studio seemed like the best fit as it would allow us to express what we believed we could implement individually in our first designs and what we could implement as a team in our second designs before coming together and choosing exact requirements. There were two lines of thought between our designs. The first was what we described as sample analysis, providing analysis for the specific laugh sample we had just been provided. This included things like loudness, frequency, wavelength, pitch, timbre, general audio analysis metrics. We also wanted more visually appealing analysis like sound waves and spectrograms that were interesting to those less familiar with audio terms. The second we described as batch analysis, providing comparisons of the sample to previous samples and to samples of other things. We felt like while the sample analysis might be interesting to older kids it would not make much sense to younger ones. What might excite those kids however is seeing if they can laugh louder than they ever have or laugh in funny ways or see how their laugh compares to that of a monkey. A feature we </w:t>
       </w:r>
       <w:r>
         <w:rPr>
           <w:rFonts w:ascii="Ubuntu" w:eastAsia="Ubuntu" w:hAnsi="Ubuntu" w:cs="Ubuntu"/>
         </w:rPr>
         <w:lastRenderedPageBreak/>
-        <w:t>a backend server behind it, the videos are embedded directly. This was out of scope for our pr</w:t>
-      </w:r>
-      <w:r>
-        <w:rPr>
-          <w:rFonts w:ascii="Ubuntu" w:eastAsia="Ubuntu" w:hAnsi="Ubuntu" w:cs="Ubuntu"/>
-        </w:rPr>
-        <w:t>oject and a representation of it was all that was needed to show off the design principles behind it.</w:t>
-      </w:r>
-    </w:p>
-    <w:p>
-      <w:pPr>
-        <w:contextualSpacing w:val="0"/>
-        <w:rPr>
-          <w:rFonts w:ascii="Ubuntu" w:eastAsia="Ubuntu" w:hAnsi="Ubuntu" w:cs="Ubuntu"/>
-        </w:rPr>
-      </w:pPr>
-    </w:p>
-    <w:p>
-      <w:pPr>
-        <w:contextualSpacing w:val="0"/>
-        <w:rPr>
-          <w:rFonts w:ascii="Ubuntu" w:eastAsia="Ubuntu" w:hAnsi="Ubuntu" w:cs="Ubuntu"/>
-        </w:rPr>
-      </w:pPr>
-      <w:r>
-        <w:rPr>
-          <w:rFonts w:ascii="Ubuntu" w:eastAsia="Ubuntu" w:hAnsi="Ubuntu" w:cs="Ubuntu"/>
-        </w:rPr>
-        <w:t xml:space="preserve">Design of the analysis screen was limited by what we believed we could </w:t>
-      </w:r>
-      <w:proofErr w:type="gramStart"/>
-      <w:r>
-        <w:rPr>
-          <w:rFonts w:ascii="Ubuntu" w:eastAsia="Ubuntu" w:hAnsi="Ubuntu" w:cs="Ubuntu"/>
-        </w:rPr>
-        <w:t>actually create</w:t>
-      </w:r>
-      <w:proofErr w:type="gramEnd"/>
-      <w:r>
-        <w:rPr>
-          <w:rFonts w:ascii="Ubuntu" w:eastAsia="Ubuntu" w:hAnsi="Ubuntu" w:cs="Ubuntu"/>
-        </w:rPr>
-        <w:t xml:space="preserve">. Once </w:t>
-      </w:r>
-      <w:proofErr w:type="gramStart"/>
-      <w:r>
-        <w:rPr>
-          <w:rFonts w:ascii="Ubuntu" w:eastAsia="Ubuntu" w:hAnsi="Ubuntu" w:cs="Ubuntu"/>
-        </w:rPr>
-        <w:t>again</w:t>
-      </w:r>
-      <w:proofErr w:type="gramEnd"/>
-      <w:r>
-        <w:rPr>
-          <w:rFonts w:ascii="Ubuntu" w:eastAsia="Ubuntu" w:hAnsi="Ubuntu" w:cs="Ubuntu"/>
-        </w:rPr>
-        <w:t xml:space="preserve"> a design studio seemed like the best fit as it would a</w:t>
-      </w:r>
-      <w:r>
-        <w:rPr>
-          <w:rFonts w:ascii="Ubuntu" w:eastAsia="Ubuntu" w:hAnsi="Ubuntu" w:cs="Ubuntu"/>
-        </w:rPr>
-        <w:t>llow us to express what we believed we could implement individually in our first designs and what we could implement as a team in our second designs before coming together and choosing exact requirements. There were two lines of thought between our designs</w:t>
-      </w:r>
-      <w:r>
-        <w:rPr>
-          <w:rFonts w:ascii="Ubuntu" w:eastAsia="Ubuntu" w:hAnsi="Ubuntu" w:cs="Ubuntu"/>
-        </w:rPr>
-        <w:t xml:space="preserve">. The first was what we described as sample analysis, providing analysis for the specific laugh sample we had just been provided. This included things like loudness, frequency, wavelength, pitch, timbre, general audio analysis metrics. We also wanted more </w:t>
-      </w:r>
-      <w:r>
-        <w:rPr>
-          <w:rFonts w:ascii="Ubuntu" w:eastAsia="Ubuntu" w:hAnsi="Ubuntu" w:cs="Ubuntu"/>
-        </w:rPr>
-        <w:t xml:space="preserve">visually appealing analysis like sound waves and spectrograms that were interesting to those less familiar with audio terms. The second we described as batch analysis, providing comparisons of the sample to previous samples and to samples of other things. </w:t>
-      </w:r>
-      <w:r>
-        <w:rPr>
-          <w:rFonts w:ascii="Ubuntu" w:eastAsia="Ubuntu" w:hAnsi="Ubuntu" w:cs="Ubuntu"/>
-        </w:rPr>
-        <w:t>We felt like while the sample analysis might be interesting to older kids it would not make much sense to younger ones. What might excite those kids however is seeing if they can laugh louder than they ever have or laugh in funny ways or see how their laug</w:t>
-      </w:r>
-      <w:r>
-        <w:rPr>
-          <w:rFonts w:ascii="Ubuntu" w:eastAsia="Ubuntu" w:hAnsi="Ubuntu" w:cs="Ubuntu"/>
-        </w:rPr>
-        <w:t>h compares to that of a monkey. A feature we would have liked but did not have the knowledge to implement was audio editing. We thought it would be fun to allow users to edit their laugh, modulating it or adding filters to it and seeing the effects they co</w:t>
-      </w:r>
-      <w:r>
-        <w:rPr>
-          <w:rFonts w:ascii="Ubuntu" w:eastAsia="Ubuntu" w:hAnsi="Ubuntu" w:cs="Ubuntu"/>
-        </w:rPr>
-        <w:t>uld come up with. This is one of the main improvements we would like to have implemented in a future version of the app.</w:t>
-      </w:r>
-    </w:p>
-    <w:p>
-      <w:pPr>
-        <w:contextualSpacing w:val="0"/>
-        <w:rPr>
-          <w:rFonts w:ascii="Ubuntu" w:eastAsia="Ubuntu" w:hAnsi="Ubuntu" w:cs="Ubuntu"/>
-        </w:rPr>
-      </w:pPr>
-    </w:p>
-    <w:p>
-      <w:pPr>
-        <w:contextualSpacing w:val="0"/>
-        <w:rPr>
-          <w:rFonts w:ascii="Ubuntu" w:eastAsia="Ubuntu" w:hAnsi="Ubuntu" w:cs="Ubuntu"/>
-        </w:rPr>
-      </w:pPr>
-      <w:r>
-        <w:rPr>
-          <w:rFonts w:ascii="Ubuntu" w:eastAsia="Ubuntu" w:hAnsi="Ubuntu" w:cs="Ubuntu"/>
-        </w:rPr>
-        <w:t>With our final designs drafted we asked some fellow students to try our paper prototypes. While they were not our target demographic w</w:t>
-      </w:r>
-      <w:r>
-        <w:rPr>
-          <w:rFonts w:ascii="Ubuntu" w:eastAsia="Ubuntu" w:hAnsi="Ubuntu" w:cs="Ubuntu"/>
-        </w:rPr>
-        <w:t>e could still use them to gauge things like layout and flow of screens and whether they had improvements to the concepts we used within the design. This resulted in a few structural changes like adding a continue button to control movement from the more co</w:t>
-      </w:r>
-      <w:r>
-        <w:rPr>
-          <w:rFonts w:ascii="Ubuntu" w:eastAsia="Ubuntu" w:hAnsi="Ubuntu" w:cs="Ubuntu"/>
-        </w:rPr>
-        <w:t>mplicated teenager mood evaluation screens rather than moving straight after evaluation is over to allow time to reflect on the questions and choices while proceeding from the pages for younger children immediately after selection due to the simpler choice</w:t>
-      </w:r>
-      <w:r>
-        <w:rPr>
-          <w:rFonts w:ascii="Ubuntu" w:eastAsia="Ubuntu" w:hAnsi="Ubuntu" w:cs="Ubuntu"/>
-        </w:rPr>
-        <w:t>s and the lower patience for unnecessary button presses.</w:t>
+        <w:t>would have liked but did not have the knowledge to implement was audio editing. We thought it would be fun to allow users to edit their laugh, modulating it or adding filters to it and seeing the effects they could come up with. This is one of the main improvements we would like to have implemented in a future version of the app.</w:t>
+      </w:r>
+    </w:p>
+    <w:p>
+      <w:pPr>
+        <w:contextualSpacing w:val="0"/>
+        <w:rPr>
+          <w:rFonts w:ascii="Ubuntu" w:eastAsia="Ubuntu" w:hAnsi="Ubuntu" w:cs="Ubuntu"/>
+        </w:rPr>
+      </w:pPr>
+    </w:p>
+    <w:p>
+      <w:pPr>
+        <w:contextualSpacing w:val="0"/>
+        <w:rPr>
+          <w:rFonts w:ascii="Ubuntu" w:eastAsia="Ubuntu" w:hAnsi="Ubuntu" w:cs="Ubuntu"/>
+        </w:rPr>
+      </w:pPr>
+      <w:r>
+        <w:rPr>
+          <w:rFonts w:ascii="Ubuntu" w:eastAsia="Ubuntu" w:hAnsi="Ubuntu" w:cs="Ubuntu"/>
+        </w:rPr>
+        <w:t>With our final designs drafted we asked some fellow students to try our paper prototypes. While they were not our target demographic we could still use them to gauge things like layout and flow of screens and whether they had improvements to the concepts we used within the design. This resulted in a few structural changes like adding a continue button to control movement from the more complicated teenager mood evaluation screens rather than moving straight after evaluation is over to allow time to reflect on the questions and choices while proceeding from the pages for younger children immediately after selection due to the simpler choices and the lower patience for unnecessary button presses.</w:t>
       </w:r>
     </w:p>
     <w:p>
@@ -1689,21 +713,7 @@
         <w:rPr>
           <w:rFonts w:ascii="Ubuntu" w:eastAsia="Ubuntu" w:hAnsi="Ubuntu" w:cs="Ubuntu"/>
         </w:rPr>
-        <w:t xml:space="preserve">Our study of </w:t>
-      </w:r>
-      <w:proofErr w:type="spellStart"/>
-      <w:r>
-        <w:rPr>
-          <w:rFonts w:ascii="Ubuntu" w:eastAsia="Ubuntu" w:hAnsi="Ubuntu" w:cs="Ubuntu"/>
-        </w:rPr>
-        <w:t>Laughtr</w:t>
-      </w:r>
-      <w:proofErr w:type="spellEnd"/>
-      <w:r>
-        <w:rPr>
-          <w:rFonts w:ascii="Ubuntu" w:eastAsia="Ubuntu" w:hAnsi="Ubuntu" w:cs="Ubuntu"/>
-        </w:rPr>
-        <w:t xml:space="preserve"> was carried out with the intention to evaluate three things.</w:t>
+        <w:t>Our study of Laughtr was carried out with the intention to evaluate three things.</w:t>
       </w:r>
     </w:p>
     <w:p>
@@ -1762,16 +772,8 @@
         <w:rPr>
           <w:rFonts w:ascii="Ubuntu" w:eastAsia="Ubuntu" w:hAnsi="Ubuntu" w:cs="Ubuntu"/>
         </w:rPr>
-        <w:t xml:space="preserve">What effect the application interface has on the </w:t>
-      </w:r>
-      <w:proofErr w:type="gramStart"/>
-      <w:r>
-        <w:rPr>
-          <w:rFonts w:ascii="Ubuntu" w:eastAsia="Ubuntu" w:hAnsi="Ubuntu" w:cs="Ubuntu"/>
-        </w:rPr>
-        <w:t>user.</w:t>
-      </w:r>
-      <w:proofErr w:type="gramEnd"/>
+        <w:t>What effect the application interface has on the user.</w:t>
+      </w:r>
     </w:p>
     <w:p>
       <w:pPr>
@@ -1798,7 +800,6 @@
           <w:sz w:val="28"/>
           <w:szCs w:val="28"/>
         </w:rPr>
-        <w:lastRenderedPageBreak/>
         <w:t>Setup</w:t>
       </w:r>
     </w:p>
@@ -1824,55 +825,47 @@
         <w:rPr>
           <w:rFonts w:ascii="Ubuntu" w:eastAsia="Ubuntu" w:hAnsi="Ubuntu" w:cs="Ubuntu"/>
         </w:rPr>
-        <w:t xml:space="preserve">Due to the intended audience of our application, it would have been difficult to obtain consent for evaluation. This is purely due </w:t>
-      </w:r>
-      <w:r>
-        <w:rPr>
-          <w:rFonts w:ascii="Ubuntu" w:eastAsia="Ubuntu" w:hAnsi="Ubuntu" w:cs="Ubuntu"/>
-        </w:rPr>
-        <w:t xml:space="preserve">to the large amount of time it would take to collect permission from sick children, their parents and their hospital. Therefore, we decided to conduct a study on our design and implementation in a controlled laboratory environment as opposed to testing in </w:t>
-      </w:r>
-      <w:r>
-        <w:rPr>
-          <w:rFonts w:ascii="Ubuntu" w:eastAsia="Ubuntu" w:hAnsi="Ubuntu" w:cs="Ubuntu"/>
-        </w:rPr>
-        <w:t>the field.</w:t>
-      </w:r>
-      <w:r>
-        <w:rPr>
-          <w:rFonts w:ascii="Ubuntu" w:eastAsia="Ubuntu" w:hAnsi="Ubuntu" w:cs="Ubuntu"/>
-        </w:rPr>
-        <w:t xml:space="preserve"> Despite the fact that we were not able to test the system in the context of intended usage, we hoped that our participants would keep the audience in mind as they evaluated the application design.</w:t>
-      </w:r>
-      <w:bookmarkStart w:id="8" w:name="_GoBack"/>
-      <w:bookmarkEnd w:id="8"/>
-    </w:p>
-    <w:p>
-      <w:pPr>
-        <w:contextualSpacing w:val="0"/>
-        <w:rPr>
-          <w:rFonts w:ascii="Ubuntu" w:eastAsia="Ubuntu" w:hAnsi="Ubuntu" w:cs="Ubuntu"/>
-        </w:rPr>
-      </w:pPr>
-    </w:p>
-    <w:p>
-      <w:pPr>
-        <w:contextualSpacing w:val="0"/>
-        <w:rPr>
-          <w:rFonts w:ascii="Ubuntu" w:eastAsia="Ubuntu" w:hAnsi="Ubuntu" w:cs="Ubuntu"/>
-        </w:rPr>
-      </w:pPr>
-      <w:r>
-        <w:rPr>
-          <w:rFonts w:ascii="Ubuntu" w:eastAsia="Ubuntu" w:hAnsi="Ubuntu" w:cs="Ubuntu"/>
-        </w:rPr>
-        <w:t>Before conducting an evaluation, we considered several information-gathering methods. Cognitive walkthroughs are a way of considering how a design guides a user to its intended goals. This would have been an interesting way for us to evaluate t</w:t>
-      </w:r>
-      <w:r>
-        <w:rPr>
-          <w:rFonts w:ascii="Ubuntu" w:eastAsia="Ubuntu" w:hAnsi="Ubuntu" w:cs="Ubuntu"/>
-        </w:rPr>
-        <w:t>he effect of our design choices, aimed towards children of different ages, on a user. However, we did not have access to a psychological expert who could provide us with an informed analysis, and we did not have access to our intended audience.</w:t>
+        <w:t>Due to the intended audience of our application, it would have been difficult to obtain consent for evaluation. This is purely due to the large amount of time it would take to collect permission from sick children, their parents and their hospital. Therefore, we decided to conduct a study on our design and implementation in a controlled laboratory environment as opposed to testing in the field.</w:t>
+      </w:r>
+      <w:r>
+        <w:rPr>
+          <w:rFonts w:ascii="Ubuntu" w:eastAsia="Ubuntu" w:hAnsi="Ubuntu" w:cs="Ubuntu"/>
+        </w:rPr>
+        <w:t xml:space="preserve"> Despite the fact that we were not able to test the system in the context of intended usage, we hoped that our participants would keep the audience in mind a</w:t>
+      </w:r>
+      <w:r>
+        <w:rPr>
+          <w:rFonts w:ascii="Ubuntu" w:eastAsia="Ubuntu" w:hAnsi="Ubuntu" w:cs="Ubuntu"/>
+        </w:rPr>
+        <w:t>s they evaluated the application</w:t>
+      </w:r>
+      <w:r>
+        <w:rPr>
+          <w:rFonts w:ascii="Ubuntu" w:eastAsia="Ubuntu" w:hAnsi="Ubuntu" w:cs="Ubuntu"/>
+        </w:rPr>
+        <w:t>.</w:t>
+      </w:r>
+    </w:p>
+    <w:p>
+      <w:pPr>
+        <w:contextualSpacing w:val="0"/>
+        <w:rPr>
+          <w:rFonts w:ascii="Ubuntu" w:eastAsia="Ubuntu" w:hAnsi="Ubuntu" w:cs="Ubuntu"/>
+        </w:rPr>
+      </w:pPr>
+    </w:p>
+    <w:p>
+      <w:pPr>
+        <w:contextualSpacing w:val="0"/>
+        <w:rPr>
+          <w:rFonts w:ascii="Ubuntu" w:eastAsia="Ubuntu" w:hAnsi="Ubuntu" w:cs="Ubuntu"/>
+        </w:rPr>
+      </w:pPr>
+      <w:r>
+        <w:rPr>
+          <w:rFonts w:ascii="Ubuntu" w:eastAsia="Ubuntu" w:hAnsi="Ubuntu" w:cs="Ubuntu"/>
+        </w:rPr>
+        <w:t>Before conducting an evaluation, we considered several information-gathering methods. Cognitive walkthroughs are a way of considering how a design guides a user to its intended goals. This would have been an interesting way for us to evaluate the effect of our design choices, aimed towards children of different ages, on a user. However, we did not have access to a psychological expert who could provide us with an informed analysis, and we did not have access to our intended audience.</w:t>
       </w:r>
     </w:p>
     <w:p>
@@ -1900,27 +893,25 @@
         <w:rPr>
           <w:rFonts w:ascii="Ubuntu" w:eastAsia="Ubuntu" w:hAnsi="Ubuntu" w:cs="Ubuntu"/>
         </w:rPr>
-        <w:t>We followed Nielse</w:t>
-      </w:r>
-      <w:r>
-        <w:rPr>
-          <w:rFonts w:ascii="Ubuntu" w:eastAsia="Ubuntu" w:hAnsi="Ubuntu" w:cs="Ubuntu"/>
-        </w:rPr>
-        <w:t xml:space="preserve">n and </w:t>
-      </w:r>
-      <w:proofErr w:type="spellStart"/>
-      <w:r>
-        <w:rPr>
-          <w:rFonts w:ascii="Ubuntu" w:eastAsia="Ubuntu" w:hAnsi="Ubuntu" w:cs="Ubuntu"/>
-        </w:rPr>
-        <w:t>Molich’s</w:t>
-      </w:r>
-      <w:proofErr w:type="spellEnd"/>
-      <w:r>
-        <w:rPr>
-          <w:rFonts w:ascii="Ubuntu" w:eastAsia="Ubuntu" w:hAnsi="Ubuntu" w:cs="Ubuntu"/>
-        </w:rPr>
-        <w:t xml:space="preserve"> </w:t>
+        <w:t xml:space="preserve">We </w:t>
+      </w:r>
+      <w:r>
+        <w:rPr>
+          <w:rFonts w:ascii="Ubuntu" w:eastAsia="Ubuntu" w:hAnsi="Ubuntu" w:cs="Ubuntu"/>
+        </w:rPr>
+        <w:t>kept in mind</w:t>
+      </w:r>
+      <w:r>
+        <w:rPr>
+          <w:rFonts w:ascii="Ubuntu" w:eastAsia="Ubuntu" w:hAnsi="Ubuntu" w:cs="Ubuntu"/>
+        </w:rPr>
+        <w:t xml:space="preserve"> Nielse</w:t>
+      </w:r>
+      <w:r>
+        <w:rPr>
+          <w:rFonts w:ascii="Ubuntu" w:eastAsia="Ubuntu" w:hAnsi="Ubuntu" w:cs="Ubuntu"/>
+        </w:rPr>
+        <w:t xml:space="preserve">n and Molich’s </w:t>
       </w:r>
       <w:r>
         <w:rPr>
@@ -1991,21 +982,7 @@
         <w:rPr>
           <w:rFonts w:ascii="Ubuntu" w:eastAsia="Ubuntu" w:hAnsi="Ubuntu" w:cs="Ubuntu"/>
         </w:rPr>
-        <w:t xml:space="preserve">Give the user control and freedom </w:t>
-      </w:r>
-      <w:proofErr w:type="spellStart"/>
-      <w:r>
-        <w:rPr>
-          <w:rFonts w:ascii="Ubuntu" w:eastAsia="Ubuntu" w:hAnsi="Ubuntu" w:cs="Ubuntu"/>
-        </w:rPr>
-        <w:t>eg</w:t>
-      </w:r>
-      <w:proofErr w:type="spellEnd"/>
-      <w:r>
-        <w:rPr>
-          <w:rFonts w:ascii="Ubuntu" w:eastAsia="Ubuntu" w:hAnsi="Ubuntu" w:cs="Ubuntu"/>
-        </w:rPr>
-        <w:t xml:space="preserve"> to move backwards from screens</w:t>
+        <w:t>Give the user control and freedom eg to move backwards from screens</w:t>
       </w:r>
     </w:p>
     <w:p>
@@ -2058,19 +1035,11 @@
           <w:rFonts w:ascii="Ubuntu" w:eastAsia="Ubuntu" w:hAnsi="Ubuntu" w:cs="Ubuntu"/>
         </w:rPr>
       </w:pPr>
-      <w:proofErr w:type="spellStart"/>
-      <w:r>
-        <w:rPr>
-          <w:rFonts w:ascii="Ubuntu" w:eastAsia="Ubuntu" w:hAnsi="Ubuntu" w:cs="Ubuntu"/>
-        </w:rPr>
-        <w:t>Prioritise</w:t>
-      </w:r>
-      <w:proofErr w:type="spellEnd"/>
-      <w:r>
-        <w:rPr>
-          <w:rFonts w:ascii="Ubuntu" w:eastAsia="Ubuntu" w:hAnsi="Ubuntu" w:cs="Ubuntu"/>
-        </w:rPr>
-        <w:t xml:space="preserve"> simplicity so that users do not have to rack their minds for where something is in the application</w:t>
+      <w:r>
+        <w:rPr>
+          <w:rFonts w:ascii="Ubuntu" w:eastAsia="Ubuntu" w:hAnsi="Ubuntu" w:cs="Ubuntu"/>
+        </w:rPr>
+        <w:t>Prioritise simplicity so that users do not have to rack their minds for where something is in the application</w:t>
       </w:r>
     </w:p>
     <w:p>
@@ -2195,6 +1164,12 @@
         </w:rPr>
         <w:t>The intended audience are children, so a more imaginative interface is ideal over something that is realistic</w:t>
       </w:r>
+      <w:r>
+        <w:rPr>
+          <w:rFonts w:ascii="Ubuntu" w:eastAsia="Ubuntu" w:hAnsi="Ubuntu" w:cs="Ubuntu"/>
+        </w:rPr>
+        <w:t xml:space="preserve"> or minimalist</w:t>
+      </w:r>
     </w:p>
     <w:p>
       <w:pPr>
@@ -2234,14 +1209,19 @@
         <w:rPr>
           <w:rFonts w:ascii="Ubuntu" w:eastAsia="Ubuntu" w:hAnsi="Ubuntu" w:cs="Ubuntu"/>
         </w:rPr>
-        <w:lastRenderedPageBreak/>
-        <w:t>We tried t</w:t>
-      </w:r>
-      <w:r>
-        <w:rPr>
-          <w:rFonts w:ascii="Ubuntu" w:eastAsia="Ubuntu" w:hAnsi="Ubuntu" w:cs="Ubuntu"/>
-        </w:rPr>
-        <w:t>o make sure that participants would not feel embarrassed, as we are aware that laughing hysterically for no reason may look strange. Thus, the evaluation was carried out with the following aspects:</w:t>
+        <w:t>We tried to make sure that participants would not feel embarrassed</w:t>
+      </w:r>
+      <w:r>
+        <w:rPr>
+          <w:rFonts w:ascii="Ubuntu" w:eastAsia="Ubuntu" w:hAnsi="Ubuntu" w:cs="Ubuntu"/>
+        </w:rPr>
+        <w:t xml:space="preserve"> testing the application</w:t>
+      </w:r>
+      <w:r>
+        <w:rPr>
+          <w:rFonts w:ascii="Ubuntu" w:eastAsia="Ubuntu" w:hAnsi="Ubuntu" w:cs="Ubuntu"/>
+        </w:rPr>
+        <w:t>, as we are aware that laughing hysterically for no reason may look strange. Thus, the evaluation was carried out with the following aspects:</w:t>
       </w:r>
     </w:p>
     <w:p>
@@ -2266,13 +1246,7 @@
         <w:rPr>
           <w:rFonts w:ascii="Ubuntu" w:eastAsia="Ubuntu" w:hAnsi="Ubuntu" w:cs="Ubuntu"/>
         </w:rPr>
-        <w:t xml:space="preserve">We used a quiet, isolated space where participants could </w:t>
-      </w:r>
-      <w:r>
-        <w:rPr>
-          <w:rFonts w:ascii="Ubuntu" w:eastAsia="Ubuntu" w:hAnsi="Ubuntu" w:cs="Ubuntu"/>
-        </w:rPr>
-        <w:t>openly laugh as loud as they wanted without fear of being judged. Not even the evaluators were in the same room as the participant at this point.</w:t>
+        <w:t>We used a quiet, isolated space where participants could openly laugh as loud as they wanted without fear of being judged. Not even the evaluators were in the same room as the participant at this point.</w:t>
       </w:r>
     </w:p>
     <w:p>
@@ -2295,14 +1269,19 @@
         <w:rPr>
           <w:rFonts w:ascii="Ubuntu" w:eastAsia="Ubuntu" w:hAnsi="Ubuntu" w:cs="Ubuntu"/>
         </w:rPr>
-        <w:tab/>
-        <w:t>was a control group which did not interact with the application but was given one of our three mood que</w:t>
-      </w:r>
-      <w:r>
-        <w:rPr>
-          <w:rFonts w:ascii="Ubuntu" w:eastAsia="Ubuntu" w:hAnsi="Ubuntu" w:cs="Ubuntu"/>
-        </w:rPr>
-        <w:t>stionnaires twice in ten minutes. The idea was that the control’s mood should not change quickly without any stimulation, and an application user’s mood would change because of laughter.</w:t>
+        <w:t xml:space="preserve">was a control group which did not interact with the application but was given one of our three mood questionnaires twice in </w:t>
+      </w:r>
+      <w:r>
+        <w:rPr>
+          <w:rFonts w:ascii="Ubuntu" w:eastAsia="Ubuntu" w:hAnsi="Ubuntu" w:cs="Ubuntu"/>
+        </w:rPr>
+        <w:t>five</w:t>
+      </w:r>
+      <w:r>
+        <w:rPr>
+          <w:rFonts w:ascii="Ubuntu" w:eastAsia="Ubuntu" w:hAnsi="Ubuntu" w:cs="Ubuntu"/>
+        </w:rPr>
+        <w:t xml:space="preserve"> minutes. The idea was that the control’s mood should not change quickly without any stimulation, and an application user’s mood would change because of laughter.</w:t>
       </w:r>
     </w:p>
     <w:p>
@@ -2319,13 +1298,7 @@
         <w:rPr>
           <w:rFonts w:ascii="Ubuntu" w:eastAsia="Ubuntu" w:hAnsi="Ubuntu" w:cs="Ubuntu"/>
         </w:rPr>
-        <w:t xml:space="preserve">The application was tested on one user at a time rather than in user </w:t>
-      </w:r>
-      <w:r>
-        <w:rPr>
-          <w:rFonts w:ascii="Ubuntu" w:eastAsia="Ubuntu" w:hAnsi="Ubuntu" w:cs="Ubuntu"/>
-        </w:rPr>
-        <w:t xml:space="preserve">groups. This meant that we could evaluate individual experiences as the application is intended for use by one person. </w:t>
+        <w:t xml:space="preserve">The application was tested on one user at a time rather than in user groups. This meant that we could evaluate individual experiences as the application is intended for use by one person. </w:t>
       </w:r>
     </w:p>
     <w:p>
@@ -2376,13 +1349,7 @@
         <w:rPr>
           <w:rFonts w:ascii="Ubuntu" w:eastAsia="Ubuntu" w:hAnsi="Ubuntu" w:cs="Ubuntu"/>
         </w:rPr>
-        <w:t>This was a chance to record unexpected results</w:t>
-      </w:r>
-      <w:r>
-        <w:rPr>
-          <w:rFonts w:ascii="Ubuntu" w:eastAsia="Ubuntu" w:hAnsi="Ubuntu" w:cs="Ubuntu"/>
-        </w:rPr>
-        <w:t xml:space="preserve">, such as participants leaving the experience with a worse mood than they came in with. Participants’ thoughts were all recorded using a questionnaire. The questions we asked can be seen in </w:t>
+        <w:t xml:space="preserve">This was a chance to record unexpected results, such as participants leaving the experience with a worse mood than they came in with. Participants’ thoughts were all recorded using a questionnaire. The questions we asked can be seen in </w:t>
       </w:r>
       <w:r>
         <w:rPr>
@@ -2409,41 +1376,32 @@
         <w:rPr>
           <w:rFonts w:ascii="Ubuntu" w:eastAsia="Ubuntu" w:hAnsi="Ubuntu" w:cs="Ubuntu"/>
         </w:rPr>
-        <w:t xml:space="preserve"> In the case of the control group, we also recorded</w:t>
-      </w:r>
-      <w:r>
-        <w:rPr>
-          <w:rFonts w:ascii="Ubuntu" w:eastAsia="Ubuntu" w:hAnsi="Ubuntu" w:cs="Ubuntu"/>
-        </w:rPr>
-        <w:t xml:space="preserve"> their mood questionnaire responses</w:t>
-      </w:r>
-      <w:r>
-        <w:rPr>
-          <w:rFonts w:ascii="Ubuntu" w:eastAsia="Ubuntu" w:hAnsi="Ubuntu" w:cs="Ubuntu"/>
-        </w:rPr>
-        <w:t xml:space="preserve"> (questions found here </w:t>
-      </w:r>
-      <w:hyperlink r:id="rId8" w:history="1">
-        <w:r>
-          <w:rPr>
-            <w:rStyle w:val="Hyperlink"/>
-            <w:rFonts w:ascii="Ubuntu" w:eastAsia="Ubuntu" w:hAnsi="Ubuntu" w:cs="Ubuntu"/>
-          </w:rPr>
-          <w:t>https://docs.google.com/forms/d/1f9s6udTuqiOmDNTGod90ewv_6-AX5Tfd_6-RytR3p2s/edit</w:t>
-        </w:r>
-      </w:hyperlink>
-      <w:r>
-        <w:rPr>
-          <w:rFonts w:ascii="Ubuntu" w:eastAsia="Ubuntu" w:hAnsi="Ubuntu" w:cs="Ubuntu"/>
-        </w:rPr>
-        <w:t xml:space="preserve"> )</w:t>
-      </w:r>
-      <w:r>
-        <w:rPr>
-          <w:rFonts w:ascii="Ubuntu" w:eastAsia="Ubuntu" w:hAnsi="Ubuntu" w:cs="Ubuntu"/>
-        </w:rPr>
-        <w:t>, which we will discuss in the Results sub-section.</w:t>
-      </w:r>
+        <w:t xml:space="preserve"> </w:t>
+      </w:r>
+    </w:p>
+    <w:p>
+      <w:pPr>
+        <w:contextualSpacing w:val="0"/>
+        <w:rPr>
+          <w:rFonts w:ascii="Ubuntu" w:eastAsia="Ubuntu" w:hAnsi="Ubuntu" w:cs="Ubuntu"/>
+        </w:rPr>
+      </w:pPr>
+    </w:p>
+    <w:p>
+      <w:pPr>
+        <w:contextualSpacing w:val="0"/>
+        <w:rPr>
+          <w:rFonts w:ascii="Ubuntu" w:eastAsia="Ubuntu" w:hAnsi="Ubuntu" w:cs="Ubuntu"/>
+        </w:rPr>
+      </w:pPr>
+    </w:p>
+    <w:p>
+      <w:pPr>
+        <w:contextualSpacing w:val="0"/>
+        <w:rPr>
+          <w:rFonts w:ascii="Ubuntu" w:eastAsia="Ubuntu" w:hAnsi="Ubuntu" w:cs="Ubuntu"/>
+        </w:rPr>
+      </w:pPr>
     </w:p>
     <w:p>
       <w:pPr>
@@ -2470,6 +1428,7 @@
           <w:sz w:val="28"/>
           <w:szCs w:val="28"/>
         </w:rPr>
+        <w:lastRenderedPageBreak/>
         <w:t>Results</w:t>
       </w:r>
     </w:p>
@@ -2480,16 +1439,802 @@
           <w:rFonts w:ascii="Ubuntu" w:eastAsia="Ubuntu" w:hAnsi="Ubuntu" w:cs="Ubuntu"/>
         </w:rPr>
       </w:pPr>
-      <w:bookmarkStart w:id="9" w:name="_qi5qoni4rgtr" w:colFirst="0" w:colLast="0"/>
-      <w:bookmarkEnd w:id="9"/>
-    </w:p>
-    <w:p>
-      <w:pPr>
-        <w:contextualSpacing w:val="0"/>
+      <w:bookmarkStart w:id="8" w:name="_qi5qoni4rgtr" w:colFirst="0" w:colLast="0"/>
+      <w:bookmarkEnd w:id="8"/>
+    </w:p>
+    <w:p>
+      <w:pPr>
+        <w:contextualSpacing w:val="0"/>
+        <w:rPr>
+          <w:rFonts w:ascii="Ubuntu" w:hAnsi="Ubuntu"/>
+        </w:rPr>
+      </w:pPr>
+      <w:r>
+        <w:rPr>
+          <w:rFonts w:ascii="Ubuntu" w:hAnsi="Ubuntu"/>
+        </w:rPr>
+        <w:t xml:space="preserve">The control group received an assigned age for which to fill out a mood questionnaire. If the assigned age was 4-7, the participant would fill out a question like that which is displayed for that age group on the application itself. The same process applied for participants who were assigned ages 8-11 and 12+. The following </w:t>
+      </w:r>
+      <w:r>
+        <w:rPr>
+          <w:rFonts w:ascii="Ubuntu" w:hAnsi="Ubuntu"/>
+        </w:rPr>
+        <w:t>results</w:t>
+      </w:r>
+      <w:r>
+        <w:rPr>
+          <w:rFonts w:ascii="Ubuntu" w:hAnsi="Ubuntu"/>
+        </w:rPr>
+        <w:t xml:space="preserve"> confirm our hypothesis: that the control group’s mood does not change when competing the questionnaire twice within five minutes.</w:t>
+      </w:r>
+      <w:r>
+        <w:rPr>
+          <w:rFonts w:ascii="Ubuntu" w:hAnsi="Ubuntu"/>
+        </w:rPr>
+        <w:t xml:space="preserve"> In the case of 12+, the numbers in Minute 1 correspond to the response they gave for each question given in that category.</w:t>
+      </w:r>
+    </w:p>
+    <w:p>
+      <w:pPr>
+        <w:contextualSpacing w:val="0"/>
+        <w:rPr>
+          <w:rFonts w:ascii="Ubuntu" w:hAnsi="Ubuntu"/>
+        </w:rPr>
+      </w:pPr>
+    </w:p>
+    <w:tbl>
+      <w:tblPr>
+        <w:tblStyle w:val="GridTable1Light"/>
+        <w:tblW w:w="0" w:type="auto"/>
+        <w:jc w:val="center"/>
+        <w:tblLook w:val="04A0" w:firstRow="1" w:lastRow="0" w:firstColumn="1" w:lastColumn="0" w:noHBand="0" w:noVBand="1"/>
+      </w:tblPr>
+      <w:tblGrid>
+        <w:gridCol w:w="2531"/>
+        <w:gridCol w:w="2197"/>
+        <w:gridCol w:w="2424"/>
+        <w:gridCol w:w="2424"/>
+      </w:tblGrid>
+      <w:tr>
+        <w:trPr>
+          <w:cnfStyle w:val="100000000000" w:firstRow="1" w:lastRow="0" w:firstColumn="0" w:lastColumn="0" w:oddVBand="0" w:evenVBand="0" w:oddHBand="0" w:evenHBand="0" w:firstRowFirstColumn="0" w:firstRowLastColumn="0" w:lastRowFirstColumn="0" w:lastRowLastColumn="0"/>
+          <w:jc w:val="center"/>
+        </w:trPr>
+        <w:tc>
+          <w:tcPr>
+            <w:cnfStyle w:val="001000000000" w:firstRow="0" w:lastRow="0" w:firstColumn="1" w:lastColumn="0" w:oddVBand="0" w:evenVBand="0" w:oddHBand="0" w:evenHBand="0" w:firstRowFirstColumn="0" w:firstRowLastColumn="0" w:lastRowFirstColumn="0" w:lastRowLastColumn="0"/>
+            <w:tcW w:w="2531" w:type="dxa"/>
+          </w:tcPr>
+          <w:p>
+            <w:pPr>
+              <w:contextualSpacing w:val="0"/>
+              <w:jc w:val="center"/>
+              <w:rPr>
+                <w:rFonts w:ascii="Ubuntu" w:hAnsi="Ubuntu"/>
+              </w:rPr>
+            </w:pPr>
+            <w:r>
+              <w:rPr>
+                <w:rFonts w:ascii="Ubuntu" w:hAnsi="Ubuntu"/>
+              </w:rPr>
+              <w:t>ID</w:t>
+            </w:r>
+          </w:p>
+        </w:tc>
+        <w:tc>
+          <w:tcPr>
+            <w:tcW w:w="2197" w:type="dxa"/>
+          </w:tcPr>
+          <w:p>
+            <w:pPr>
+              <w:contextualSpacing w:val="0"/>
+              <w:jc w:val="center"/>
+              <w:cnfStyle w:val="100000000000" w:firstRow="1" w:lastRow="0" w:firstColumn="0" w:lastColumn="0" w:oddVBand="0" w:evenVBand="0" w:oddHBand="0" w:evenHBand="0" w:firstRowFirstColumn="0" w:firstRowLastColumn="0" w:lastRowFirstColumn="0" w:lastRowLastColumn="0"/>
+              <w:rPr>
+                <w:rFonts w:ascii="Ubuntu" w:hAnsi="Ubuntu"/>
+              </w:rPr>
+            </w:pPr>
+            <w:r>
+              <w:rPr>
+                <w:rFonts w:ascii="Ubuntu" w:hAnsi="Ubuntu"/>
+              </w:rPr>
+              <w:t>Age group</w:t>
+            </w:r>
+          </w:p>
+        </w:tc>
+        <w:tc>
+          <w:tcPr>
+            <w:tcW w:w="2424" w:type="dxa"/>
+          </w:tcPr>
+          <w:p>
+            <w:pPr>
+              <w:contextualSpacing w:val="0"/>
+              <w:jc w:val="center"/>
+              <w:cnfStyle w:val="100000000000" w:firstRow="1" w:lastRow="0" w:firstColumn="0" w:lastColumn="0" w:oddVBand="0" w:evenVBand="0" w:oddHBand="0" w:evenHBand="0" w:firstRowFirstColumn="0" w:firstRowLastColumn="0" w:lastRowFirstColumn="0" w:lastRowLastColumn="0"/>
+              <w:rPr>
+                <w:rFonts w:ascii="Ubuntu" w:hAnsi="Ubuntu"/>
+              </w:rPr>
+            </w:pPr>
+            <w:r>
+              <w:rPr>
+                <w:rFonts w:ascii="Ubuntu" w:hAnsi="Ubuntu"/>
+              </w:rPr>
+              <w:t>Minute 1</w:t>
+            </w:r>
+          </w:p>
+        </w:tc>
+        <w:tc>
+          <w:tcPr>
+            <w:tcW w:w="2424" w:type="dxa"/>
+          </w:tcPr>
+          <w:p>
+            <w:pPr>
+              <w:contextualSpacing w:val="0"/>
+              <w:jc w:val="center"/>
+              <w:cnfStyle w:val="100000000000" w:firstRow="1" w:lastRow="0" w:firstColumn="0" w:lastColumn="0" w:oddVBand="0" w:evenVBand="0" w:oddHBand="0" w:evenHBand="0" w:firstRowFirstColumn="0" w:firstRowLastColumn="0" w:lastRowFirstColumn="0" w:lastRowLastColumn="0"/>
+              <w:rPr>
+                <w:rFonts w:ascii="Ubuntu" w:hAnsi="Ubuntu"/>
+              </w:rPr>
+            </w:pPr>
+            <w:r>
+              <w:rPr>
+                <w:rFonts w:ascii="Ubuntu" w:hAnsi="Ubuntu"/>
+              </w:rPr>
+              <w:t>Minute 5</w:t>
+            </w:r>
+          </w:p>
+        </w:tc>
+      </w:tr>
+      <w:tr>
+        <w:trPr>
+          <w:jc w:val="center"/>
+        </w:trPr>
+        <w:tc>
+          <w:tcPr>
+            <w:cnfStyle w:val="001000000000" w:firstRow="0" w:lastRow="0" w:firstColumn="1" w:lastColumn="0" w:oddVBand="0" w:evenVBand="0" w:oddHBand="0" w:evenHBand="0" w:firstRowFirstColumn="0" w:firstRowLastColumn="0" w:lastRowFirstColumn="0" w:lastRowLastColumn="0"/>
+            <w:tcW w:w="2531" w:type="dxa"/>
+          </w:tcPr>
+          <w:p>
+            <w:pPr>
+              <w:contextualSpacing w:val="0"/>
+              <w:jc w:val="center"/>
+              <w:rPr>
+                <w:rFonts w:ascii="Ubuntu" w:hAnsi="Ubuntu"/>
+                <w:b w:val="0"/>
+              </w:rPr>
+            </w:pPr>
+            <w:r>
+              <w:rPr>
+                <w:rFonts w:ascii="Ubuntu" w:hAnsi="Ubuntu"/>
+                <w:b w:val="0"/>
+              </w:rPr>
+              <w:t>1</w:t>
+            </w:r>
+          </w:p>
+        </w:tc>
+        <w:tc>
+          <w:tcPr>
+            <w:tcW w:w="2197" w:type="dxa"/>
+          </w:tcPr>
+          <w:p>
+            <w:pPr>
+              <w:contextualSpacing w:val="0"/>
+              <w:jc w:val="center"/>
+              <w:cnfStyle w:val="000000000000" w:firstRow="0" w:lastRow="0" w:firstColumn="0" w:lastColumn="0" w:oddVBand="0" w:evenVBand="0" w:oddHBand="0" w:evenHBand="0" w:firstRowFirstColumn="0" w:firstRowLastColumn="0" w:lastRowFirstColumn="0" w:lastRowLastColumn="0"/>
+              <w:rPr>
+                <w:rFonts w:ascii="Ubuntu" w:hAnsi="Ubuntu"/>
+              </w:rPr>
+            </w:pPr>
+            <w:r>
+              <w:rPr>
+                <w:rFonts w:ascii="Ubuntu" w:hAnsi="Ubuntu"/>
+              </w:rPr>
+              <w:t>4-7</w:t>
+            </w:r>
+          </w:p>
+        </w:tc>
+        <w:tc>
+          <w:tcPr>
+            <w:tcW w:w="2424" w:type="dxa"/>
+          </w:tcPr>
+          <w:p>
+            <w:pPr>
+              <w:contextualSpacing w:val="0"/>
+              <w:jc w:val="center"/>
+              <w:cnfStyle w:val="000000000000" w:firstRow="0" w:lastRow="0" w:firstColumn="0" w:lastColumn="0" w:oddVBand="0" w:evenVBand="0" w:oddHBand="0" w:evenHBand="0" w:firstRowFirstColumn="0" w:firstRowLastColumn="0" w:lastRowFirstColumn="0" w:lastRowLastColumn="0"/>
+              <w:rPr>
+                <w:rFonts w:ascii="Ubuntu" w:hAnsi="Ubuntu"/>
+              </w:rPr>
+            </w:pPr>
+            <w:r>
+              <w:rPr>
+                <w:rFonts w:ascii="Ubuntu" w:hAnsi="Ubuntu"/>
+              </w:rPr>
+              <w:t>Happy</w:t>
+            </w:r>
+          </w:p>
+        </w:tc>
+        <w:tc>
+          <w:tcPr>
+            <w:tcW w:w="2424" w:type="dxa"/>
+          </w:tcPr>
+          <w:p>
+            <w:pPr>
+              <w:contextualSpacing w:val="0"/>
+              <w:jc w:val="center"/>
+              <w:cnfStyle w:val="000000000000" w:firstRow="0" w:lastRow="0" w:firstColumn="0" w:lastColumn="0" w:oddVBand="0" w:evenVBand="0" w:oddHBand="0" w:evenHBand="0" w:firstRowFirstColumn="0" w:firstRowLastColumn="0" w:lastRowFirstColumn="0" w:lastRowLastColumn="0"/>
+              <w:rPr>
+                <w:rFonts w:ascii="Ubuntu" w:hAnsi="Ubuntu"/>
+              </w:rPr>
+            </w:pPr>
+            <w:r>
+              <w:rPr>
+                <w:rFonts w:ascii="Ubuntu" w:hAnsi="Ubuntu"/>
+              </w:rPr>
+              <w:t>Happy</w:t>
+            </w:r>
+          </w:p>
+        </w:tc>
+      </w:tr>
+      <w:tr>
+        <w:trPr>
+          <w:jc w:val="center"/>
+        </w:trPr>
+        <w:tc>
+          <w:tcPr>
+            <w:cnfStyle w:val="001000000000" w:firstRow="0" w:lastRow="0" w:firstColumn="1" w:lastColumn="0" w:oddVBand="0" w:evenVBand="0" w:oddHBand="0" w:evenHBand="0" w:firstRowFirstColumn="0" w:firstRowLastColumn="0" w:lastRowFirstColumn="0" w:lastRowLastColumn="0"/>
+            <w:tcW w:w="2531" w:type="dxa"/>
+          </w:tcPr>
+          <w:p>
+            <w:pPr>
+              <w:contextualSpacing w:val="0"/>
+              <w:jc w:val="center"/>
+              <w:rPr>
+                <w:rFonts w:ascii="Ubuntu" w:hAnsi="Ubuntu"/>
+                <w:b w:val="0"/>
+              </w:rPr>
+            </w:pPr>
+            <w:r>
+              <w:rPr>
+                <w:rFonts w:ascii="Ubuntu" w:hAnsi="Ubuntu"/>
+                <w:b w:val="0"/>
+              </w:rPr>
+              <w:t>2</w:t>
+            </w:r>
+          </w:p>
+        </w:tc>
+        <w:tc>
+          <w:tcPr>
+            <w:tcW w:w="2197" w:type="dxa"/>
+          </w:tcPr>
+          <w:p>
+            <w:pPr>
+              <w:contextualSpacing w:val="0"/>
+              <w:jc w:val="center"/>
+              <w:cnfStyle w:val="000000000000" w:firstRow="0" w:lastRow="0" w:firstColumn="0" w:lastColumn="0" w:oddVBand="0" w:evenVBand="0" w:oddHBand="0" w:evenHBand="0" w:firstRowFirstColumn="0" w:firstRowLastColumn="0" w:lastRowFirstColumn="0" w:lastRowLastColumn="0"/>
+              <w:rPr>
+                <w:rFonts w:ascii="Ubuntu" w:hAnsi="Ubuntu"/>
+              </w:rPr>
+            </w:pPr>
+            <w:r>
+              <w:rPr>
+                <w:rFonts w:ascii="Ubuntu" w:hAnsi="Ubuntu"/>
+              </w:rPr>
+              <w:t>4-7</w:t>
+            </w:r>
+          </w:p>
+        </w:tc>
+        <w:tc>
+          <w:tcPr>
+            <w:tcW w:w="2424" w:type="dxa"/>
+          </w:tcPr>
+          <w:p>
+            <w:pPr>
+              <w:contextualSpacing w:val="0"/>
+              <w:jc w:val="center"/>
+              <w:cnfStyle w:val="000000000000" w:firstRow="0" w:lastRow="0" w:firstColumn="0" w:lastColumn="0" w:oddVBand="0" w:evenVBand="0" w:oddHBand="0" w:evenHBand="0" w:firstRowFirstColumn="0" w:firstRowLastColumn="0" w:lastRowFirstColumn="0" w:lastRowLastColumn="0"/>
+              <w:rPr>
+                <w:rFonts w:ascii="Ubuntu" w:hAnsi="Ubuntu"/>
+              </w:rPr>
+            </w:pPr>
+            <w:r>
+              <w:rPr>
+                <w:rFonts w:ascii="Ubuntu" w:hAnsi="Ubuntu"/>
+              </w:rPr>
+              <w:t>Happy</w:t>
+            </w:r>
+          </w:p>
+        </w:tc>
+        <w:tc>
+          <w:tcPr>
+            <w:tcW w:w="2424" w:type="dxa"/>
+          </w:tcPr>
+          <w:p>
+            <w:pPr>
+              <w:contextualSpacing w:val="0"/>
+              <w:jc w:val="center"/>
+              <w:cnfStyle w:val="000000000000" w:firstRow="0" w:lastRow="0" w:firstColumn="0" w:lastColumn="0" w:oddVBand="0" w:evenVBand="0" w:oddHBand="0" w:evenHBand="0" w:firstRowFirstColumn="0" w:firstRowLastColumn="0" w:lastRowFirstColumn="0" w:lastRowLastColumn="0"/>
+              <w:rPr>
+                <w:rFonts w:ascii="Ubuntu" w:hAnsi="Ubuntu"/>
+              </w:rPr>
+            </w:pPr>
+            <w:r>
+              <w:rPr>
+                <w:rFonts w:ascii="Ubuntu" w:hAnsi="Ubuntu"/>
+              </w:rPr>
+              <w:t>Happy</w:t>
+            </w:r>
+          </w:p>
+        </w:tc>
+      </w:tr>
+      <w:tr>
+        <w:trPr>
+          <w:jc w:val="center"/>
+        </w:trPr>
+        <w:tc>
+          <w:tcPr>
+            <w:cnfStyle w:val="001000000000" w:firstRow="0" w:lastRow="0" w:firstColumn="1" w:lastColumn="0" w:oddVBand="0" w:evenVBand="0" w:oddHBand="0" w:evenHBand="0" w:firstRowFirstColumn="0" w:firstRowLastColumn="0" w:lastRowFirstColumn="0" w:lastRowLastColumn="0"/>
+            <w:tcW w:w="2531" w:type="dxa"/>
+          </w:tcPr>
+          <w:p>
+            <w:pPr>
+              <w:contextualSpacing w:val="0"/>
+              <w:jc w:val="center"/>
+              <w:rPr>
+                <w:rFonts w:ascii="Ubuntu" w:hAnsi="Ubuntu"/>
+                <w:b w:val="0"/>
+              </w:rPr>
+            </w:pPr>
+            <w:r>
+              <w:rPr>
+                <w:rFonts w:ascii="Ubuntu" w:hAnsi="Ubuntu"/>
+                <w:b w:val="0"/>
+              </w:rPr>
+              <w:t>3</w:t>
+            </w:r>
+          </w:p>
+        </w:tc>
+        <w:tc>
+          <w:tcPr>
+            <w:tcW w:w="2197" w:type="dxa"/>
+          </w:tcPr>
+          <w:p>
+            <w:pPr>
+              <w:contextualSpacing w:val="0"/>
+              <w:jc w:val="center"/>
+              <w:cnfStyle w:val="000000000000" w:firstRow="0" w:lastRow="0" w:firstColumn="0" w:lastColumn="0" w:oddVBand="0" w:evenVBand="0" w:oddHBand="0" w:evenHBand="0" w:firstRowFirstColumn="0" w:firstRowLastColumn="0" w:lastRowFirstColumn="0" w:lastRowLastColumn="0"/>
+              <w:rPr>
+                <w:rFonts w:ascii="Ubuntu" w:hAnsi="Ubuntu"/>
+              </w:rPr>
+            </w:pPr>
+            <w:r>
+              <w:rPr>
+                <w:rFonts w:ascii="Ubuntu" w:hAnsi="Ubuntu"/>
+              </w:rPr>
+              <w:t>8-11</w:t>
+            </w:r>
+          </w:p>
+        </w:tc>
+        <w:tc>
+          <w:tcPr>
+            <w:tcW w:w="2424" w:type="dxa"/>
+          </w:tcPr>
+          <w:p>
+            <w:pPr>
+              <w:contextualSpacing w:val="0"/>
+              <w:jc w:val="center"/>
+              <w:cnfStyle w:val="000000000000" w:firstRow="0" w:lastRow="0" w:firstColumn="0" w:lastColumn="0" w:oddVBand="0" w:evenVBand="0" w:oddHBand="0" w:evenHBand="0" w:firstRowFirstColumn="0" w:firstRowLastColumn="0" w:lastRowFirstColumn="0" w:lastRowLastColumn="0"/>
+              <w:rPr>
+                <w:rFonts w:ascii="Ubuntu" w:hAnsi="Ubuntu"/>
+              </w:rPr>
+            </w:pPr>
+            <w:r>
+              <w:rPr>
+                <w:rFonts w:ascii="Ubuntu" w:hAnsi="Ubuntu"/>
+              </w:rPr>
+              <w:t>Sleepy</w:t>
+            </w:r>
+          </w:p>
+        </w:tc>
+        <w:tc>
+          <w:tcPr>
+            <w:tcW w:w="2424" w:type="dxa"/>
+          </w:tcPr>
+          <w:p>
+            <w:pPr>
+              <w:contextualSpacing w:val="0"/>
+              <w:jc w:val="center"/>
+              <w:cnfStyle w:val="000000000000" w:firstRow="0" w:lastRow="0" w:firstColumn="0" w:lastColumn="0" w:oddVBand="0" w:evenVBand="0" w:oddHBand="0" w:evenHBand="0" w:firstRowFirstColumn="0" w:firstRowLastColumn="0" w:lastRowFirstColumn="0" w:lastRowLastColumn="0"/>
+              <w:rPr>
+                <w:rFonts w:ascii="Ubuntu" w:hAnsi="Ubuntu"/>
+              </w:rPr>
+            </w:pPr>
+            <w:r>
+              <w:rPr>
+                <w:rFonts w:ascii="Ubuntu" w:hAnsi="Ubuntu"/>
+              </w:rPr>
+              <w:t>Sleepy</w:t>
+            </w:r>
+          </w:p>
+        </w:tc>
+      </w:tr>
+      <w:tr>
+        <w:trPr>
+          <w:jc w:val="center"/>
+        </w:trPr>
+        <w:tc>
+          <w:tcPr>
+            <w:cnfStyle w:val="001000000000" w:firstRow="0" w:lastRow="0" w:firstColumn="1" w:lastColumn="0" w:oddVBand="0" w:evenVBand="0" w:oddHBand="0" w:evenHBand="0" w:firstRowFirstColumn="0" w:firstRowLastColumn="0" w:lastRowFirstColumn="0" w:lastRowLastColumn="0"/>
+            <w:tcW w:w="2531" w:type="dxa"/>
+          </w:tcPr>
+          <w:p>
+            <w:pPr>
+              <w:contextualSpacing w:val="0"/>
+              <w:jc w:val="center"/>
+              <w:rPr>
+                <w:rFonts w:ascii="Ubuntu" w:hAnsi="Ubuntu"/>
+                <w:b w:val="0"/>
+              </w:rPr>
+            </w:pPr>
+            <w:r>
+              <w:rPr>
+                <w:rFonts w:ascii="Ubuntu" w:hAnsi="Ubuntu"/>
+                <w:b w:val="0"/>
+              </w:rPr>
+              <w:t>4</w:t>
+            </w:r>
+          </w:p>
+        </w:tc>
+        <w:tc>
+          <w:tcPr>
+            <w:tcW w:w="2197" w:type="dxa"/>
+          </w:tcPr>
+          <w:p>
+            <w:pPr>
+              <w:contextualSpacing w:val="0"/>
+              <w:jc w:val="center"/>
+              <w:cnfStyle w:val="000000000000" w:firstRow="0" w:lastRow="0" w:firstColumn="0" w:lastColumn="0" w:oddVBand="0" w:evenVBand="0" w:oddHBand="0" w:evenHBand="0" w:firstRowFirstColumn="0" w:firstRowLastColumn="0" w:lastRowFirstColumn="0" w:lastRowLastColumn="0"/>
+              <w:rPr>
+                <w:rFonts w:ascii="Ubuntu" w:hAnsi="Ubuntu"/>
+              </w:rPr>
+            </w:pPr>
+            <w:r>
+              <w:rPr>
+                <w:rFonts w:ascii="Ubuntu" w:hAnsi="Ubuntu"/>
+              </w:rPr>
+              <w:t>8-11</w:t>
+            </w:r>
+          </w:p>
+        </w:tc>
+        <w:tc>
+          <w:tcPr>
+            <w:tcW w:w="2424" w:type="dxa"/>
+          </w:tcPr>
+          <w:p>
+            <w:pPr>
+              <w:contextualSpacing w:val="0"/>
+              <w:jc w:val="center"/>
+              <w:cnfStyle w:val="000000000000" w:firstRow="0" w:lastRow="0" w:firstColumn="0" w:lastColumn="0" w:oddVBand="0" w:evenVBand="0" w:oddHBand="0" w:evenHBand="0" w:firstRowFirstColumn="0" w:firstRowLastColumn="0" w:lastRowFirstColumn="0" w:lastRowLastColumn="0"/>
+              <w:rPr>
+                <w:rFonts w:ascii="Ubuntu" w:hAnsi="Ubuntu"/>
+              </w:rPr>
+            </w:pPr>
+            <w:r>
+              <w:rPr>
+                <w:rFonts w:ascii="Ubuntu" w:hAnsi="Ubuntu"/>
+              </w:rPr>
+              <w:t>Indifferent</w:t>
+            </w:r>
+          </w:p>
+        </w:tc>
+        <w:tc>
+          <w:tcPr>
+            <w:tcW w:w="2424" w:type="dxa"/>
+          </w:tcPr>
+          <w:p>
+            <w:pPr>
+              <w:contextualSpacing w:val="0"/>
+              <w:jc w:val="center"/>
+              <w:cnfStyle w:val="000000000000" w:firstRow="0" w:lastRow="0" w:firstColumn="0" w:lastColumn="0" w:oddVBand="0" w:evenVBand="0" w:oddHBand="0" w:evenHBand="0" w:firstRowFirstColumn="0" w:firstRowLastColumn="0" w:lastRowFirstColumn="0" w:lastRowLastColumn="0"/>
+              <w:rPr>
+                <w:rFonts w:ascii="Ubuntu" w:hAnsi="Ubuntu"/>
+              </w:rPr>
+            </w:pPr>
+            <w:r>
+              <w:rPr>
+                <w:rFonts w:ascii="Ubuntu" w:hAnsi="Ubuntu"/>
+              </w:rPr>
+              <w:t>Sleepy</w:t>
+            </w:r>
+          </w:p>
+        </w:tc>
+      </w:tr>
+      <w:tr>
+        <w:trPr>
+          <w:jc w:val="center"/>
+        </w:trPr>
+        <w:tc>
+          <w:tcPr>
+            <w:cnfStyle w:val="001000000000" w:firstRow="0" w:lastRow="0" w:firstColumn="1" w:lastColumn="0" w:oddVBand="0" w:evenVBand="0" w:oddHBand="0" w:evenHBand="0" w:firstRowFirstColumn="0" w:firstRowLastColumn="0" w:lastRowFirstColumn="0" w:lastRowLastColumn="0"/>
+            <w:tcW w:w="2531" w:type="dxa"/>
+          </w:tcPr>
+          <w:p>
+            <w:pPr>
+              <w:contextualSpacing w:val="0"/>
+              <w:jc w:val="center"/>
+              <w:rPr>
+                <w:rFonts w:ascii="Ubuntu" w:hAnsi="Ubuntu"/>
+                <w:b w:val="0"/>
+              </w:rPr>
+            </w:pPr>
+            <w:r>
+              <w:rPr>
+                <w:rFonts w:ascii="Ubuntu" w:hAnsi="Ubuntu"/>
+                <w:b w:val="0"/>
+              </w:rPr>
+              <w:t>5</w:t>
+            </w:r>
+          </w:p>
+        </w:tc>
+        <w:tc>
+          <w:tcPr>
+            <w:tcW w:w="2197" w:type="dxa"/>
+          </w:tcPr>
+          <w:p>
+            <w:pPr>
+              <w:contextualSpacing w:val="0"/>
+              <w:jc w:val="center"/>
+              <w:cnfStyle w:val="000000000000" w:firstRow="0" w:lastRow="0" w:firstColumn="0" w:lastColumn="0" w:oddVBand="0" w:evenVBand="0" w:oddHBand="0" w:evenHBand="0" w:firstRowFirstColumn="0" w:firstRowLastColumn="0" w:lastRowFirstColumn="0" w:lastRowLastColumn="0"/>
+              <w:rPr>
+                <w:rFonts w:ascii="Ubuntu" w:hAnsi="Ubuntu"/>
+              </w:rPr>
+            </w:pPr>
+            <w:r>
+              <w:rPr>
+                <w:rFonts w:ascii="Ubuntu" w:hAnsi="Ubuntu"/>
+              </w:rPr>
+              <w:t>12+</w:t>
+            </w:r>
+          </w:p>
+        </w:tc>
+        <w:tc>
+          <w:tcPr>
+            <w:tcW w:w="2424" w:type="dxa"/>
+          </w:tcPr>
+          <w:p>
+            <w:pPr>
+              <w:contextualSpacing w:val="0"/>
+              <w:jc w:val="center"/>
+              <w:cnfStyle w:val="000000000000" w:firstRow="0" w:lastRow="0" w:firstColumn="0" w:lastColumn="0" w:oddVBand="0" w:evenVBand="0" w:oddHBand="0" w:evenHBand="0" w:firstRowFirstColumn="0" w:firstRowLastColumn="0" w:lastRowFirstColumn="0" w:lastRowLastColumn="0"/>
+              <w:rPr>
+                <w:rFonts w:ascii="Ubuntu" w:hAnsi="Ubuntu"/>
+              </w:rPr>
+            </w:pPr>
+            <w:r>
+              <w:rPr>
+                <w:rFonts w:ascii="Ubuntu" w:hAnsi="Ubuntu"/>
+              </w:rPr>
+              <w:t>3, 4, 1, 3, 3, 3, 2</w:t>
+            </w:r>
+          </w:p>
+        </w:tc>
+        <w:tc>
+          <w:tcPr>
+            <w:tcW w:w="2424" w:type="dxa"/>
+          </w:tcPr>
+          <w:p>
+            <w:pPr>
+              <w:contextualSpacing w:val="0"/>
+              <w:jc w:val="center"/>
+              <w:cnfStyle w:val="000000000000" w:firstRow="0" w:lastRow="0" w:firstColumn="0" w:lastColumn="0" w:oddVBand="0" w:evenVBand="0" w:oddHBand="0" w:evenHBand="0" w:firstRowFirstColumn="0" w:firstRowLastColumn="0" w:lastRowFirstColumn="0" w:lastRowLastColumn="0"/>
+              <w:rPr>
+                <w:rFonts w:ascii="Ubuntu" w:hAnsi="Ubuntu"/>
+              </w:rPr>
+            </w:pPr>
+            <w:r>
+              <w:rPr>
+                <w:rFonts w:ascii="Ubuntu" w:hAnsi="Ubuntu"/>
+              </w:rPr>
+              <w:t>The same</w:t>
+            </w:r>
+          </w:p>
+        </w:tc>
+      </w:tr>
+      <w:tr>
+        <w:trPr>
+          <w:jc w:val="center"/>
+        </w:trPr>
+        <w:tc>
+          <w:tcPr>
+            <w:cnfStyle w:val="001000000000" w:firstRow="0" w:lastRow="0" w:firstColumn="1" w:lastColumn="0" w:oddVBand="0" w:evenVBand="0" w:oddHBand="0" w:evenHBand="0" w:firstRowFirstColumn="0" w:firstRowLastColumn="0" w:lastRowFirstColumn="0" w:lastRowLastColumn="0"/>
+            <w:tcW w:w="2531" w:type="dxa"/>
+          </w:tcPr>
+          <w:p>
+            <w:pPr>
+              <w:contextualSpacing w:val="0"/>
+              <w:jc w:val="center"/>
+              <w:rPr>
+                <w:rFonts w:ascii="Ubuntu" w:hAnsi="Ubuntu"/>
+                <w:b w:val="0"/>
+              </w:rPr>
+            </w:pPr>
+            <w:r>
+              <w:rPr>
+                <w:rFonts w:ascii="Ubuntu" w:hAnsi="Ubuntu"/>
+                <w:b w:val="0"/>
+              </w:rPr>
+              <w:t>6</w:t>
+            </w:r>
+          </w:p>
+        </w:tc>
+        <w:tc>
+          <w:tcPr>
+            <w:tcW w:w="2197" w:type="dxa"/>
+          </w:tcPr>
+          <w:p>
+            <w:pPr>
+              <w:contextualSpacing w:val="0"/>
+              <w:jc w:val="center"/>
+              <w:cnfStyle w:val="000000000000" w:firstRow="0" w:lastRow="0" w:firstColumn="0" w:lastColumn="0" w:oddVBand="0" w:evenVBand="0" w:oddHBand="0" w:evenHBand="0" w:firstRowFirstColumn="0" w:firstRowLastColumn="0" w:lastRowFirstColumn="0" w:lastRowLastColumn="0"/>
+              <w:rPr>
+                <w:rFonts w:ascii="Ubuntu" w:hAnsi="Ubuntu"/>
+              </w:rPr>
+            </w:pPr>
+            <w:r>
+              <w:rPr>
+                <w:rFonts w:ascii="Ubuntu" w:hAnsi="Ubuntu"/>
+              </w:rPr>
+              <w:t>12+</w:t>
+            </w:r>
+          </w:p>
+        </w:tc>
+        <w:tc>
+          <w:tcPr>
+            <w:tcW w:w="2424" w:type="dxa"/>
+          </w:tcPr>
+          <w:p>
+            <w:pPr>
+              <w:contextualSpacing w:val="0"/>
+              <w:jc w:val="center"/>
+              <w:cnfStyle w:val="000000000000" w:firstRow="0" w:lastRow="0" w:firstColumn="0" w:lastColumn="0" w:oddVBand="0" w:evenVBand="0" w:oddHBand="0" w:evenHBand="0" w:firstRowFirstColumn="0" w:firstRowLastColumn="0" w:lastRowFirstColumn="0" w:lastRowLastColumn="0"/>
+              <w:rPr>
+                <w:rFonts w:ascii="Ubuntu" w:hAnsi="Ubuntu"/>
+              </w:rPr>
+            </w:pPr>
+            <w:r>
+              <w:rPr>
+                <w:rFonts w:ascii="Ubuntu" w:hAnsi="Ubuntu"/>
+              </w:rPr>
+              <w:t>4, 3, 2, 4, 3, 2, 2</w:t>
+            </w:r>
+          </w:p>
+        </w:tc>
+        <w:tc>
+          <w:tcPr>
+            <w:tcW w:w="2424" w:type="dxa"/>
+          </w:tcPr>
+          <w:p>
+            <w:pPr>
+              <w:contextualSpacing w:val="0"/>
+              <w:jc w:val="center"/>
+              <w:cnfStyle w:val="000000000000" w:firstRow="0" w:lastRow="0" w:firstColumn="0" w:lastColumn="0" w:oddVBand="0" w:evenVBand="0" w:oddHBand="0" w:evenHBand="0" w:firstRowFirstColumn="0" w:firstRowLastColumn="0" w:lastRowFirstColumn="0" w:lastRowLastColumn="0"/>
+              <w:rPr>
+                <w:rFonts w:ascii="Ubuntu" w:hAnsi="Ubuntu"/>
+              </w:rPr>
+            </w:pPr>
+            <w:r>
+              <w:rPr>
+                <w:rFonts w:ascii="Ubuntu" w:hAnsi="Ubuntu"/>
+              </w:rPr>
+              <w:t>The same</w:t>
+            </w:r>
+          </w:p>
+        </w:tc>
+      </w:tr>
+      <w:tr>
+        <w:trPr>
+          <w:jc w:val="center"/>
+        </w:trPr>
+        <w:tc>
+          <w:tcPr>
+            <w:cnfStyle w:val="001000000000" w:firstRow="0" w:lastRow="0" w:firstColumn="1" w:lastColumn="0" w:oddVBand="0" w:evenVBand="0" w:oddHBand="0" w:evenHBand="0" w:firstRowFirstColumn="0" w:firstRowLastColumn="0" w:lastRowFirstColumn="0" w:lastRowLastColumn="0"/>
+            <w:tcW w:w="2531" w:type="dxa"/>
+          </w:tcPr>
+          <w:p>
+            <w:pPr>
+              <w:contextualSpacing w:val="0"/>
+              <w:jc w:val="center"/>
+              <w:rPr>
+                <w:rFonts w:ascii="Ubuntu" w:hAnsi="Ubuntu"/>
+                <w:b w:val="0"/>
+              </w:rPr>
+            </w:pPr>
+            <w:r>
+              <w:rPr>
+                <w:rFonts w:ascii="Ubuntu" w:hAnsi="Ubuntu"/>
+                <w:b w:val="0"/>
+              </w:rPr>
+              <w:t>7</w:t>
+            </w:r>
+            <w:bookmarkStart w:id="9" w:name="_GoBack"/>
+            <w:bookmarkEnd w:id="9"/>
+          </w:p>
+        </w:tc>
+        <w:tc>
+          <w:tcPr>
+            <w:tcW w:w="2197" w:type="dxa"/>
+          </w:tcPr>
+          <w:p>
+            <w:pPr>
+              <w:contextualSpacing w:val="0"/>
+              <w:jc w:val="center"/>
+              <w:cnfStyle w:val="000000000000" w:firstRow="0" w:lastRow="0" w:firstColumn="0" w:lastColumn="0" w:oddVBand="0" w:evenVBand="0" w:oddHBand="0" w:evenHBand="0" w:firstRowFirstColumn="0" w:firstRowLastColumn="0" w:lastRowFirstColumn="0" w:lastRowLastColumn="0"/>
+              <w:rPr>
+                <w:rFonts w:ascii="Ubuntu" w:hAnsi="Ubuntu"/>
+              </w:rPr>
+            </w:pPr>
+            <w:r>
+              <w:rPr>
+                <w:rFonts w:ascii="Ubuntu" w:hAnsi="Ubuntu"/>
+              </w:rPr>
+              <w:t>12+</w:t>
+            </w:r>
+          </w:p>
+        </w:tc>
+        <w:tc>
+          <w:tcPr>
+            <w:tcW w:w="2424" w:type="dxa"/>
+          </w:tcPr>
+          <w:p>
+            <w:pPr>
+              <w:contextualSpacing w:val="0"/>
+              <w:jc w:val="center"/>
+              <w:cnfStyle w:val="000000000000" w:firstRow="0" w:lastRow="0" w:firstColumn="0" w:lastColumn="0" w:oddVBand="0" w:evenVBand="0" w:oddHBand="0" w:evenHBand="0" w:firstRowFirstColumn="0" w:firstRowLastColumn="0" w:lastRowFirstColumn="0" w:lastRowLastColumn="0"/>
+              <w:rPr>
+                <w:rFonts w:ascii="Ubuntu" w:hAnsi="Ubuntu"/>
+              </w:rPr>
+            </w:pPr>
+            <w:r>
+              <w:rPr>
+                <w:rFonts w:ascii="Ubuntu" w:hAnsi="Ubuntu"/>
+              </w:rPr>
+              <w:t>3, 4, 1, 2, 2, 2, 3</w:t>
+            </w:r>
+          </w:p>
+        </w:tc>
+        <w:tc>
+          <w:tcPr>
+            <w:tcW w:w="2424" w:type="dxa"/>
+          </w:tcPr>
+          <w:p>
+            <w:pPr>
+              <w:contextualSpacing w:val="0"/>
+              <w:jc w:val="center"/>
+              <w:cnfStyle w:val="000000000000" w:firstRow="0" w:lastRow="0" w:firstColumn="0" w:lastColumn="0" w:oddVBand="0" w:evenVBand="0" w:oddHBand="0" w:evenHBand="0" w:firstRowFirstColumn="0" w:firstRowLastColumn="0" w:lastRowFirstColumn="0" w:lastRowLastColumn="0"/>
+              <w:rPr>
+                <w:rFonts w:ascii="Ubuntu" w:hAnsi="Ubuntu"/>
+              </w:rPr>
+            </w:pPr>
+            <w:r>
+              <w:rPr>
+                <w:rFonts w:ascii="Ubuntu" w:hAnsi="Ubuntu"/>
+              </w:rPr>
+              <w:t>The same</w:t>
+            </w:r>
+          </w:p>
+        </w:tc>
+      </w:tr>
+    </w:tbl>
+    <w:p>
+      <w:pPr>
+        <w:contextualSpacing w:val="0"/>
+        <w:rPr>
+          <w:rFonts w:ascii="Ubuntu" w:hAnsi="Ubuntu"/>
+        </w:rPr>
       </w:pPr>
     </w:p>
     <w:sectPr>
-      <w:footerReference w:type="default" r:id="rId9"/>
+      <w:footerReference w:type="default" r:id="rId8"/>
       <w:pgSz w:w="12240" w:h="15840"/>
       <w:pgMar w:top="1440" w:right="1440" w:bottom="1440" w:left="1440" w:header="0" w:footer="720" w:gutter="0"/>
       <w:pgNumType w:start="1"/>
@@ -3814,6 +3559,82 @@
       <w:ind w:left="720"/>
     </w:pPr>
   </w:style>
+  <w:style w:type="table" w:styleId="TableGrid">
+    <w:name w:val="Table Grid"/>
+    <w:basedOn w:val="TableNormal"/>
+    <w:uiPriority w:val="39"/>
+    <w:rsid w:val="004467B3"/>
+    <w:pPr>
+      <w:spacing w:line="240" w:lineRule="auto"/>
+    </w:pPr>
+    <w:tblPr>
+      <w:tblBorders>
+        <w:top w:val="single" w:sz="4" w:space="0" w:color="auto"/>
+        <w:left w:val="single" w:sz="4" w:space="0" w:color="auto"/>
+        <w:bottom w:val="single" w:sz="4" w:space="0" w:color="auto"/>
+        <w:right w:val="single" w:sz="4" w:space="0" w:color="auto"/>
+        <w:insideH w:val="single" w:sz="4" w:space="0" w:color="auto"/>
+        <w:insideV w:val="single" w:sz="4" w:space="0" w:color="auto"/>
+      </w:tblBorders>
+    </w:tblPr>
+  </w:style>
+  <w:style w:type="table" w:styleId="GridTable1Light">
+    <w:name w:val="Grid Table 1 Light"/>
+    <w:basedOn w:val="TableNormal"/>
+    <w:uiPriority w:val="46"/>
+    <w:rsid w:val="004467B3"/>
+    <w:pPr>
+      <w:spacing w:line="240" w:lineRule="auto"/>
+    </w:pPr>
+    <w:tblPr>
+      <w:tblStyleRowBandSize w:val="1"/>
+      <w:tblStyleColBandSize w:val="1"/>
+      <w:tblBorders>
+        <w:top w:val="single" w:sz="4" w:space="0" w:color="999999" w:themeColor="text1" w:themeTint="66"/>
+        <w:left w:val="single" w:sz="4" w:space="0" w:color="999999" w:themeColor="text1" w:themeTint="66"/>
+        <w:bottom w:val="single" w:sz="4" w:space="0" w:color="999999" w:themeColor="text1" w:themeTint="66"/>
+        <w:right w:val="single" w:sz="4" w:space="0" w:color="999999" w:themeColor="text1" w:themeTint="66"/>
+        <w:insideH w:val="single" w:sz="4" w:space="0" w:color="999999" w:themeColor="text1" w:themeTint="66"/>
+        <w:insideV w:val="single" w:sz="4" w:space="0" w:color="999999" w:themeColor="text1" w:themeTint="66"/>
+      </w:tblBorders>
+    </w:tblPr>
+    <w:tblStylePr w:type="firstRow">
+      <w:rPr>
+        <w:b/>
+        <w:bCs/>
+      </w:rPr>
+      <w:tblPr/>
+      <w:tcPr>
+        <w:tcBorders>
+          <w:bottom w:val="single" w:sz="12" w:space="0" w:color="666666" w:themeColor="text1" w:themeTint="99"/>
+        </w:tcBorders>
+      </w:tcPr>
+    </w:tblStylePr>
+    <w:tblStylePr w:type="lastRow">
+      <w:rPr>
+        <w:b/>
+        <w:bCs/>
+      </w:rPr>
+      <w:tblPr/>
+      <w:tcPr>
+        <w:tcBorders>
+          <w:top w:val="double" w:sz="2" w:space="0" w:color="666666" w:themeColor="text1" w:themeTint="99"/>
+        </w:tcBorders>
+      </w:tcPr>
+    </w:tblStylePr>
+    <w:tblStylePr w:type="firstCol">
+      <w:rPr>
+        <w:b/>
+        <w:bCs/>
+      </w:rPr>
+    </w:tblStylePr>
+    <w:tblStylePr w:type="lastCol">
+      <w:rPr>
+        <w:b/>
+        <w:bCs/>
+      </w:rPr>
+    </w:tblStylePr>
+  </w:style>
 </w:styles>
 </file>
 

</xml_diff>

<commit_message>
evaluation results and future implementation section complete
</commit_message>
<xml_diff>
--- a/Report/Laughtr Report.docx
+++ b/Report/Laughtr Report.docx
@@ -49,6 +49,7 @@
     <w:p>
       <w:pPr>
         <w:pStyle w:val="Subtitle"/>
+        <w:spacing w:line="240" w:lineRule="auto"/>
         <w:contextualSpacing w:val="0"/>
         <w:jc w:val="center"/>
         <w:rPr>
@@ -81,6 +82,7 @@
     <w:p>
       <w:pPr>
         <w:pStyle w:val="Subtitle"/>
+        <w:spacing w:line="240" w:lineRule="auto"/>
         <w:contextualSpacing w:val="0"/>
         <w:jc w:val="center"/>
         <w:rPr>
@@ -113,6 +115,7 @@
     <w:p>
       <w:pPr>
         <w:pStyle w:val="Subtitle"/>
+        <w:spacing w:line="240" w:lineRule="auto"/>
         <w:contextualSpacing w:val="0"/>
         <w:jc w:val="center"/>
         <w:rPr>
@@ -127,15 +130,50 @@
         </w:rPr>
         <w:t>Darya Shumitskiy - 2198278S</w:t>
       </w:r>
+      <w:bookmarkStart w:id="5" w:name="_GoBack"/>
+      <w:bookmarkEnd w:id="5"/>
+    </w:p>
+    <w:p>
+      <w:pPr>
+        <w:pStyle w:val="Subtitle"/>
+        <w:contextualSpacing w:val="0"/>
+        <w:jc w:val="center"/>
+        <w:rPr>
+          <w:rFonts w:ascii="Ubuntu" w:eastAsia="Ubuntu" w:hAnsi="Ubuntu" w:cs="Ubuntu"/>
+          <w:sz w:val="24"/>
+          <w:szCs w:val="24"/>
+        </w:rPr>
+      </w:pPr>
+      <w:proofErr w:type="spellStart"/>
+      <w:r>
+        <w:rPr>
+          <w:rFonts w:ascii="Ubuntu" w:eastAsia="Ubuntu" w:hAnsi="Ubuntu" w:cs="Ubuntu"/>
+          <w:sz w:val="24"/>
+          <w:szCs w:val="24"/>
+        </w:rPr>
+        <w:t>Laughtr</w:t>
+      </w:r>
+      <w:proofErr w:type="spellEnd"/>
+      <w:r>
+        <w:rPr>
+          <w:rFonts w:ascii="Ubuntu" w:eastAsia="Ubuntu" w:hAnsi="Ubuntu" w:cs="Ubuntu"/>
+          <w:sz w:val="24"/>
+          <w:szCs w:val="24"/>
+        </w:rPr>
+        <w:t xml:space="preserve"> repository: https://github.com/AshleyMcGeechan/Laughtr-HCI</w:t>
+      </w:r>
     </w:p>
     <w:p>
       <w:pPr>
         <w:pStyle w:val="Heading3"/>
         <w:contextualSpacing w:val="0"/>
       </w:pPr>
-      <w:bookmarkStart w:id="5" w:name="_40pzv1jp9loa" w:colFirst="0" w:colLast="0"/>
-      <w:bookmarkEnd w:id="5"/>
-      <w:r>
+      <w:bookmarkStart w:id="6" w:name="_40pzv1jp9loa" w:colFirst="0" w:colLast="0"/>
+      <w:bookmarkEnd w:id="6"/>
+      <w:r>
+        <w:rPr>
+          <w:rFonts w:ascii="Ubuntu" w:hAnsi="Ubuntu"/>
+        </w:rPr>
         <w:t>Concept</w:t>
       </w:r>
     </w:p>
@@ -208,19 +246,7 @@
         <w:rPr>
           <w:rFonts w:ascii="Ubuntu" w:eastAsia="Ubuntu" w:hAnsi="Ubuntu" w:cs="Ubuntu"/>
         </w:rPr>
-        <w:t xml:space="preserve"> can have dramatic negative effects on the emotional d</w:t>
-      </w:r>
-      <w:r>
-        <w:rPr>
-          <w:rFonts w:ascii="Ubuntu" w:eastAsia="Ubuntu" w:hAnsi="Ubuntu" w:cs="Ubuntu"/>
-        </w:rPr>
-        <w:t>evelopment of children and young people. As such the practice of offsetting these effects is both a wide and deep area of study for doctors and academics. Our app aims to provide a platform for one such practice; Laughter Therapy. The health benefits of la</w:t>
-      </w:r>
-      <w:r>
-        <w:rPr>
-          <w:rFonts w:ascii="Ubuntu" w:eastAsia="Ubuntu" w:hAnsi="Ubuntu" w:cs="Ubuntu"/>
-        </w:rPr>
-        <w:t xml:space="preserve">ughing are a timeless nugget of common </w:t>
+        <w:t xml:space="preserve"> can have dramatic negative effects on the emotional development of children and young people. As such the practice of offsetting these effects is both a wide and deep area of study for doctors and academics. Our app aims to provide a platform for one such practice; Laughter Therapy. The health benefits of laughing are a timeless nugget of common </w:t>
       </w:r>
       <w:proofErr w:type="gramStart"/>
       <w:r>
@@ -234,31 +260,7 @@
         <w:rPr>
           <w:rFonts w:ascii="Ubuntu" w:eastAsia="Ubuntu" w:hAnsi="Ubuntu" w:cs="Ubuntu"/>
         </w:rPr>
-        <w:t xml:space="preserve"> but modern research is uncovering what its effects really are and how they come about. The act of laughing has been shown to decrease stress hormones like cortisol and release positive hormones like endorphins, </w:t>
-      </w:r>
-      <w:r>
-        <w:rPr>
-          <w:rFonts w:ascii="Ubuntu" w:eastAsia="Ubuntu" w:hAnsi="Ubuntu" w:cs="Ubuntu"/>
-        </w:rPr>
-        <w:t>with the result of reducing levels of stress, anxiety, depression, and increasing tolerance for pain. It’s clear to see why harnessing the power of laughter would be a great tool for helping those with serious and debilitating illness. That is why more and</w:t>
-      </w:r>
-      <w:r>
-        <w:rPr>
-          <w:rFonts w:ascii="Ubuntu" w:eastAsia="Ubuntu" w:hAnsi="Ubuntu" w:cs="Ubuntu"/>
-        </w:rPr>
-        <w:t xml:space="preserve"> more hospitals have been introducing Laughter Therapy. The origins of Laughter Therapy come from the famous journalist and peace advocate Norman Cousins who, when faced with a collagen disease that was crippling him with pain, decided to take matters into</w:t>
-      </w:r>
-      <w:r>
-        <w:rPr>
-          <w:rFonts w:ascii="Ubuntu" w:eastAsia="Ubuntu" w:hAnsi="Ubuntu" w:cs="Ubuntu"/>
-        </w:rPr>
-        <w:t xml:space="preserve"> his own hands and leave the dreary confines of the hospital. The best pain medicine he could find was not morphine but loud, sustained, and sometimes forced, laughter. He would eventually make a full recovery and while the effects of his home-brand therap</w:t>
-      </w:r>
-      <w:r>
-        <w:rPr>
-          <w:rFonts w:ascii="Ubuntu" w:eastAsia="Ubuntu" w:hAnsi="Ubuntu" w:cs="Ubuntu"/>
-        </w:rPr>
-        <w:t xml:space="preserve">y on the disease itself is inconclusive it had assuredly helped his coping with it. Nowadays the therapy takes place within the hospital. Whether it be sessions of group laughter or bringing </w:t>
+        <w:t xml:space="preserve"> but modern research is uncovering what its effects really are and how they come about. The act of laughing has been shown to decrease stress hormones like cortisol and release positive hormones like endorphins, with the result of reducing levels of stress, anxiety, depression, and increasing tolerance for pain. It’s clear to see why harnessing the power of laughter would be a great tool for helping those with serious and debilitating illness. That is why more and more hospitals have been introducing Laughter Therapy. The origins of Laughter Therapy come from the famous journalist and peace advocate Norman Cousins who, when faced with a collagen disease that was crippling him with pain, decided to take matters into his own hands and leave the dreary confines of the hospital. The best pain medicine he could find was not morphine but loud, sustained, and sometimes forced, laughter. He would eventually make a full recovery and while the effects of his home-brand therapy on the disease itself is inconclusive it had assuredly helped his coping with it. Nowadays the therapy takes place within the hospital. Whether it be sessions of group laughter or bringing </w:t>
       </w:r>
       <w:proofErr w:type="spellStart"/>
       <w:r>
@@ -272,13 +274,7 @@
         <w:rPr>
           <w:rFonts w:ascii="Ubuntu" w:eastAsia="Ubuntu" w:hAnsi="Ubuntu" w:cs="Ubuntu"/>
         </w:rPr>
-        <w:t xml:space="preserve"> straight to their beds, whether it be young children under</w:t>
-      </w:r>
-      <w:r>
-        <w:rPr>
-          <w:rFonts w:ascii="Ubuntu" w:eastAsia="Ubuntu" w:hAnsi="Ubuntu" w:cs="Ubuntu"/>
-        </w:rPr>
-        <w:t xml:space="preserve">going surgery or breast cancer patients or elderly </w:t>
+        <w:t xml:space="preserve"> straight to their beds, whether it be young children undergoing surgery or breast cancer patients or elderly </w:t>
       </w:r>
       <w:proofErr w:type="spellStart"/>
       <w:r>
@@ -314,13 +310,7 @@
         <w:rPr>
           <w:rFonts w:ascii="Ubuntu" w:eastAsia="Ubuntu" w:hAnsi="Ubuntu" w:cs="Ubuntu"/>
         </w:rPr>
-        <w:t>It was for these reasons that we wanted to create a platform f</w:t>
-      </w:r>
-      <w:r>
-        <w:rPr>
-          <w:rFonts w:ascii="Ubuntu" w:eastAsia="Ubuntu" w:hAnsi="Ubuntu" w:cs="Ubuntu"/>
-        </w:rPr>
-        <w:t xml:space="preserve">or Laughter Therapy that took advantage of mobile devices and their access to the treasure trove of </w:t>
+        <w:t xml:space="preserve">It was for these reasons that we wanted to create a platform for Laughter Therapy that took advantage of mobile devices and their access to the treasure trove of </w:t>
       </w:r>
       <w:proofErr w:type="spellStart"/>
       <w:r>
@@ -336,25 +326,17 @@
         </w:rPr>
         <w:t xml:space="preserve"> found on the internet. </w:t>
       </w:r>
-      <w:proofErr w:type="gramStart"/>
-      <w:r>
-        <w:rPr>
-          <w:rFonts w:ascii="Ubuntu" w:eastAsia="Ubuntu" w:hAnsi="Ubuntu" w:cs="Ubuntu"/>
-        </w:rPr>
-        <w:t>Additionally</w:t>
-      </w:r>
-      <w:proofErr w:type="gramEnd"/>
-      <w:r>
-        <w:rPr>
-          <w:rFonts w:ascii="Ubuntu" w:eastAsia="Ubuntu" w:hAnsi="Ubuntu" w:cs="Ubuntu"/>
-        </w:rPr>
-        <w:t xml:space="preserve"> we wanted our platform to be a method of deriving both qualitative and quantitative analysis on the effects of La</w:t>
-      </w:r>
-      <w:r>
-        <w:rPr>
-          <w:rFonts w:ascii="Ubuntu" w:eastAsia="Ubuntu" w:hAnsi="Ubuntu" w:cs="Ubuntu"/>
-        </w:rPr>
-        <w:t xml:space="preserve">ughter Therapy live as it happens. The result of this being </w:t>
+      <w:r>
+        <w:rPr>
+          <w:rFonts w:ascii="Ubuntu" w:eastAsia="Ubuntu" w:hAnsi="Ubuntu" w:cs="Ubuntu"/>
+        </w:rPr>
+        <w:t>Additionally,</w:t>
+      </w:r>
+      <w:r>
+        <w:rPr>
+          <w:rFonts w:ascii="Ubuntu" w:eastAsia="Ubuntu" w:hAnsi="Ubuntu" w:cs="Ubuntu"/>
+        </w:rPr>
+        <w:t xml:space="preserve"> we wanted our platform to be a method of deriving both qualitative and quantitative analysis on the effects of Laughter Therapy live as it happens. The result of this being </w:t>
       </w:r>
       <w:proofErr w:type="spellStart"/>
       <w:r>
@@ -379,9 +361,12 @@
         <w:pStyle w:val="Heading3"/>
         <w:contextualSpacing w:val="0"/>
       </w:pPr>
-      <w:bookmarkStart w:id="6" w:name="_hjb67a5fjpdf" w:colFirst="0" w:colLast="0"/>
-      <w:bookmarkEnd w:id="6"/>
-      <w:r>
+      <w:bookmarkStart w:id="7" w:name="_hjb67a5fjpdf" w:colFirst="0" w:colLast="0"/>
+      <w:bookmarkEnd w:id="7"/>
+      <w:r>
+        <w:rPr>
+          <w:rFonts w:ascii="Ubuntu" w:hAnsi="Ubuntu"/>
+        </w:rPr>
         <w:lastRenderedPageBreak/>
         <w:t>Design</w:t>
       </w:r>
@@ -442,13 +427,7 @@
         <w:rPr>
           <w:rFonts w:ascii="Ubuntu" w:eastAsia="Ubuntu" w:hAnsi="Ubuntu" w:cs="Ubuntu"/>
         </w:rPr>
-        <w:t>r</w:t>
-      </w:r>
-      <w:r>
-        <w:rPr>
-          <w:rFonts w:ascii="Ubuntu" w:eastAsia="Ubuntu" w:hAnsi="Ubuntu" w:cs="Ubuntu"/>
-        </w:rPr>
-        <w:t>ecognised</w:t>
+        <w:t>recognised</w:t>
       </w:r>
       <w:proofErr w:type="spellEnd"/>
       <w:r>
@@ -457,244 +436,610 @@
         </w:rPr>
         <w:t xml:space="preserve"> and academically researched health survey for children, adapted for mobile devices and for multiple levels of maturity and reading comprehension so that the evaluation can be performed with minimal guidance from doctors or parents. Studies show </w:t>
       </w:r>
+      <w:r>
+        <w:rPr>
+          <w:rFonts w:ascii="Ubuntu" w:eastAsia="Ubuntu" w:hAnsi="Ubuntu" w:cs="Ubuntu"/>
+        </w:rPr>
+        <w:t>self-administered</w:t>
+      </w:r>
+      <w:r>
+        <w:rPr>
+          <w:rFonts w:ascii="Ubuntu" w:eastAsia="Ubuntu" w:hAnsi="Ubuntu" w:cs="Ubuntu"/>
+        </w:rPr>
+        <w:t xml:space="preserve"> evaluations are no less effective than doctor administered ones and are found to be more comfortable and acceptable to young people. Tests are administered before and after the therapy session to evaluate effectiveness of the treatment and answers are recorded to evaluate changes in mood over longer time frames.</w:t>
+      </w:r>
+    </w:p>
+    <w:p>
+      <w:pPr>
+        <w:contextualSpacing w:val="0"/>
+        <w:rPr>
+          <w:rFonts w:ascii="Ubuntu" w:eastAsia="Ubuntu" w:hAnsi="Ubuntu" w:cs="Ubuntu"/>
+        </w:rPr>
+      </w:pPr>
+    </w:p>
+    <w:p>
+      <w:pPr>
+        <w:contextualSpacing w:val="0"/>
+        <w:rPr>
+          <w:rFonts w:ascii="Ubuntu" w:eastAsia="Ubuntu" w:hAnsi="Ubuntu" w:cs="Ubuntu"/>
+        </w:rPr>
+      </w:pPr>
+      <w:r>
+        <w:rPr>
+          <w:rFonts w:ascii="Ubuntu" w:eastAsia="Ubuntu" w:hAnsi="Ubuntu" w:cs="Ubuntu"/>
+        </w:rPr>
+        <w:t xml:space="preserve">Second is the laughter module. This module records the patients’ laugh and provides them with some laugh-motivating material to get them into the mood. The laugh data is saved to the phone for future examination. The material consists of funny images and videos sourced from an external database. This allows all material to be checked and vetted for age appropriateness as well as </w:t>
+      </w:r>
       <w:proofErr w:type="spellStart"/>
       <w:r>
         <w:rPr>
           <w:rFonts w:ascii="Ubuntu" w:eastAsia="Ubuntu" w:hAnsi="Ubuntu" w:cs="Ubuntu"/>
         </w:rPr>
-        <w:t>s</w:t>
-      </w:r>
-      <w:r>
-        <w:rPr>
-          <w:rFonts w:ascii="Ubuntu" w:eastAsia="Ubuntu" w:hAnsi="Ubuntu" w:cs="Ubuntu"/>
-        </w:rPr>
-        <w:t>elf administered</w:t>
+        <w:t>categorised</w:t>
       </w:r>
       <w:proofErr w:type="spellEnd"/>
       <w:r>
         <w:rPr>
           <w:rFonts w:ascii="Ubuntu" w:eastAsia="Ubuntu" w:hAnsi="Ubuntu" w:cs="Ubuntu"/>
         </w:rPr>
-        <w:t xml:space="preserve"> evaluations are no less effective than doctor administered ones and are found to be more comfortable and acceptable to young people. Tests are administered before and after the therapy session to evaluate effectiveness of the treatment and</w:t>
-      </w:r>
-      <w:r>
-        <w:rPr>
-          <w:rFonts w:ascii="Ubuntu" w:eastAsia="Ubuntu" w:hAnsi="Ubuntu" w:cs="Ubuntu"/>
-        </w:rPr>
-        <w:t xml:space="preserve"> answers are recorded to evaluate changes in mood over longer time frames.</w:t>
-      </w:r>
-    </w:p>
-    <w:p>
-      <w:pPr>
-        <w:contextualSpacing w:val="0"/>
-        <w:rPr>
-          <w:rFonts w:ascii="Ubuntu" w:eastAsia="Ubuntu" w:hAnsi="Ubuntu" w:cs="Ubuntu"/>
-        </w:rPr>
-      </w:pPr>
-    </w:p>
-    <w:p>
-      <w:pPr>
-        <w:contextualSpacing w:val="0"/>
-        <w:rPr>
-          <w:rFonts w:ascii="Ubuntu" w:eastAsia="Ubuntu" w:hAnsi="Ubuntu" w:cs="Ubuntu"/>
-        </w:rPr>
-      </w:pPr>
-      <w:r>
-        <w:rPr>
-          <w:rFonts w:ascii="Ubuntu" w:eastAsia="Ubuntu" w:hAnsi="Ubuntu" w:cs="Ubuntu"/>
-        </w:rPr>
-        <w:t>Second is the laughter module. This module records the patients’ laugh and provides them with some laugh-motivating material to get them into the mood. The laugh data is saved to t</w:t>
-      </w:r>
-      <w:r>
-        <w:rPr>
-          <w:rFonts w:ascii="Ubuntu" w:eastAsia="Ubuntu" w:hAnsi="Ubuntu" w:cs="Ubuntu"/>
-        </w:rPr>
-        <w:t xml:space="preserve">he phone for future examination. The material consists of funny images and videos sourced from an external database. This allows all material to be checked and vetted for age appropriateness as well as </w:t>
+        <w:t xml:space="preserve"> to provide patients</w:t>
+      </w:r>
+      <w:r>
+        <w:rPr>
+          <w:rFonts w:ascii="Ubuntu" w:eastAsia="Ubuntu" w:hAnsi="Ubuntu" w:cs="Ubuntu"/>
+        </w:rPr>
+        <w:t xml:space="preserve"> with content </w:t>
       </w:r>
       <w:proofErr w:type="spellStart"/>
       <w:r>
         <w:rPr>
           <w:rFonts w:ascii="Ubuntu" w:eastAsia="Ubuntu" w:hAnsi="Ubuntu" w:cs="Ubuntu"/>
         </w:rPr>
-        <w:t>categorised</w:t>
+        <w:t>personalised</w:t>
       </w:r>
       <w:proofErr w:type="spellEnd"/>
       <w:r>
         <w:rPr>
           <w:rFonts w:ascii="Ubuntu" w:eastAsia="Ubuntu" w:hAnsi="Ubuntu" w:cs="Ubuntu"/>
         </w:rPr>
-        <w:t xml:space="preserve"> to provide </w:t>
+        <w:t xml:space="preserve"> to their own sense of </w:t>
+      </w:r>
+      <w:proofErr w:type="spellStart"/>
+      <w:r>
+        <w:rPr>
+          <w:rFonts w:ascii="Ubuntu" w:eastAsia="Ubuntu" w:hAnsi="Ubuntu" w:cs="Ubuntu"/>
+        </w:rPr>
+        <w:t>humour</w:t>
+      </w:r>
+      <w:proofErr w:type="spellEnd"/>
+      <w:r>
+        <w:rPr>
+          <w:rFonts w:ascii="Ubuntu" w:eastAsia="Ubuntu" w:hAnsi="Ubuntu" w:cs="Ubuntu"/>
+        </w:rPr>
+        <w:t xml:space="preserve"> and their own sensitivities. There may also be merit in </w:t>
+      </w:r>
+      <w:proofErr w:type="spellStart"/>
+      <w:r>
+        <w:rPr>
+          <w:rFonts w:ascii="Ubuntu" w:eastAsia="Ubuntu" w:hAnsi="Ubuntu" w:cs="Ubuntu"/>
+        </w:rPr>
+        <w:t>analysing</w:t>
+      </w:r>
+      <w:proofErr w:type="spellEnd"/>
+      <w:r>
+        <w:rPr>
+          <w:rFonts w:ascii="Ubuntu" w:eastAsia="Ubuntu" w:hAnsi="Ubuntu" w:cs="Ubuntu"/>
+        </w:rPr>
+        <w:t xml:space="preserve"> how the patients’ tastes changes over time in relation to their mood.</w:t>
+      </w:r>
+    </w:p>
+    <w:p>
+      <w:pPr>
+        <w:contextualSpacing w:val="0"/>
+        <w:rPr>
+          <w:rFonts w:ascii="Ubuntu" w:eastAsia="Ubuntu" w:hAnsi="Ubuntu" w:cs="Ubuntu"/>
+        </w:rPr>
+      </w:pPr>
+    </w:p>
+    <w:p>
+      <w:pPr>
+        <w:contextualSpacing w:val="0"/>
+        <w:rPr>
+          <w:rFonts w:ascii="Ubuntu" w:eastAsia="Ubuntu" w:hAnsi="Ubuntu" w:cs="Ubuntu"/>
+        </w:rPr>
+      </w:pPr>
+      <w:r>
+        <w:rPr>
+          <w:rFonts w:ascii="Ubuntu" w:eastAsia="Ubuntu" w:hAnsi="Ubuntu" w:cs="Ubuntu"/>
+        </w:rPr>
+        <w:t xml:space="preserve">Lastly there is the analysis module. This takes the patients’ laugh and provides </w:t>
+      </w:r>
+      <w:proofErr w:type="spellStart"/>
+      <w:r>
+        <w:rPr>
+          <w:rFonts w:ascii="Ubuntu" w:eastAsia="Ubuntu" w:hAnsi="Ubuntu" w:cs="Ubuntu"/>
+        </w:rPr>
+        <w:t>visualisation</w:t>
+      </w:r>
+      <w:proofErr w:type="spellEnd"/>
+      <w:r>
+        <w:rPr>
+          <w:rFonts w:ascii="Ubuntu" w:eastAsia="Ubuntu" w:hAnsi="Ubuntu" w:cs="Ubuntu"/>
+        </w:rPr>
+        <w:t xml:space="preserve"> and </w:t>
+      </w:r>
+      <w:proofErr w:type="spellStart"/>
+      <w:r>
+        <w:rPr>
+          <w:rFonts w:ascii="Ubuntu" w:eastAsia="Ubuntu" w:hAnsi="Ubuntu" w:cs="Ubuntu"/>
+        </w:rPr>
+        <w:t>analysation</w:t>
+      </w:r>
+      <w:proofErr w:type="spellEnd"/>
+      <w:r>
+        <w:rPr>
+          <w:rFonts w:ascii="Ubuntu" w:eastAsia="Ubuntu" w:hAnsi="Ubuntu" w:cs="Ubuntu"/>
+        </w:rPr>
+        <w:t>. This has benefits for doctors in evaluating their patients</w:t>
+      </w:r>
+      <w:r>
+        <w:rPr>
+          <w:rFonts w:ascii="Ubuntu" w:eastAsia="Ubuntu" w:hAnsi="Ubuntu" w:cs="Ubuntu"/>
+        </w:rPr>
+        <w:t>’</w:t>
+      </w:r>
+      <w:r>
+        <w:rPr>
+          <w:rFonts w:ascii="Ubuntu" w:eastAsia="Ubuntu" w:hAnsi="Ubuntu" w:cs="Ubuntu"/>
+        </w:rPr>
+        <w:t xml:space="preserve"> mood, academics in studying the effects of laughter therapy, </w:t>
+      </w:r>
+      <w:r>
+        <w:rPr>
+          <w:rFonts w:ascii="Ubuntu" w:eastAsia="Ubuntu" w:hAnsi="Ubuntu" w:cs="Ubuntu"/>
+        </w:rPr>
+        <w:t>and</w:t>
+      </w:r>
+      <w:r>
+        <w:rPr>
+          <w:rFonts w:ascii="Ubuntu" w:eastAsia="Ubuntu" w:hAnsi="Ubuntu" w:cs="Ubuntu"/>
+        </w:rPr>
+        <w:t xml:space="preserve"> for the patient </w:t>
+      </w:r>
+      <w:proofErr w:type="spellStart"/>
+      <w:r>
+        <w:rPr>
+          <w:rFonts w:ascii="Ubuntu" w:eastAsia="Ubuntu" w:hAnsi="Ubuntu" w:cs="Ubuntu"/>
+        </w:rPr>
+        <w:t>themself</w:t>
+      </w:r>
+      <w:proofErr w:type="spellEnd"/>
+      <w:r>
+        <w:rPr>
+          <w:rFonts w:ascii="Ubuntu" w:eastAsia="Ubuntu" w:hAnsi="Ubuntu" w:cs="Ubuntu"/>
+        </w:rPr>
+        <w:t xml:space="preserve"> by providing more interesting (but perhaps less medically useful) analytics like the sound wave and the spectrogram. Comparisons are also made to past laughter recordings to again evaluate change over time in relation to mood, but also to encourage the patients to laugh in different ways and with increased passion. Simulated laughter has been shown to provide similar health benefits to natural laughter and often laughing in an absurd or forced manner will bring forth natural laughter </w:t>
       </w:r>
       <w:proofErr w:type="gramStart"/>
       <w:r>
         <w:rPr>
           <w:rFonts w:ascii="Ubuntu" w:eastAsia="Ubuntu" w:hAnsi="Ubuntu" w:cs="Ubuntu"/>
         </w:rPr>
-        <w:t>patients’</w:t>
+        <w:t>as a consequence</w:t>
       </w:r>
       <w:proofErr w:type="gramEnd"/>
       <w:r>
         <w:rPr>
           <w:rFonts w:ascii="Ubuntu" w:eastAsia="Ubuntu" w:hAnsi="Ubuntu" w:cs="Ubuntu"/>
         </w:rPr>
-        <w:t xml:space="preserve"> with content </w:t>
+        <w:t>.</w:t>
+      </w:r>
+    </w:p>
+    <w:p>
+      <w:pPr>
+        <w:contextualSpacing w:val="0"/>
+        <w:rPr>
+          <w:rFonts w:ascii="Ubuntu" w:eastAsia="Ubuntu" w:hAnsi="Ubuntu" w:cs="Ubuntu"/>
+        </w:rPr>
+      </w:pPr>
+    </w:p>
+    <w:p>
+      <w:pPr>
+        <w:contextualSpacing w:val="0"/>
+        <w:rPr>
+          <w:rFonts w:ascii="Ubuntu" w:eastAsia="Ubuntu" w:hAnsi="Ubuntu" w:cs="Ubuntu"/>
+        </w:rPr>
+      </w:pPr>
+      <w:r>
+        <w:rPr>
+          <w:rFonts w:ascii="Ubuntu" w:eastAsia="Ubuntu" w:hAnsi="Ubuntu" w:cs="Ubuntu"/>
+        </w:rPr>
+        <w:t>These three modules describe the functional aspects of the app design</w:t>
+      </w:r>
+      <w:r>
+        <w:rPr>
+          <w:rFonts w:ascii="Ubuntu" w:eastAsia="Ubuntu" w:hAnsi="Ubuntu" w:cs="Ubuntu"/>
+        </w:rPr>
+        <w:t>,</w:t>
+      </w:r>
+      <w:r>
+        <w:rPr>
+          <w:rFonts w:ascii="Ubuntu" w:eastAsia="Ubuntu" w:hAnsi="Ubuntu" w:cs="Ubuntu"/>
+        </w:rPr>
+        <w:t xml:space="preserve"> but what about the non-functional ones?</w:t>
+      </w:r>
+    </w:p>
+    <w:p>
+      <w:pPr>
+        <w:contextualSpacing w:val="0"/>
+        <w:rPr>
+          <w:rFonts w:ascii="Ubuntu" w:eastAsia="Ubuntu" w:hAnsi="Ubuntu" w:cs="Ubuntu"/>
+        </w:rPr>
+      </w:pPr>
+    </w:p>
+    <w:p>
+      <w:pPr>
+        <w:contextualSpacing w:val="0"/>
+        <w:rPr>
+          <w:rFonts w:ascii="Ubuntu" w:eastAsia="Ubuntu" w:hAnsi="Ubuntu" w:cs="Ubuntu"/>
+        </w:rPr>
+      </w:pPr>
+      <w:r>
+        <w:rPr>
+          <w:rFonts w:ascii="Ubuntu" w:eastAsia="Ubuntu" w:hAnsi="Ubuntu" w:cs="Ubuntu"/>
+        </w:rPr>
+        <w:t xml:space="preserve">Dealing with a young target audience comes with a unique set of challenges. The younger generations’ heightened familiarity with mobile interaction allows them to adapt and learn the use of the app quickly and make explicit teaching less necessary, but </w:t>
+      </w:r>
+      <w:r>
+        <w:rPr>
+          <w:rFonts w:ascii="Ubuntu" w:eastAsia="Ubuntu" w:hAnsi="Ubuntu" w:cs="Ubuntu"/>
+        </w:rPr>
+        <w:t>conversely,</w:t>
+      </w:r>
+      <w:r>
+        <w:rPr>
+          <w:rFonts w:ascii="Ubuntu" w:eastAsia="Ubuntu" w:hAnsi="Ubuntu" w:cs="Ubuntu"/>
+        </w:rPr>
+        <w:t xml:space="preserve"> they have higher quality standards for user experience. While adults might accept an application that was more clinical in nature a child is unlikely to engage with such an app. There must be a greater focus on the side of laughter than on the side of therapy. </w:t>
+      </w:r>
+    </w:p>
+    <w:p>
+      <w:pPr>
+        <w:contextualSpacing w:val="0"/>
+        <w:rPr>
+          <w:rFonts w:ascii="Ubuntu" w:eastAsia="Ubuntu" w:hAnsi="Ubuntu" w:cs="Ubuntu"/>
+        </w:rPr>
+      </w:pPr>
+    </w:p>
+    <w:p>
+      <w:pPr>
+        <w:contextualSpacing w:val="0"/>
+        <w:rPr>
+          <w:rFonts w:ascii="Ubuntu" w:eastAsia="Ubuntu" w:hAnsi="Ubuntu" w:cs="Ubuntu"/>
+        </w:rPr>
+      </w:pPr>
+      <w:r>
+        <w:rPr>
+          <w:rFonts w:ascii="Ubuntu" w:eastAsia="Ubuntu" w:hAnsi="Ubuntu" w:cs="Ubuntu"/>
+        </w:rPr>
+        <w:t xml:space="preserve">As such the visual and interactive quality of the app was high on our list of priorities. Many custom assets like the age buttons were created with the intention of feeling like a commercial quality app. Additional consideration to things like making the items and toys on the age display buttons age appropriate and gender neutral. Some assets were not custom made but chosen from existing libraries like the emoji buttons that were picked for their familiarity and appeal to young users. Some other visual motifs we used were the use of primary </w:t>
       </w:r>
       <w:proofErr w:type="spellStart"/>
       <w:r>
         <w:rPr>
           <w:rFonts w:ascii="Ubuntu" w:eastAsia="Ubuntu" w:hAnsi="Ubuntu" w:cs="Ubuntu"/>
         </w:rPr>
-        <w:t>personal</w:t>
-      </w:r>
-      <w:r>
-        <w:rPr>
-          <w:rFonts w:ascii="Ubuntu" w:eastAsia="Ubuntu" w:hAnsi="Ubuntu" w:cs="Ubuntu"/>
-        </w:rPr>
-        <w:t>ised</w:t>
+        <w:t>colours</w:t>
       </w:r>
       <w:proofErr w:type="spellEnd"/>
       <w:r>
         <w:rPr>
           <w:rFonts w:ascii="Ubuntu" w:eastAsia="Ubuntu" w:hAnsi="Ubuntu" w:cs="Ubuntu"/>
         </w:rPr>
-        <w:t xml:space="preserve"> to their own sense of </w:t>
+        <w:t xml:space="preserve">, commonly used for children’s products to keep things bright and friendly </w:t>
+      </w:r>
+      <w:r>
+        <w:rPr>
+          <w:rFonts w:ascii="Ubuntu" w:eastAsia="Ubuntu" w:hAnsi="Ubuntu" w:cs="Ubuntu"/>
+        </w:rPr>
+        <w:lastRenderedPageBreak/>
+        <w:t xml:space="preserve">and </w:t>
       </w:r>
       <w:proofErr w:type="spellStart"/>
       <w:r>
         <w:rPr>
           <w:rFonts w:ascii="Ubuntu" w:eastAsia="Ubuntu" w:hAnsi="Ubuntu" w:cs="Ubuntu"/>
         </w:rPr>
-        <w:t>humour</w:t>
+        <w:t>colourful</w:t>
       </w:r>
       <w:proofErr w:type="spellEnd"/>
       <w:r>
         <w:rPr>
           <w:rFonts w:ascii="Ubuntu" w:eastAsia="Ubuntu" w:hAnsi="Ubuntu" w:cs="Ubuntu"/>
         </w:rPr>
-        <w:t xml:space="preserve"> and their own sensitivities. There may also be merit in </w:t>
+        <w:t>, and a Christmas background that was mostly to lift our own spirits and would hopefully do the same for the children.</w:t>
+      </w:r>
+    </w:p>
+    <w:p>
+      <w:pPr>
+        <w:contextualSpacing w:val="0"/>
+        <w:rPr>
+          <w:rFonts w:ascii="Ubuntu" w:eastAsia="Ubuntu" w:hAnsi="Ubuntu" w:cs="Ubuntu"/>
+        </w:rPr>
+      </w:pPr>
+    </w:p>
+    <w:p>
+      <w:pPr>
+        <w:contextualSpacing w:val="0"/>
+        <w:rPr>
+          <w:rFonts w:ascii="Ubuntu" w:eastAsia="Ubuntu" w:hAnsi="Ubuntu" w:cs="Ubuntu"/>
+        </w:rPr>
+      </w:pPr>
+      <w:r>
+        <w:rPr>
+          <w:rFonts w:ascii="Ubuntu" w:eastAsia="Ubuntu" w:hAnsi="Ubuntu" w:cs="Ubuntu"/>
+        </w:rPr>
+        <w:t xml:space="preserve">In keeping with high quality user </w:t>
+      </w:r>
+      <w:r>
+        <w:rPr>
+          <w:rFonts w:ascii="Ubuntu" w:eastAsia="Ubuntu" w:hAnsi="Ubuntu" w:cs="Ubuntu"/>
+        </w:rPr>
+        <w:t>experience,</w:t>
+      </w:r>
+      <w:r>
+        <w:rPr>
+          <w:rFonts w:ascii="Ubuntu" w:eastAsia="Ubuntu" w:hAnsi="Ubuntu" w:cs="Ubuntu"/>
+        </w:rPr>
+        <w:t xml:space="preserve"> we maintained strict standards for response time to prevent boredom or frustration compounding on what might already be a bad </w:t>
+      </w:r>
+      <w:r>
+        <w:rPr>
+          <w:rFonts w:ascii="Ubuntu" w:eastAsia="Ubuntu" w:hAnsi="Ubuntu" w:cs="Ubuntu"/>
+        </w:rPr>
+        <w:t>mood and</w:t>
+      </w:r>
+      <w:r>
+        <w:rPr>
+          <w:rFonts w:ascii="Ubuntu" w:eastAsia="Ubuntu" w:hAnsi="Ubuntu" w:cs="Ubuntu"/>
+        </w:rPr>
+        <w:t xml:space="preserve"> provided auditory feedback where appropriate. Haptic feedback was also included in button presses. All these feedback vectors </w:t>
+      </w:r>
+      <w:r>
+        <w:rPr>
+          <w:rFonts w:ascii="Ubuntu" w:eastAsia="Ubuntu" w:hAnsi="Ubuntu" w:cs="Ubuntu"/>
+        </w:rPr>
+        <w:t>can</w:t>
+      </w:r>
+      <w:r>
+        <w:rPr>
+          <w:rFonts w:ascii="Ubuntu" w:eastAsia="Ubuntu" w:hAnsi="Ubuntu" w:cs="Ubuntu"/>
+        </w:rPr>
+        <w:t xml:space="preserve"> be disabled in the settings menu. We wanted to avoid sensory overload from too much feedback but in designing for </w:t>
       </w:r>
       <w:proofErr w:type="spellStart"/>
       <w:r>
         <w:rPr>
           <w:rFonts w:ascii="Ubuntu" w:eastAsia="Ubuntu" w:hAnsi="Ubuntu" w:cs="Ubuntu"/>
         </w:rPr>
-        <w:t>analysing</w:t>
+        <w:t>hospitalised</w:t>
       </w:r>
       <w:proofErr w:type="spellEnd"/>
       <w:r>
         <w:rPr>
           <w:rFonts w:ascii="Ubuntu" w:eastAsia="Ubuntu" w:hAnsi="Ubuntu" w:cs="Ubuntu"/>
         </w:rPr>
-        <w:t xml:space="preserve"> how the patients’ tastes changes over time in relation to their mood.</w:t>
-      </w:r>
-    </w:p>
-    <w:p>
-      <w:pPr>
-        <w:contextualSpacing w:val="0"/>
-        <w:rPr>
-          <w:rFonts w:ascii="Ubuntu" w:eastAsia="Ubuntu" w:hAnsi="Ubuntu" w:cs="Ubuntu"/>
-        </w:rPr>
-      </w:pPr>
-    </w:p>
-    <w:p>
-      <w:pPr>
-        <w:contextualSpacing w:val="0"/>
-        <w:rPr>
-          <w:rFonts w:ascii="Ubuntu" w:eastAsia="Ubuntu" w:hAnsi="Ubuntu" w:cs="Ubuntu"/>
-        </w:rPr>
-      </w:pPr>
-      <w:r>
-        <w:rPr>
-          <w:rFonts w:ascii="Ubuntu" w:eastAsia="Ubuntu" w:hAnsi="Ubuntu" w:cs="Ubuntu"/>
-        </w:rPr>
-        <w:t xml:space="preserve">Lastly there is the analysis module. This takes the patients’ laugh and provides </w:t>
+        <w:t xml:space="preserve"> children we knew we would have to cover a range of disabilities and </w:t>
+      </w:r>
+      <w:r>
+        <w:rPr>
+          <w:rFonts w:ascii="Ubuntu" w:eastAsia="Ubuntu" w:hAnsi="Ubuntu" w:cs="Ubuntu"/>
+        </w:rPr>
+        <w:t>preferences,</w:t>
+      </w:r>
+      <w:r>
+        <w:rPr>
+          <w:rFonts w:ascii="Ubuntu" w:eastAsia="Ubuntu" w:hAnsi="Ubuntu" w:cs="Ubuntu"/>
+        </w:rPr>
+        <w:t xml:space="preserve"> so we made </w:t>
       </w:r>
       <w:proofErr w:type="spellStart"/>
       <w:r>
         <w:rPr>
           <w:rFonts w:ascii="Ubuntu" w:eastAsia="Ubuntu" w:hAnsi="Ubuntu" w:cs="Ubuntu"/>
         </w:rPr>
-        <w:t>visu</w:t>
-      </w:r>
-      <w:r>
-        <w:rPr>
-          <w:rFonts w:ascii="Ubuntu" w:eastAsia="Ubuntu" w:hAnsi="Ubuntu" w:cs="Ubuntu"/>
-        </w:rPr>
-        <w:t>alisation</w:t>
+        <w:t>customisation</w:t>
       </w:r>
       <w:proofErr w:type="spellEnd"/>
       <w:r>
         <w:rPr>
           <w:rFonts w:ascii="Ubuntu" w:eastAsia="Ubuntu" w:hAnsi="Ubuntu" w:cs="Ubuntu"/>
         </w:rPr>
-        <w:t xml:space="preserve"> and </w:t>
+        <w:t xml:space="preserve"> a priority.</w:t>
+      </w:r>
+    </w:p>
+    <w:p>
+      <w:pPr>
+        <w:contextualSpacing w:val="0"/>
+        <w:rPr>
+          <w:rFonts w:ascii="Ubuntu" w:eastAsia="Ubuntu" w:hAnsi="Ubuntu" w:cs="Ubuntu"/>
+        </w:rPr>
+      </w:pPr>
+    </w:p>
+    <w:p>
+      <w:pPr>
+        <w:contextualSpacing w:val="0"/>
+        <w:rPr>
+          <w:rFonts w:ascii="Ubuntu" w:eastAsia="Ubuntu" w:hAnsi="Ubuntu" w:cs="Ubuntu"/>
+        </w:rPr>
+      </w:pPr>
+      <w:r>
+        <w:rPr>
+          <w:rFonts w:ascii="Ubuntu" w:eastAsia="Ubuntu" w:hAnsi="Ubuntu" w:cs="Ubuntu"/>
+        </w:rPr>
+        <w:t xml:space="preserve">Covering disabilities, we made sure not to get too carried away on style. Particularly with text. While many apps targeted towards children use handwritten or cartoon-like fonts our audience are more likely to have problems with such fonts due to possible sight issues from their conditions or reading issues from the low target age of the app and the nature of their illnesses interfering with their education. We could not forego style completely and risk making the app seem unfriendly or, as mentioned above, too clinical. </w:t>
+      </w:r>
+      <w:r>
+        <w:rPr>
+          <w:rFonts w:ascii="Ubuntu" w:eastAsia="Ubuntu" w:hAnsi="Ubuntu" w:cs="Ubuntu"/>
+        </w:rPr>
+        <w:t>So,</w:t>
+      </w:r>
+      <w:r>
+        <w:rPr>
+          <w:rFonts w:ascii="Ubuntu" w:eastAsia="Ubuntu" w:hAnsi="Ubuntu" w:cs="Ubuntu"/>
+        </w:rPr>
+        <w:t xml:space="preserve"> fonts were chosen for a mix of style and functionality. We used white text with black outlining to be able to maintain consistency across different backgrounds and contexts within the app as well as to ensure readability in different light levels. Text in general was kept to a minimum. Outside of the teenager mood evaluation screen, where we thought it was safer to assume a basic reading comprehension and a willingness to answer more in-depth question, most screens only use a line or two of text. Along with being succinct it again plays into our goal of readability as we can obviously make text larger when there is less of it. This is particularly an issue as our app is deployed on mobile devices with varying screen sizes. A hospital setting would be more likely to provide children with a tablet device for using the app than a phone but to cover our bases we ensured readability and functionality over a range of devices.</w:t>
+      </w:r>
+    </w:p>
+    <w:p>
+      <w:pPr>
+        <w:contextualSpacing w:val="0"/>
+        <w:rPr>
+          <w:rFonts w:ascii="Ubuntu" w:eastAsia="Ubuntu" w:hAnsi="Ubuntu" w:cs="Ubuntu"/>
+        </w:rPr>
+      </w:pPr>
+    </w:p>
+    <w:p>
+      <w:pPr>
+        <w:contextualSpacing w:val="0"/>
+        <w:rPr>
+          <w:rFonts w:ascii="Ubuntu" w:eastAsia="Ubuntu" w:hAnsi="Ubuntu" w:cs="Ubuntu"/>
+        </w:rPr>
+      </w:pPr>
+      <w:r>
+        <w:rPr>
+          <w:rFonts w:ascii="Ubuntu" w:eastAsia="Ubuntu" w:hAnsi="Ubuntu" w:cs="Ubuntu"/>
+        </w:rPr>
+        <w:t xml:space="preserve">We made a conscious effort to focus on making the contents of the app age appropriate. To reduce the need for text further we tried to rely on visual imagery to provide context and information to the users. The mood evaluation screens for children and young children use </w:t>
+      </w:r>
+      <w:r>
+        <w:rPr>
+          <w:rFonts w:ascii="Ubuntu" w:eastAsia="Ubuntu" w:hAnsi="Ubuntu" w:cs="Ubuntu"/>
+        </w:rPr>
+        <w:t>image-based</w:t>
+      </w:r>
+      <w:r>
+        <w:rPr>
+          <w:rFonts w:ascii="Ubuntu" w:eastAsia="Ubuntu" w:hAnsi="Ubuntu" w:cs="Ubuntu"/>
+        </w:rPr>
+        <w:t xml:space="preserve"> metrics to gauge their emotional state rather than the question and answer form used for the teenagers. Different videos are available on the laughter screen depending on the age selected on the start screen and these videos can be screened by relevant authorities before they are made accessible on the app. There are a lot of sensitive aspects to working with children that we believe we </w:t>
+      </w:r>
+      <w:proofErr w:type="gramStart"/>
+      <w:r>
+        <w:rPr>
+          <w:rFonts w:ascii="Ubuntu" w:eastAsia="Ubuntu" w:hAnsi="Ubuntu" w:cs="Ubuntu"/>
+        </w:rPr>
+        <w:t>gave proper consideration to</w:t>
+      </w:r>
+      <w:proofErr w:type="gramEnd"/>
+      <w:r>
+        <w:rPr>
+          <w:rFonts w:ascii="Ubuntu" w:eastAsia="Ubuntu" w:hAnsi="Ubuntu" w:cs="Ubuntu"/>
+        </w:rPr>
+        <w:t>.</w:t>
+      </w:r>
+    </w:p>
+    <w:p>
+      <w:pPr>
+        <w:contextualSpacing w:val="0"/>
+        <w:rPr>
+          <w:rFonts w:ascii="Ubuntu" w:eastAsia="Ubuntu" w:hAnsi="Ubuntu" w:cs="Ubuntu"/>
+        </w:rPr>
+      </w:pPr>
+    </w:p>
+    <w:p>
+      <w:pPr>
+        <w:contextualSpacing w:val="0"/>
+        <w:rPr>
+          <w:rFonts w:ascii="Ubuntu" w:eastAsia="Ubuntu" w:hAnsi="Ubuntu" w:cs="Ubuntu"/>
+        </w:rPr>
+      </w:pPr>
+      <w:r>
+        <w:rPr>
+          <w:rFonts w:ascii="Ubuntu" w:eastAsia="Ubuntu" w:hAnsi="Ubuntu" w:cs="Ubuntu"/>
+        </w:rPr>
+        <w:t>We’d like to talk about certain aspects of the design came about, how we evaluated those aspects, and as well touch on designs that we cut after evaluation or we felt were out of scope.</w:t>
+      </w:r>
+    </w:p>
+    <w:p>
+      <w:pPr>
+        <w:contextualSpacing w:val="0"/>
+        <w:rPr>
+          <w:rFonts w:ascii="Ubuntu" w:eastAsia="Ubuntu" w:hAnsi="Ubuntu" w:cs="Ubuntu"/>
+        </w:rPr>
+      </w:pPr>
+    </w:p>
+    <w:p>
+      <w:pPr>
+        <w:contextualSpacing w:val="0"/>
+        <w:rPr>
+          <w:rFonts w:ascii="Ubuntu" w:eastAsia="Ubuntu" w:hAnsi="Ubuntu" w:cs="Ubuntu"/>
+        </w:rPr>
+      </w:pPr>
+      <w:r>
+        <w:rPr>
+          <w:rFonts w:ascii="Ubuntu" w:eastAsia="Ubuntu" w:hAnsi="Ubuntu" w:cs="Ubuntu"/>
+        </w:rPr>
+        <w:t xml:space="preserve">The mood evaluation screen was one where we iterated through many ideas. We performed a design studio to work through all our concepts together and come to one we felt fit right. Many of our ideas were variations of the question and answer format we used for the teenager mood </w:t>
+      </w:r>
+      <w:r>
+        <w:rPr>
+          <w:rFonts w:ascii="Ubuntu" w:eastAsia="Ubuntu" w:hAnsi="Ubuntu" w:cs="Ubuntu"/>
+        </w:rPr>
+        <w:t>evaluation,</w:t>
+      </w:r>
+      <w:r>
+        <w:rPr>
+          <w:rFonts w:ascii="Ubuntu" w:eastAsia="Ubuntu" w:hAnsi="Ubuntu" w:cs="Ubuntu"/>
+        </w:rPr>
+        <w:t xml:space="preserve"> but two ideas were unlike the others. The first was using facial recognition technology for moods in a way </w:t>
+      </w:r>
+      <w:proofErr w:type="gramStart"/>
+      <w:r>
+        <w:rPr>
+          <w:rFonts w:ascii="Ubuntu" w:eastAsia="Ubuntu" w:hAnsi="Ubuntu" w:cs="Ubuntu"/>
+        </w:rPr>
+        <w:t>similar to</w:t>
+      </w:r>
+      <w:proofErr w:type="gramEnd"/>
+      <w:r>
+        <w:rPr>
+          <w:rFonts w:ascii="Ubuntu" w:eastAsia="Ubuntu" w:hAnsi="Ubuntu" w:cs="Ubuntu"/>
+        </w:rPr>
+        <w:t xml:space="preserve"> modern camera filters. This technology already exists and is widely used but adapting it for our specific needs of mood evaluation was far outside our expertise or the scope of the project. There would also be the issue of calibrating it to work with children as the existing technology is mostly designed for adults. The second idea was to create visual scenarios, like comic books, to express the questions in visual form </w:t>
+      </w:r>
+      <w:r>
+        <w:rPr>
+          <w:rFonts w:ascii="Ubuntu" w:eastAsia="Ubuntu" w:hAnsi="Ubuntu" w:cs="Ubuntu"/>
+        </w:rPr>
+        <w:lastRenderedPageBreak/>
+        <w:t xml:space="preserve">to children who could not read. </w:t>
+      </w:r>
+      <w:r>
+        <w:rPr>
+          <w:rFonts w:ascii="Ubuntu" w:eastAsia="Ubuntu" w:hAnsi="Ubuntu" w:cs="Ubuntu"/>
+        </w:rPr>
+        <w:t>Unfortunately,</w:t>
+      </w:r>
+      <w:r>
+        <w:rPr>
+          <w:rFonts w:ascii="Ubuntu" w:eastAsia="Ubuntu" w:hAnsi="Ubuntu" w:cs="Ubuntu"/>
+        </w:rPr>
+        <w:t xml:space="preserve"> we could not find instances where this had been done before and without any examples or professional research we did not feel we could accurately translate the questions into images in an empirically effective way. We would love to do a project on this but again it was outside of our scope. This idea was still very useful to us as we adapted it into the emotion images and face images we use for the child mood evaluation screens in the final design. The core of the idea, expressing moods and emotions visually rather than through text, was something we discovered was a necessity in our design that we may not have otherwise </w:t>
       </w:r>
       <w:proofErr w:type="spellStart"/>
       <w:r>
         <w:rPr>
           <w:rFonts w:ascii="Ubuntu" w:eastAsia="Ubuntu" w:hAnsi="Ubuntu" w:cs="Ubuntu"/>
         </w:rPr>
-        <w:t>analysation</w:t>
+        <w:t>realised</w:t>
       </w:r>
       <w:proofErr w:type="spellEnd"/>
       <w:r>
         <w:rPr>
           <w:rFonts w:ascii="Ubuntu" w:eastAsia="Ubuntu" w:hAnsi="Ubuntu" w:cs="Ubuntu"/>
         </w:rPr>
-        <w:t xml:space="preserve">. This has benefits for doctors in evaluating their </w:t>
-      </w:r>
-      <w:proofErr w:type="gramStart"/>
-      <w:r>
-        <w:rPr>
-          <w:rFonts w:ascii="Ubuntu" w:eastAsia="Ubuntu" w:hAnsi="Ubuntu" w:cs="Ubuntu"/>
-        </w:rPr>
-        <w:t>patients</w:t>
-      </w:r>
-      <w:proofErr w:type="gramEnd"/>
-      <w:r>
-        <w:rPr>
-          <w:rFonts w:ascii="Ubuntu" w:eastAsia="Ubuntu" w:hAnsi="Ubuntu" w:cs="Ubuntu"/>
-        </w:rPr>
-        <w:t xml:space="preserve"> mood, academics in studying the effects of laughter therapy, and also for the patient </w:t>
-      </w:r>
-      <w:proofErr w:type="spellStart"/>
-      <w:r>
-        <w:rPr>
-          <w:rFonts w:ascii="Ubuntu" w:eastAsia="Ubuntu" w:hAnsi="Ubuntu" w:cs="Ubuntu"/>
-        </w:rPr>
-        <w:t>themself</w:t>
-      </w:r>
-      <w:proofErr w:type="spellEnd"/>
-      <w:r>
-        <w:rPr>
-          <w:rFonts w:ascii="Ubuntu" w:eastAsia="Ubuntu" w:hAnsi="Ubuntu" w:cs="Ubuntu"/>
-        </w:rPr>
-        <w:t xml:space="preserve"> by providing more interesting (but perhaps less medically useful) analytics</w:t>
-      </w:r>
-      <w:r>
-        <w:rPr>
-          <w:rFonts w:ascii="Ubuntu" w:eastAsia="Ubuntu" w:hAnsi="Ubuntu" w:cs="Ubuntu"/>
-        </w:rPr>
-        <w:t xml:space="preserve"> like the sound wave and the spectrogram. Comparisons are also made to past laughter recordings to again evaluate change over time in relation to mood, but also to encourage the patients to laugh in different ways and with increased passion. Simulated laug</w:t>
-      </w:r>
-      <w:r>
-        <w:rPr>
-          <w:rFonts w:ascii="Ubuntu" w:eastAsia="Ubuntu" w:hAnsi="Ubuntu" w:cs="Ubuntu"/>
-        </w:rPr>
-        <w:t xml:space="preserve">hter has been shown to provide similar health benefits to natural laughter and often laughing in an absurd or forced manner will bring forth natural laughter </w:t>
-      </w:r>
-      <w:proofErr w:type="gramStart"/>
-      <w:r>
-        <w:rPr>
-          <w:rFonts w:ascii="Ubuntu" w:eastAsia="Ubuntu" w:hAnsi="Ubuntu" w:cs="Ubuntu"/>
-        </w:rPr>
-        <w:t>as a consequence</w:t>
-      </w:r>
-      <w:proofErr w:type="gramEnd"/>
-      <w:r>
-        <w:rPr>
-          <w:rFonts w:ascii="Ubuntu" w:eastAsia="Ubuntu" w:hAnsi="Ubuntu" w:cs="Ubuntu"/>
-        </w:rPr>
         <w:t>.</w:t>
       </w:r>
     </w:p>
@@ -717,545 +1062,16 @@
         <w:rPr>
           <w:rFonts w:ascii="Ubuntu" w:eastAsia="Ubuntu" w:hAnsi="Ubuntu" w:cs="Ubuntu"/>
         </w:rPr>
-        <w:t xml:space="preserve">These three modules describe the functional aspects of the app design but what </w:t>
-      </w:r>
-      <w:r>
-        <w:rPr>
-          <w:rFonts w:ascii="Ubuntu" w:eastAsia="Ubuntu" w:hAnsi="Ubuntu" w:cs="Ubuntu"/>
-        </w:rPr>
-        <w:t>about the non-functional ones?</w:t>
-      </w:r>
-    </w:p>
-    <w:p>
-      <w:pPr>
-        <w:contextualSpacing w:val="0"/>
-        <w:rPr>
-          <w:rFonts w:ascii="Ubuntu" w:eastAsia="Ubuntu" w:hAnsi="Ubuntu" w:cs="Ubuntu"/>
-        </w:rPr>
-      </w:pPr>
-    </w:p>
-    <w:p>
-      <w:pPr>
-        <w:contextualSpacing w:val="0"/>
-        <w:rPr>
-          <w:rFonts w:ascii="Ubuntu" w:eastAsia="Ubuntu" w:hAnsi="Ubuntu" w:cs="Ubuntu"/>
-        </w:rPr>
-      </w:pPr>
-      <w:r>
-        <w:rPr>
-          <w:rFonts w:ascii="Ubuntu" w:eastAsia="Ubuntu" w:hAnsi="Ubuntu" w:cs="Ubuntu"/>
-        </w:rPr>
-        <w:t xml:space="preserve">Dealing with a young target audience comes with a unique set of challenges. The younger generations’ heightened familiarity with mobile interaction allows them to adapt and learn the use of the app quickly and make explicit </w:t>
-      </w:r>
-      <w:r>
-        <w:rPr>
-          <w:rFonts w:ascii="Ubuntu" w:eastAsia="Ubuntu" w:hAnsi="Ubuntu" w:cs="Ubuntu"/>
-        </w:rPr>
-        <w:t xml:space="preserve">teaching less necessary, but </w:t>
-      </w:r>
-      <w:proofErr w:type="gramStart"/>
-      <w:r>
-        <w:rPr>
-          <w:rFonts w:ascii="Ubuntu" w:eastAsia="Ubuntu" w:hAnsi="Ubuntu" w:cs="Ubuntu"/>
-        </w:rPr>
-        <w:t>conversely</w:t>
-      </w:r>
-      <w:proofErr w:type="gramEnd"/>
-      <w:r>
-        <w:rPr>
-          <w:rFonts w:ascii="Ubuntu" w:eastAsia="Ubuntu" w:hAnsi="Ubuntu" w:cs="Ubuntu"/>
-        </w:rPr>
-        <w:t xml:space="preserve"> they have higher quality standards for user experience. While adults might accept an application that was more clinical in nature a child is unlikely to engage with such an app. There must be a greater focus on the s</w:t>
-      </w:r>
-      <w:r>
-        <w:rPr>
-          <w:rFonts w:ascii="Ubuntu" w:eastAsia="Ubuntu" w:hAnsi="Ubuntu" w:cs="Ubuntu"/>
-        </w:rPr>
-        <w:t xml:space="preserve">ide of laughter than on the side of therapy. </w:t>
-      </w:r>
-    </w:p>
-    <w:p>
-      <w:pPr>
-        <w:contextualSpacing w:val="0"/>
-        <w:rPr>
-          <w:rFonts w:ascii="Ubuntu" w:eastAsia="Ubuntu" w:hAnsi="Ubuntu" w:cs="Ubuntu"/>
-        </w:rPr>
-      </w:pPr>
-    </w:p>
-    <w:p>
-      <w:pPr>
-        <w:contextualSpacing w:val="0"/>
-        <w:rPr>
-          <w:rFonts w:ascii="Ubuntu" w:eastAsia="Ubuntu" w:hAnsi="Ubuntu" w:cs="Ubuntu"/>
-        </w:rPr>
-      </w:pPr>
-      <w:r>
-        <w:rPr>
-          <w:rFonts w:ascii="Ubuntu" w:eastAsia="Ubuntu" w:hAnsi="Ubuntu" w:cs="Ubuntu"/>
-        </w:rPr>
-        <w:t>As such the visual and interactive quality of the app was high on our list of priorities. Many custom assets like the age buttons were created with the intention of feeling like a commercial quality app. Addit</w:t>
-      </w:r>
-      <w:r>
-        <w:rPr>
-          <w:rFonts w:ascii="Ubuntu" w:eastAsia="Ubuntu" w:hAnsi="Ubuntu" w:cs="Ubuntu"/>
-        </w:rPr>
-        <w:t xml:space="preserve">ional consideration to things like making the items and toys on </w:t>
-      </w:r>
-      <w:r>
-        <w:rPr>
-          <w:rFonts w:ascii="Ubuntu" w:eastAsia="Ubuntu" w:hAnsi="Ubuntu" w:cs="Ubuntu"/>
-        </w:rPr>
-        <w:lastRenderedPageBreak/>
-        <w:t>the age display buttons age appropriate and gender neutral. Some assets were not custom made but chosen from existing libraries like the emoji buttons that were picked for their familiarity an</w:t>
-      </w:r>
-      <w:r>
-        <w:rPr>
-          <w:rFonts w:ascii="Ubuntu" w:eastAsia="Ubuntu" w:hAnsi="Ubuntu" w:cs="Ubuntu"/>
-        </w:rPr>
-        <w:t xml:space="preserve">d appeal to young users. Some other visual motifs we used were the use of primary </w:t>
-      </w:r>
-      <w:proofErr w:type="spellStart"/>
-      <w:r>
-        <w:rPr>
-          <w:rFonts w:ascii="Ubuntu" w:eastAsia="Ubuntu" w:hAnsi="Ubuntu" w:cs="Ubuntu"/>
-        </w:rPr>
-        <w:t>colours</w:t>
-      </w:r>
-      <w:proofErr w:type="spellEnd"/>
-      <w:r>
-        <w:rPr>
-          <w:rFonts w:ascii="Ubuntu" w:eastAsia="Ubuntu" w:hAnsi="Ubuntu" w:cs="Ubuntu"/>
-        </w:rPr>
-        <w:t xml:space="preserve">, commonly used for children’s products to keep things bright and friendly and </w:t>
-      </w:r>
-      <w:proofErr w:type="spellStart"/>
-      <w:r>
-        <w:rPr>
-          <w:rFonts w:ascii="Ubuntu" w:eastAsia="Ubuntu" w:hAnsi="Ubuntu" w:cs="Ubuntu"/>
-        </w:rPr>
-        <w:t>colourful</w:t>
-      </w:r>
-      <w:proofErr w:type="spellEnd"/>
-      <w:r>
-        <w:rPr>
-          <w:rFonts w:ascii="Ubuntu" w:eastAsia="Ubuntu" w:hAnsi="Ubuntu" w:cs="Ubuntu"/>
-        </w:rPr>
-        <w:t xml:space="preserve">, and a Christmas background that was mostly to lift our own spirits and would </w:t>
-      </w:r>
-      <w:r>
-        <w:rPr>
-          <w:rFonts w:ascii="Ubuntu" w:eastAsia="Ubuntu" w:hAnsi="Ubuntu" w:cs="Ubuntu"/>
-        </w:rPr>
-        <w:t>hopefully do the same for the children.</w:t>
-      </w:r>
-    </w:p>
-    <w:p>
-      <w:pPr>
-        <w:contextualSpacing w:val="0"/>
-        <w:rPr>
-          <w:rFonts w:ascii="Ubuntu" w:eastAsia="Ubuntu" w:hAnsi="Ubuntu" w:cs="Ubuntu"/>
-        </w:rPr>
-      </w:pPr>
-    </w:p>
-    <w:p>
-      <w:pPr>
-        <w:contextualSpacing w:val="0"/>
-        <w:rPr>
-          <w:rFonts w:ascii="Ubuntu" w:eastAsia="Ubuntu" w:hAnsi="Ubuntu" w:cs="Ubuntu"/>
-        </w:rPr>
-      </w:pPr>
-      <w:r>
-        <w:rPr>
-          <w:rFonts w:ascii="Ubuntu" w:eastAsia="Ubuntu" w:hAnsi="Ubuntu" w:cs="Ubuntu"/>
-        </w:rPr>
-        <w:t xml:space="preserve">In keeping with high quality user </w:t>
-      </w:r>
-      <w:proofErr w:type="gramStart"/>
-      <w:r>
-        <w:rPr>
-          <w:rFonts w:ascii="Ubuntu" w:eastAsia="Ubuntu" w:hAnsi="Ubuntu" w:cs="Ubuntu"/>
-        </w:rPr>
-        <w:t>experience</w:t>
-      </w:r>
-      <w:proofErr w:type="gramEnd"/>
-      <w:r>
-        <w:rPr>
-          <w:rFonts w:ascii="Ubuntu" w:eastAsia="Ubuntu" w:hAnsi="Ubuntu" w:cs="Ubuntu"/>
-        </w:rPr>
-        <w:t xml:space="preserve"> we maintained strict standards for response time to prevent boredom or frustration compounding on what might already be a bad mood, and provided auditory feedback where appropriate. Haptic feedback was also incl</w:t>
-      </w:r>
-      <w:r>
-        <w:rPr>
-          <w:rFonts w:ascii="Ubuntu" w:eastAsia="Ubuntu" w:hAnsi="Ubuntu" w:cs="Ubuntu"/>
-        </w:rPr>
-        <w:t xml:space="preserve">uded in button presses. All these feedback vectors </w:t>
-      </w:r>
-      <w:proofErr w:type="gramStart"/>
-      <w:r>
-        <w:rPr>
-          <w:rFonts w:ascii="Ubuntu" w:eastAsia="Ubuntu" w:hAnsi="Ubuntu" w:cs="Ubuntu"/>
-        </w:rPr>
-        <w:t>are able to</w:t>
-      </w:r>
-      <w:proofErr w:type="gramEnd"/>
-      <w:r>
-        <w:rPr>
-          <w:rFonts w:ascii="Ubuntu" w:eastAsia="Ubuntu" w:hAnsi="Ubuntu" w:cs="Ubuntu"/>
-        </w:rPr>
-        <w:t xml:space="preserve"> be disabled in the settings menu. We wanted to avoid sensory overload from too much feedback but in designing for </w:t>
-      </w:r>
-      <w:proofErr w:type="spellStart"/>
-      <w:r>
-        <w:rPr>
-          <w:rFonts w:ascii="Ubuntu" w:eastAsia="Ubuntu" w:hAnsi="Ubuntu" w:cs="Ubuntu"/>
-        </w:rPr>
-        <w:t>hospitalised</w:t>
-      </w:r>
-      <w:proofErr w:type="spellEnd"/>
-      <w:r>
-        <w:rPr>
-          <w:rFonts w:ascii="Ubuntu" w:eastAsia="Ubuntu" w:hAnsi="Ubuntu" w:cs="Ubuntu"/>
-        </w:rPr>
-        <w:t xml:space="preserve"> children we knew we would have to cover a range of disabilities an</w:t>
-      </w:r>
-      <w:r>
-        <w:rPr>
-          <w:rFonts w:ascii="Ubuntu" w:eastAsia="Ubuntu" w:hAnsi="Ubuntu" w:cs="Ubuntu"/>
-        </w:rPr>
-        <w:t xml:space="preserve">d </w:t>
-      </w:r>
-      <w:proofErr w:type="gramStart"/>
-      <w:r>
-        <w:rPr>
-          <w:rFonts w:ascii="Ubuntu" w:eastAsia="Ubuntu" w:hAnsi="Ubuntu" w:cs="Ubuntu"/>
-        </w:rPr>
-        <w:t>preferences</w:t>
-      </w:r>
-      <w:proofErr w:type="gramEnd"/>
-      <w:r>
-        <w:rPr>
-          <w:rFonts w:ascii="Ubuntu" w:eastAsia="Ubuntu" w:hAnsi="Ubuntu" w:cs="Ubuntu"/>
-        </w:rPr>
-        <w:t xml:space="preserve"> so we made </w:t>
-      </w:r>
-      <w:proofErr w:type="spellStart"/>
-      <w:r>
-        <w:rPr>
-          <w:rFonts w:ascii="Ubuntu" w:eastAsia="Ubuntu" w:hAnsi="Ubuntu" w:cs="Ubuntu"/>
-        </w:rPr>
-        <w:t>customisation</w:t>
-      </w:r>
-      <w:proofErr w:type="spellEnd"/>
-      <w:r>
-        <w:rPr>
-          <w:rFonts w:ascii="Ubuntu" w:eastAsia="Ubuntu" w:hAnsi="Ubuntu" w:cs="Ubuntu"/>
-        </w:rPr>
-        <w:t xml:space="preserve"> a priority.</w:t>
-      </w:r>
-    </w:p>
-    <w:p>
-      <w:pPr>
-        <w:contextualSpacing w:val="0"/>
-        <w:rPr>
-          <w:rFonts w:ascii="Ubuntu" w:eastAsia="Ubuntu" w:hAnsi="Ubuntu" w:cs="Ubuntu"/>
-        </w:rPr>
-      </w:pPr>
-    </w:p>
-    <w:p>
-      <w:pPr>
-        <w:contextualSpacing w:val="0"/>
-        <w:rPr>
-          <w:rFonts w:ascii="Ubuntu" w:eastAsia="Ubuntu" w:hAnsi="Ubuntu" w:cs="Ubuntu"/>
-        </w:rPr>
-      </w:pPr>
-      <w:r>
-        <w:rPr>
-          <w:rFonts w:ascii="Ubuntu" w:eastAsia="Ubuntu" w:hAnsi="Ubuntu" w:cs="Ubuntu"/>
-        </w:rPr>
-        <w:t>Covering disabilities, we made sure not to get too carried away on style. Particularly with text. While many apps targeted towards children use handwritten or cartoon-like fonts our audience are more like</w:t>
-      </w:r>
-      <w:r>
-        <w:rPr>
-          <w:rFonts w:ascii="Ubuntu" w:eastAsia="Ubuntu" w:hAnsi="Ubuntu" w:cs="Ubuntu"/>
-        </w:rPr>
-        <w:t>ly to have problems with such fonts due to possible sight issues from their conditions or reading issues from the low target age of the app and the nature of their illnesses interfering with their education. We could not forego style completely and risk ma</w:t>
-      </w:r>
-      <w:r>
-        <w:rPr>
-          <w:rFonts w:ascii="Ubuntu" w:eastAsia="Ubuntu" w:hAnsi="Ubuntu" w:cs="Ubuntu"/>
-        </w:rPr>
-        <w:t xml:space="preserve">king the app seem unfriendly or, as mentioned above, too clinical. </w:t>
-      </w:r>
-      <w:proofErr w:type="gramStart"/>
-      <w:r>
-        <w:rPr>
-          <w:rFonts w:ascii="Ubuntu" w:eastAsia="Ubuntu" w:hAnsi="Ubuntu" w:cs="Ubuntu"/>
-        </w:rPr>
-        <w:t>So</w:t>
-      </w:r>
-      <w:proofErr w:type="gramEnd"/>
-      <w:r>
-        <w:rPr>
-          <w:rFonts w:ascii="Ubuntu" w:eastAsia="Ubuntu" w:hAnsi="Ubuntu" w:cs="Ubuntu"/>
-        </w:rPr>
-        <w:t xml:space="preserve"> fonts were chosen for a mix of style and functionality. We used white text with black outlining to be able to maintain consistency across different backgrounds and contexts within the ap</w:t>
-      </w:r>
-      <w:r>
-        <w:rPr>
-          <w:rFonts w:ascii="Ubuntu" w:eastAsia="Ubuntu" w:hAnsi="Ubuntu" w:cs="Ubuntu"/>
-        </w:rPr>
-        <w:t>p as well as to ensure readability in different light levels. Text in general was kept to a minimum. Outside of the teenager mood evaluation screen, where we thought it was safer to assume a basic reading comprehension and a willingness to answer more in-d</w:t>
-      </w:r>
-      <w:r>
-        <w:rPr>
-          <w:rFonts w:ascii="Ubuntu" w:eastAsia="Ubuntu" w:hAnsi="Ubuntu" w:cs="Ubuntu"/>
-        </w:rPr>
-        <w:t xml:space="preserve">epth question, most screens only use a line or two of text. Along with being succinct it again plays into our goal of readability as we can obviously make text larger when there is less of it. This is particularly an issue as our app is deployed on mobile </w:t>
-      </w:r>
-      <w:r>
-        <w:rPr>
-          <w:rFonts w:ascii="Ubuntu" w:eastAsia="Ubuntu" w:hAnsi="Ubuntu" w:cs="Ubuntu"/>
-        </w:rPr>
-        <w:t>devices with varying screen sizes. A hospital setting would be more likely to provide children with a tablet device for using the app than a phone but to cover our bases we ensured readability and functionality over a range of devices.</w:t>
-      </w:r>
-    </w:p>
-    <w:p>
-      <w:pPr>
-        <w:contextualSpacing w:val="0"/>
-        <w:rPr>
-          <w:rFonts w:ascii="Ubuntu" w:eastAsia="Ubuntu" w:hAnsi="Ubuntu" w:cs="Ubuntu"/>
-        </w:rPr>
-      </w:pPr>
-    </w:p>
-    <w:p>
-      <w:pPr>
-        <w:contextualSpacing w:val="0"/>
-        <w:rPr>
-          <w:rFonts w:ascii="Ubuntu" w:eastAsia="Ubuntu" w:hAnsi="Ubuntu" w:cs="Ubuntu"/>
-        </w:rPr>
-      </w:pPr>
-      <w:r>
-        <w:rPr>
-          <w:rFonts w:ascii="Ubuntu" w:eastAsia="Ubuntu" w:hAnsi="Ubuntu" w:cs="Ubuntu"/>
-        </w:rPr>
-        <w:t>We made a conscious</w:t>
-      </w:r>
-      <w:r>
-        <w:rPr>
-          <w:rFonts w:ascii="Ubuntu" w:eastAsia="Ubuntu" w:hAnsi="Ubuntu" w:cs="Ubuntu"/>
-        </w:rPr>
-        <w:t xml:space="preserve"> effort to focus on making the contents of the app age appropriate. To reduce the need for text further we tried to rely on visual imagery to provide context and information to the users. The mood evaluation screens for children and young children use </w:t>
-      </w:r>
-      <w:proofErr w:type="gramStart"/>
-      <w:r>
-        <w:rPr>
-          <w:rFonts w:ascii="Ubuntu" w:eastAsia="Ubuntu" w:hAnsi="Ubuntu" w:cs="Ubuntu"/>
-        </w:rPr>
-        <w:t>imag</w:t>
-      </w:r>
-      <w:r>
-        <w:rPr>
-          <w:rFonts w:ascii="Ubuntu" w:eastAsia="Ubuntu" w:hAnsi="Ubuntu" w:cs="Ubuntu"/>
-        </w:rPr>
-        <w:t>e based</w:t>
-      </w:r>
-      <w:proofErr w:type="gramEnd"/>
-      <w:r>
-        <w:rPr>
-          <w:rFonts w:ascii="Ubuntu" w:eastAsia="Ubuntu" w:hAnsi="Ubuntu" w:cs="Ubuntu"/>
-        </w:rPr>
-        <w:t xml:space="preserve"> metrics to gauge their emotional state rather than the question and answer form used for the teenagers. Different videos are available on the laughter screen depending on the age selected on the start screen and these videos can be screened by rele</w:t>
-      </w:r>
-      <w:r>
-        <w:rPr>
-          <w:rFonts w:ascii="Ubuntu" w:eastAsia="Ubuntu" w:hAnsi="Ubuntu" w:cs="Ubuntu"/>
-        </w:rPr>
-        <w:t xml:space="preserve">vant authorities before they are made accessible on the app. There are a lot of sensitive aspects to working with children that we believe we </w:t>
-      </w:r>
-      <w:proofErr w:type="gramStart"/>
-      <w:r>
-        <w:rPr>
-          <w:rFonts w:ascii="Ubuntu" w:eastAsia="Ubuntu" w:hAnsi="Ubuntu" w:cs="Ubuntu"/>
-        </w:rPr>
-        <w:t>gave proper consideration to</w:t>
-      </w:r>
-      <w:proofErr w:type="gramEnd"/>
-      <w:r>
-        <w:rPr>
-          <w:rFonts w:ascii="Ubuntu" w:eastAsia="Ubuntu" w:hAnsi="Ubuntu" w:cs="Ubuntu"/>
-        </w:rPr>
-        <w:t>.</w:t>
-      </w:r>
-    </w:p>
-    <w:p>
-      <w:pPr>
-        <w:contextualSpacing w:val="0"/>
-        <w:rPr>
-          <w:rFonts w:ascii="Ubuntu" w:eastAsia="Ubuntu" w:hAnsi="Ubuntu" w:cs="Ubuntu"/>
-        </w:rPr>
-      </w:pPr>
-    </w:p>
-    <w:p>
-      <w:pPr>
-        <w:contextualSpacing w:val="0"/>
-        <w:rPr>
-          <w:rFonts w:ascii="Ubuntu" w:eastAsia="Ubuntu" w:hAnsi="Ubuntu" w:cs="Ubuntu"/>
-        </w:rPr>
-      </w:pPr>
-      <w:r>
-        <w:rPr>
-          <w:rFonts w:ascii="Ubuntu" w:eastAsia="Ubuntu" w:hAnsi="Ubuntu" w:cs="Ubuntu"/>
-        </w:rPr>
-        <w:t xml:space="preserve">We’d like to talk about certain aspects of the design came about, how we evaluated </w:t>
-      </w:r>
-      <w:r>
-        <w:rPr>
-          <w:rFonts w:ascii="Ubuntu" w:eastAsia="Ubuntu" w:hAnsi="Ubuntu" w:cs="Ubuntu"/>
-        </w:rPr>
-        <w:t>those aspects, and as well touch on designs that we cut after evaluation or we felt were out of scope.</w:t>
-      </w:r>
-    </w:p>
-    <w:p>
-      <w:pPr>
-        <w:contextualSpacing w:val="0"/>
-        <w:rPr>
-          <w:rFonts w:ascii="Ubuntu" w:eastAsia="Ubuntu" w:hAnsi="Ubuntu" w:cs="Ubuntu"/>
-        </w:rPr>
-      </w:pPr>
-    </w:p>
-    <w:p>
-      <w:pPr>
-        <w:contextualSpacing w:val="0"/>
-        <w:rPr>
-          <w:rFonts w:ascii="Ubuntu" w:eastAsia="Ubuntu" w:hAnsi="Ubuntu" w:cs="Ubuntu"/>
-        </w:rPr>
-      </w:pPr>
-      <w:r>
-        <w:rPr>
-          <w:rFonts w:ascii="Ubuntu" w:eastAsia="Ubuntu" w:hAnsi="Ubuntu" w:cs="Ubuntu"/>
-        </w:rPr>
-        <w:t>The mood evaluation screen was one where we iterated through many ideas. We performed a design studio to work through all our concepts together and come</w:t>
-      </w:r>
-      <w:r>
-        <w:rPr>
-          <w:rFonts w:ascii="Ubuntu" w:eastAsia="Ubuntu" w:hAnsi="Ubuntu" w:cs="Ubuntu"/>
-        </w:rPr>
-        <w:t xml:space="preserve"> to one we felt fit right. Many of our ideas were variations of the question and answer format we used for the teenager mood </w:t>
-      </w:r>
-      <w:proofErr w:type="gramStart"/>
-      <w:r>
-        <w:rPr>
-          <w:rFonts w:ascii="Ubuntu" w:eastAsia="Ubuntu" w:hAnsi="Ubuntu" w:cs="Ubuntu"/>
-        </w:rPr>
-        <w:t>evaluation</w:t>
-      </w:r>
-      <w:proofErr w:type="gramEnd"/>
-      <w:r>
-        <w:rPr>
-          <w:rFonts w:ascii="Ubuntu" w:eastAsia="Ubuntu" w:hAnsi="Ubuntu" w:cs="Ubuntu"/>
-        </w:rPr>
-        <w:t xml:space="preserve"> but two ideas were unlike the others. The first was using facial recognition technology for moods in a way </w:t>
-      </w:r>
-      <w:proofErr w:type="gramStart"/>
-      <w:r>
-        <w:rPr>
-          <w:rFonts w:ascii="Ubuntu" w:eastAsia="Ubuntu" w:hAnsi="Ubuntu" w:cs="Ubuntu"/>
-        </w:rPr>
-        <w:t>similar to</w:t>
-      </w:r>
-      <w:proofErr w:type="gramEnd"/>
-      <w:r>
-        <w:rPr>
-          <w:rFonts w:ascii="Ubuntu" w:eastAsia="Ubuntu" w:hAnsi="Ubuntu" w:cs="Ubuntu"/>
-        </w:rPr>
-        <w:t xml:space="preserve"> mo</w:t>
-      </w:r>
-      <w:r>
-        <w:rPr>
-          <w:rFonts w:ascii="Ubuntu" w:eastAsia="Ubuntu" w:hAnsi="Ubuntu" w:cs="Ubuntu"/>
-        </w:rPr>
-        <w:t>dern camera filters. This technology already exists and is widely used but adapting it for our specific needs of mood evaluation was far outside our expertise or the scope of the project. There would also be the issue of calibrating it to work with childre</w:t>
-      </w:r>
-      <w:r>
-        <w:rPr>
-          <w:rFonts w:ascii="Ubuntu" w:eastAsia="Ubuntu" w:hAnsi="Ubuntu" w:cs="Ubuntu"/>
-        </w:rPr>
-        <w:t xml:space="preserve">n as the existing technology is mostly designed for adults. The second idea was to create visual scenarios, like comic books, to express the questions in visual form to children who could not read. </w:t>
-      </w:r>
-      <w:proofErr w:type="gramStart"/>
-      <w:r>
-        <w:rPr>
-          <w:rFonts w:ascii="Ubuntu" w:eastAsia="Ubuntu" w:hAnsi="Ubuntu" w:cs="Ubuntu"/>
-        </w:rPr>
-        <w:t>Unfortunately</w:t>
-      </w:r>
-      <w:proofErr w:type="gramEnd"/>
-      <w:r>
-        <w:rPr>
-          <w:rFonts w:ascii="Ubuntu" w:eastAsia="Ubuntu" w:hAnsi="Ubuntu" w:cs="Ubuntu"/>
-        </w:rPr>
-        <w:t xml:space="preserve"> we could not find instances where this had b</w:t>
-      </w:r>
-      <w:r>
-        <w:rPr>
-          <w:rFonts w:ascii="Ubuntu" w:eastAsia="Ubuntu" w:hAnsi="Ubuntu" w:cs="Ubuntu"/>
-        </w:rPr>
-        <w:t>een done before and without any examples or professional research we did not feel we could accurately translate the questions into images in an empirically effective way. We would love to do a project on this but again it was outside of our scope. This ide</w:t>
-      </w:r>
-      <w:r>
-        <w:rPr>
-          <w:rFonts w:ascii="Ubuntu" w:eastAsia="Ubuntu" w:hAnsi="Ubuntu" w:cs="Ubuntu"/>
-        </w:rPr>
-        <w:t>a was still very useful to us as we adapted it into the emotion images and face images we use for the child mood evaluation screens in the final design. The core of the idea, expressing moods and emotions visually rather than through text, was something we</w:t>
-      </w:r>
-      <w:r>
-        <w:rPr>
-          <w:rFonts w:ascii="Ubuntu" w:eastAsia="Ubuntu" w:hAnsi="Ubuntu" w:cs="Ubuntu"/>
-        </w:rPr>
-        <w:t xml:space="preserve"> discovered was a necessity in our design that we may not have otherwise </w:t>
-      </w:r>
-      <w:proofErr w:type="spellStart"/>
-      <w:r>
-        <w:rPr>
-          <w:rFonts w:ascii="Ubuntu" w:eastAsia="Ubuntu" w:hAnsi="Ubuntu" w:cs="Ubuntu"/>
-        </w:rPr>
-        <w:t>realised</w:t>
-      </w:r>
-      <w:proofErr w:type="spellEnd"/>
-      <w:r>
-        <w:rPr>
-          <w:rFonts w:ascii="Ubuntu" w:eastAsia="Ubuntu" w:hAnsi="Ubuntu" w:cs="Ubuntu"/>
-        </w:rPr>
-        <w:t>.</w:t>
-      </w:r>
-    </w:p>
-    <w:p>
-      <w:pPr>
-        <w:contextualSpacing w:val="0"/>
-        <w:rPr>
-          <w:rFonts w:ascii="Ubuntu" w:eastAsia="Ubuntu" w:hAnsi="Ubuntu" w:cs="Ubuntu"/>
-        </w:rPr>
-      </w:pPr>
-    </w:p>
-    <w:p>
-      <w:pPr>
-        <w:contextualSpacing w:val="0"/>
-        <w:rPr>
-          <w:rFonts w:ascii="Ubuntu" w:eastAsia="Ubuntu" w:hAnsi="Ubuntu" w:cs="Ubuntu"/>
-        </w:rPr>
-      </w:pPr>
-      <w:r>
-        <w:rPr>
-          <w:rFonts w:ascii="Ubuntu" w:eastAsia="Ubuntu" w:hAnsi="Ubuntu" w:cs="Ubuntu"/>
-        </w:rPr>
-        <w:t>For the laughter screen we once again performed a design studio. This is where we got the most varied and useful ideas. Individually we had concepts for the laughter module</w:t>
-      </w:r>
-      <w:r>
-        <w:rPr>
-          <w:rFonts w:ascii="Ubuntu" w:eastAsia="Ubuntu" w:hAnsi="Ubuntu" w:cs="Ubuntu"/>
-        </w:rPr>
-        <w:t xml:space="preserve"> but as a team our vision did not go beyond the rather basic idea of a screen where you laugh. Initial designs produced ideas such as</w:t>
-      </w:r>
+        <w:t>For the laughter screen we once again performed a design studio. This is where we got the most varied and useful ideas. Individually we had concepts for the laughter module but as a team our vision did not go beyond the rather basic idea of a screen where you laugh. Initial designs produced ideas such as</w:t>
+      </w:r>
+    </w:p>
+    <w:p>
+      <w:pPr>
+        <w:contextualSpacing w:val="0"/>
+        <w:rPr>
+          <w:rFonts w:ascii="Ubuntu" w:eastAsia="Ubuntu" w:hAnsi="Ubuntu" w:cs="Ubuntu"/>
+        </w:rPr>
+      </w:pPr>
     </w:p>
     <w:p>
       <w:pPr>
@@ -1271,13 +1087,7 @@
         <w:rPr>
           <w:rFonts w:ascii="Ubuntu" w:eastAsia="Ubuntu" w:hAnsi="Ubuntu" w:cs="Ubuntu"/>
         </w:rPr>
-        <w:t>An animated gif playing. Although simulated laughter can provide the same health benefits of natural laughing it felt unli</w:t>
-      </w:r>
-      <w:r>
-        <w:rPr>
-          <w:rFonts w:ascii="Ubuntu" w:eastAsia="Ubuntu" w:hAnsi="Ubuntu" w:cs="Ubuntu"/>
-        </w:rPr>
-        <w:t xml:space="preserve">kely that children would laugh on command without something to laugh at. </w:t>
+        <w:t xml:space="preserve">An animated gif playing. Although simulated laughter can provide the same health benefits of natural laughing it felt unlikely that children would laugh on command without something to laugh at. </w:t>
       </w:r>
     </w:p>
     <w:p>
@@ -1325,34 +1135,38 @@
         <w:rPr>
           <w:rFonts w:ascii="Ubuntu" w:eastAsia="Ubuntu" w:hAnsi="Ubuntu" w:cs="Ubuntu"/>
         </w:rPr>
-        <w:t>A waveform. We wanted to prov</w:t>
-      </w:r>
-      <w:r>
-        <w:rPr>
-          <w:rFonts w:ascii="Ubuntu" w:eastAsia="Ubuntu" w:hAnsi="Ubuntu" w:cs="Ubuntu"/>
-        </w:rPr>
-        <w:t>ide the user feedback to show the device was picking up their laugh and what better way than a waveform.</w:t>
-      </w:r>
-    </w:p>
-    <w:p>
-      <w:pPr>
-        <w:contextualSpacing w:val="0"/>
-        <w:rPr>
-          <w:rFonts w:ascii="Ubuntu" w:eastAsia="Ubuntu" w:hAnsi="Ubuntu" w:cs="Ubuntu"/>
-        </w:rPr>
-      </w:pPr>
-      <w:r>
-        <w:rPr>
-          <w:rFonts w:ascii="Ubuntu" w:eastAsia="Ubuntu" w:hAnsi="Ubuntu" w:cs="Ubuntu"/>
-        </w:rPr>
-        <w:t>In our second round of the design studio we now had a much more unified idea of what the laughter screen was meant to be and what it should include. Mo</w:t>
-      </w:r>
-      <w:r>
-        <w:rPr>
-          <w:rFonts w:ascii="Ubuntu" w:eastAsia="Ubuntu" w:hAnsi="Ubuntu" w:cs="Ubuntu"/>
-        </w:rPr>
-        <w:t>difications made during this process were</w:t>
-      </w:r>
+        <w:t>A waveform. We wanted to provide the user feedback to show the device was picking up their laugh and what better way than a waveform.</w:t>
+      </w:r>
+    </w:p>
+    <w:p>
+      <w:pPr>
+        <w:ind w:left="720"/>
+        <w:rPr>
+          <w:rFonts w:ascii="Ubuntu" w:eastAsia="Ubuntu" w:hAnsi="Ubuntu" w:cs="Ubuntu"/>
+        </w:rPr>
+      </w:pPr>
+    </w:p>
+    <w:p>
+      <w:pPr>
+        <w:contextualSpacing w:val="0"/>
+        <w:rPr>
+          <w:rFonts w:ascii="Ubuntu" w:eastAsia="Ubuntu" w:hAnsi="Ubuntu" w:cs="Ubuntu"/>
+        </w:rPr>
+      </w:pPr>
+      <w:r>
+        <w:rPr>
+          <w:rFonts w:ascii="Ubuntu" w:eastAsia="Ubuntu" w:hAnsi="Ubuntu" w:cs="Ubuntu"/>
+        </w:rPr>
+        <w:t>In our second round of the design studio we had a much more unified idea of what the laughter screen was meant to be and what it should include. Modifications made during this process were</w:t>
+      </w:r>
+    </w:p>
+    <w:p>
+      <w:pPr>
+        <w:contextualSpacing w:val="0"/>
+        <w:rPr>
+          <w:rFonts w:ascii="Ubuntu" w:eastAsia="Ubuntu" w:hAnsi="Ubuntu" w:cs="Ubuntu"/>
+        </w:rPr>
+      </w:pPr>
     </w:p>
     <w:p>
       <w:pPr>
@@ -1370,59 +1184,67 @@
         </w:rPr>
         <w:t xml:space="preserve">Changing the animated gif to a </w:t>
       </w:r>
+      <w:r>
+        <w:rPr>
+          <w:rFonts w:ascii="Ubuntu" w:eastAsia="Ubuntu" w:hAnsi="Ubuntu" w:cs="Ubuntu"/>
+        </w:rPr>
+        <w:t>YouTube</w:t>
+      </w:r>
+      <w:r>
+        <w:rPr>
+          <w:rFonts w:ascii="Ubuntu" w:eastAsia="Ubuntu" w:hAnsi="Ubuntu" w:cs="Ubuntu"/>
+        </w:rPr>
+        <w:t xml:space="preserve"> playlist. We needed to create a variety of laughter content to appeal to the different </w:t>
+      </w:r>
+      <w:r>
+        <w:rPr>
+          <w:rFonts w:ascii="Ubuntu" w:eastAsia="Ubuntu" w:hAnsi="Ubuntu" w:cs="Ubuntu"/>
+        </w:rPr>
+        <w:t>maturity and taste of the users</w:t>
+      </w:r>
+      <w:r>
+        <w:rPr>
+          <w:rFonts w:ascii="Ubuntu" w:eastAsia="Ubuntu" w:hAnsi="Ubuntu" w:cs="Ubuntu"/>
+        </w:rPr>
+        <w:t xml:space="preserve"> which required some sort of greater control structure. We thought a cen</w:t>
+      </w:r>
+      <w:r>
+        <w:rPr>
+          <w:rFonts w:ascii="Ubuntu" w:eastAsia="Ubuntu" w:hAnsi="Ubuntu" w:cs="Ubuntu"/>
+        </w:rPr>
+        <w:t>tral web server would work and Android natively supports</w:t>
+      </w:r>
+      <w:r>
+        <w:rPr>
+          <w:rFonts w:ascii="Ubuntu" w:eastAsia="Ubuntu" w:hAnsi="Ubuntu" w:cs="Ubuntu"/>
+        </w:rPr>
+        <w:t xml:space="preserve"> </w:t>
+      </w:r>
       <w:proofErr w:type="spellStart"/>
       <w:r>
         <w:rPr>
           <w:rFonts w:ascii="Ubuntu" w:eastAsia="Ubuntu" w:hAnsi="Ubuntu" w:cs="Ubuntu"/>
         </w:rPr>
-        <w:t>youtube</w:t>
+        <w:t>webviews</w:t>
       </w:r>
       <w:proofErr w:type="spellEnd"/>
       <w:r>
         <w:rPr>
           <w:rFonts w:ascii="Ubuntu" w:eastAsia="Ubuntu" w:hAnsi="Ubuntu" w:cs="Ubuntu"/>
         </w:rPr>
-        <w:t xml:space="preserve"> playlist. We needed to create a variety of laughter content to appeal to the different maturity and taste of the users’ which required some sort of greater control structure. </w:t>
-      </w:r>
-      <w:r>
-        <w:rPr>
-          <w:rFonts w:ascii="Ubuntu" w:eastAsia="Ubuntu" w:hAnsi="Ubuntu" w:cs="Ubuntu"/>
-        </w:rPr>
-        <w:t xml:space="preserve">We thought a central web server would work and android natively supported </w:t>
-      </w:r>
-      <w:proofErr w:type="spellStart"/>
-      <w:r>
-        <w:rPr>
-          <w:rFonts w:ascii="Ubuntu" w:eastAsia="Ubuntu" w:hAnsi="Ubuntu" w:cs="Ubuntu"/>
-        </w:rPr>
-        <w:t>webviews</w:t>
-      </w:r>
-      <w:proofErr w:type="spellEnd"/>
-      <w:r>
-        <w:rPr>
-          <w:rFonts w:ascii="Ubuntu" w:eastAsia="Ubuntu" w:hAnsi="Ubuntu" w:cs="Ubuntu"/>
-        </w:rPr>
         <w:t xml:space="preserve">. It then occurred to one of the members during the design studio that this meant we could embed </w:t>
       </w:r>
-      <w:proofErr w:type="spellStart"/>
-      <w:r>
-        <w:rPr>
-          <w:rFonts w:ascii="Ubuntu" w:eastAsia="Ubuntu" w:hAnsi="Ubuntu" w:cs="Ubuntu"/>
-        </w:rPr>
-        <w:t>youtube</w:t>
-      </w:r>
-      <w:proofErr w:type="spellEnd"/>
-      <w:r>
-        <w:rPr>
-          <w:rFonts w:ascii="Ubuntu" w:eastAsia="Ubuntu" w:hAnsi="Ubuntu" w:cs="Ubuntu"/>
-        </w:rPr>
-        <w:t xml:space="preserve"> playlists and use its platform to provide a much wider variety than w</w:t>
-      </w:r>
-      <w:r>
-        <w:rPr>
-          <w:rFonts w:ascii="Ubuntu" w:eastAsia="Ubuntu" w:hAnsi="Ubuntu" w:cs="Ubuntu"/>
-        </w:rPr>
-        <w:t>e could.</w:t>
+      <w:r>
+        <w:rPr>
+          <w:rFonts w:ascii="Ubuntu" w:eastAsia="Ubuntu" w:hAnsi="Ubuntu" w:cs="Ubuntu"/>
+        </w:rPr>
+        <w:t>YouTube</w:t>
+      </w:r>
+      <w:r>
+        <w:rPr>
+          <w:rFonts w:ascii="Ubuntu" w:eastAsia="Ubuntu" w:hAnsi="Ubuntu" w:cs="Ubuntu"/>
+        </w:rPr>
+        <w:t xml:space="preserve"> playlists and use its platform to provide a much wider variety than we could.</w:t>
       </w:r>
     </w:p>
     <w:p>
@@ -1441,209 +1263,515 @@
         </w:rPr>
         <w:t xml:space="preserve">Modifying the countdown screen to be much more abrupt. With the laughs being provided by the content on the screen there was no longer a need to prepare the user to laugh beforehand. </w:t>
       </w:r>
+      <w:r>
+        <w:rPr>
+          <w:rFonts w:ascii="Ubuntu" w:eastAsia="Ubuntu" w:hAnsi="Ubuntu" w:cs="Ubuntu"/>
+        </w:rPr>
+        <w:t>However,</w:t>
+      </w:r>
+      <w:r>
+        <w:rPr>
+          <w:rFonts w:ascii="Ubuntu" w:eastAsia="Ubuntu" w:hAnsi="Ubuntu" w:cs="Ubuntu"/>
+        </w:rPr>
+        <w:t xml:space="preserve"> we felt there was still merit in explaining that </w:t>
+      </w:r>
+      <w:r>
+        <w:rPr>
+          <w:rFonts w:ascii="Ubuntu" w:eastAsia="Ubuntu" w:hAnsi="Ubuntu" w:cs="Ubuntu"/>
+          <w:i/>
+        </w:rPr>
+        <w:t>something</w:t>
+      </w:r>
+      <w:r>
+        <w:rPr>
+          <w:rFonts w:ascii="Ubuntu" w:eastAsia="Ubuntu" w:hAnsi="Ubuntu" w:cs="Ubuntu"/>
+        </w:rPr>
+        <w:t xml:space="preserve"> was going to happen and building up the suspense so that the unexpected payoff of whatever laugh-inducing thing they were about to see would make it have more effect.</w:t>
+      </w:r>
+    </w:p>
+    <w:p>
+      <w:pPr>
+        <w:ind w:left="720"/>
+        <w:rPr>
+          <w:rFonts w:ascii="Ubuntu" w:eastAsia="Ubuntu" w:hAnsi="Ubuntu" w:cs="Ubuntu"/>
+        </w:rPr>
+      </w:pPr>
+    </w:p>
+    <w:p>
+      <w:pPr>
+        <w:contextualSpacing w:val="0"/>
+        <w:rPr>
+          <w:rFonts w:ascii="Ubuntu" w:eastAsia="Ubuntu" w:hAnsi="Ubuntu" w:cs="Ubuntu"/>
+        </w:rPr>
+      </w:pPr>
+      <w:r>
+        <w:rPr>
+          <w:rFonts w:ascii="Ubuntu" w:eastAsia="Ubuntu" w:hAnsi="Ubuntu" w:cs="Ubuntu"/>
+        </w:rPr>
+        <w:t>These design ideas were then collaborated into our final team design. While we include a mockup of what the curated playlists would have looked like in the final app we did not create a backend server behind it, the videos are embedded directly. This was out of scope for our project and a representation of it was all that was needed to show off the design principles behind it.</w:t>
+      </w:r>
+    </w:p>
+    <w:p>
+      <w:pPr>
+        <w:contextualSpacing w:val="0"/>
+        <w:rPr>
+          <w:rFonts w:ascii="Ubuntu" w:eastAsia="Ubuntu" w:hAnsi="Ubuntu" w:cs="Ubuntu"/>
+        </w:rPr>
+      </w:pPr>
+    </w:p>
+    <w:p>
+      <w:pPr>
+        <w:contextualSpacing w:val="0"/>
+        <w:rPr>
+          <w:rFonts w:ascii="Ubuntu" w:eastAsia="Ubuntu" w:hAnsi="Ubuntu" w:cs="Ubuntu"/>
+        </w:rPr>
+      </w:pPr>
+      <w:r>
+        <w:rPr>
+          <w:rFonts w:ascii="Ubuntu" w:eastAsia="Ubuntu" w:hAnsi="Ubuntu" w:cs="Ubuntu"/>
+        </w:rPr>
+        <w:t xml:space="preserve">Design of the analysis screen was limited by what we believed we could </w:t>
+      </w:r>
       <w:proofErr w:type="gramStart"/>
       <w:r>
         <w:rPr>
           <w:rFonts w:ascii="Ubuntu" w:eastAsia="Ubuntu" w:hAnsi="Ubuntu" w:cs="Ubuntu"/>
         </w:rPr>
-        <w:t>However</w:t>
+        <w:t>actually create</w:t>
       </w:r>
       <w:proofErr w:type="gramEnd"/>
       <w:r>
         <w:rPr>
           <w:rFonts w:ascii="Ubuntu" w:eastAsia="Ubuntu" w:hAnsi="Ubuntu" w:cs="Ubuntu"/>
         </w:rPr>
-        <w:t xml:space="preserve"> we felt there was still merit in explaining that </w:t>
-      </w:r>
-      <w:r>
-        <w:rPr>
-          <w:rFonts w:ascii="Ubuntu" w:eastAsia="Ubuntu" w:hAnsi="Ubuntu" w:cs="Ubuntu"/>
-          <w:i/>
-        </w:rPr>
-        <w:t>somethi</w:t>
-      </w:r>
-      <w:r>
-        <w:rPr>
-          <w:rFonts w:ascii="Ubuntu" w:eastAsia="Ubuntu" w:hAnsi="Ubuntu" w:cs="Ubuntu"/>
-          <w:i/>
-        </w:rPr>
-        <w:t>ng</w:t>
-      </w:r>
-      <w:r>
-        <w:rPr>
-          <w:rFonts w:ascii="Ubuntu" w:eastAsia="Ubuntu" w:hAnsi="Ubuntu" w:cs="Ubuntu"/>
-        </w:rPr>
-        <w:t xml:space="preserve"> was going to happen and building up the suspense so that the unexpected </w:t>
+        <w:t xml:space="preserve">. Once </w:t>
+      </w:r>
+      <w:r>
+        <w:rPr>
+          <w:rFonts w:ascii="Ubuntu" w:eastAsia="Ubuntu" w:hAnsi="Ubuntu" w:cs="Ubuntu"/>
+        </w:rPr>
+        <w:t>again,</w:t>
+      </w:r>
+      <w:r>
+        <w:rPr>
+          <w:rFonts w:ascii="Ubuntu" w:eastAsia="Ubuntu" w:hAnsi="Ubuntu" w:cs="Ubuntu"/>
+        </w:rPr>
+        <w:t xml:space="preserve"> a design studio seemed like the best fit as it would allow us to express what we believed we could implement individually in our first designs and what we could implement as a team in our second designs before coming together and choosing exact requirements. There were two lines of thought between our </w:t>
       </w:r>
       <w:r>
         <w:rPr>
           <w:rFonts w:ascii="Ubuntu" w:eastAsia="Ubuntu" w:hAnsi="Ubuntu" w:cs="Ubuntu"/>
         </w:rPr>
         <w:lastRenderedPageBreak/>
-        <w:t>payoff of whatever laugh-inducing thing they were about to see would make it have more effect.</w:t>
-      </w:r>
-    </w:p>
-    <w:p>
-      <w:pPr>
-        <w:contextualSpacing w:val="0"/>
-        <w:rPr>
-          <w:rFonts w:ascii="Ubuntu" w:eastAsia="Ubuntu" w:hAnsi="Ubuntu" w:cs="Ubuntu"/>
-        </w:rPr>
-      </w:pPr>
-      <w:r>
-        <w:rPr>
-          <w:rFonts w:ascii="Ubuntu" w:eastAsia="Ubuntu" w:hAnsi="Ubuntu" w:cs="Ubuntu"/>
-        </w:rPr>
-        <w:t>These design ideas were then collaborated into our final team design. While we include</w:t>
-      </w:r>
-      <w:r>
-        <w:rPr>
-          <w:rFonts w:ascii="Ubuntu" w:eastAsia="Ubuntu" w:hAnsi="Ubuntu" w:cs="Ubuntu"/>
-        </w:rPr>
-        <w:t xml:space="preserve"> a mockup of what the curated playlists would have looked like in the final app we did not create a backend server behind it, the videos are embedded directly. This was out of scope for our project and a representation of it was all that was needed to show</w:t>
-      </w:r>
-      <w:r>
-        <w:rPr>
-          <w:rFonts w:ascii="Ubuntu" w:eastAsia="Ubuntu" w:hAnsi="Ubuntu" w:cs="Ubuntu"/>
-        </w:rPr>
-        <w:t xml:space="preserve"> off the design principles behind it.</w:t>
-      </w:r>
-    </w:p>
-    <w:p>
-      <w:pPr>
-        <w:contextualSpacing w:val="0"/>
-        <w:rPr>
-          <w:rFonts w:ascii="Ubuntu" w:eastAsia="Ubuntu" w:hAnsi="Ubuntu" w:cs="Ubuntu"/>
-        </w:rPr>
-      </w:pPr>
-    </w:p>
-    <w:p>
-      <w:pPr>
-        <w:contextualSpacing w:val="0"/>
-        <w:rPr>
-          <w:rFonts w:ascii="Ubuntu" w:eastAsia="Ubuntu" w:hAnsi="Ubuntu" w:cs="Ubuntu"/>
-        </w:rPr>
-      </w:pPr>
-      <w:r>
-        <w:rPr>
-          <w:rFonts w:ascii="Ubuntu" w:eastAsia="Ubuntu" w:hAnsi="Ubuntu" w:cs="Ubuntu"/>
-        </w:rPr>
-        <w:t xml:space="preserve">Design of the analysis screen was limited by what we believed we could </w:t>
+        <w:t>designs. The first was what we described as sample analysis, providing analysis for the specific laugh sample we had just been provided. This included things like loudness, frequency, wavelength, pitch, timbre, general audio analysis metrics. We also wanted more visually appealing analysis like sound waves and spectrograms that were interesting to those less familiar with audio terms. The second we described as batch analysis, providing comparisons of the sample to previous samples and to samples of other things. We felt like while the sample analysis might be interesting to older kids it would not make much sense to younger ones. What might excite those kids however is seeing if they can laugh louder than they ever have or laugh in funny ways or see how their laugh compares to that of a monkey. A feature we would have liked but did not have the knowledge to implement was audio editing. We thought it would be fun to allow users to edit their laugh, modulating it or adding filters to it and seeing the effects they could come up with. This is one of the main improvements we would like to have implemented in a future version of the app.</w:t>
+      </w:r>
+    </w:p>
+    <w:p>
+      <w:pPr>
+        <w:contextualSpacing w:val="0"/>
+        <w:rPr>
+          <w:rFonts w:ascii="Ubuntu" w:eastAsia="Ubuntu" w:hAnsi="Ubuntu" w:cs="Ubuntu"/>
+        </w:rPr>
+      </w:pPr>
+    </w:p>
+    <w:p>
+      <w:pPr>
+        <w:contextualSpacing w:val="0"/>
+        <w:rPr>
+          <w:rFonts w:ascii="Ubuntu" w:eastAsia="Ubuntu" w:hAnsi="Ubuntu" w:cs="Ubuntu"/>
+        </w:rPr>
+      </w:pPr>
+      <w:r>
+        <w:rPr>
+          <w:rFonts w:ascii="Ubuntu" w:eastAsia="Ubuntu" w:hAnsi="Ubuntu" w:cs="Ubuntu"/>
+        </w:rPr>
+        <w:t>With our final designs drafted we asked some fellow students to try our paper prototypes. While they were not our target demographic we could still use them to gauge things like layout and flow of screens and whether they had improvements to the concepts we used within the design. This resulted in a few structural changes like adding a continue button to control movement from the more complicated teenager mood evaluation screens rather than moving straight after evaluation is over to allow time to reflect on the questions and choices while proceeding from the pages for younger children immediately after selection due to the simpler choices and the lower patience for unnecessary button presses.</w:t>
+      </w:r>
+    </w:p>
+    <w:p>
+      <w:pPr>
+        <w:contextualSpacing w:val="0"/>
+        <w:rPr>
+          <w:rFonts w:ascii="Ubuntu" w:eastAsia="Ubuntu" w:hAnsi="Ubuntu" w:cs="Ubuntu"/>
+        </w:rPr>
+      </w:pPr>
+    </w:p>
+    <w:p>
+      <w:pPr>
+        <w:pStyle w:val="Heading3"/>
+        <w:contextualSpacing w:val="0"/>
+        <w:rPr>
+          <w:rFonts w:ascii="Ubuntu" w:eastAsia="Ubuntu" w:hAnsi="Ubuntu" w:cs="Ubuntu"/>
+        </w:rPr>
+      </w:pPr>
+      <w:bookmarkStart w:id="8" w:name="_ms0y3mralk4s" w:colFirst="0" w:colLast="0"/>
+      <w:bookmarkEnd w:id="8"/>
+      <w:r>
+        <w:rPr>
+          <w:rFonts w:ascii="Ubuntu" w:eastAsia="Ubuntu" w:hAnsi="Ubuntu" w:cs="Ubuntu"/>
+        </w:rPr>
+        <w:t>Implementation</w:t>
+      </w:r>
+    </w:p>
+    <w:p>
+      <w:pPr>
+        <w:contextualSpacing w:val="0"/>
+      </w:pPr>
+    </w:p>
+    <w:p>
+      <w:pPr>
+        <w:contextualSpacing w:val="0"/>
+        <w:rPr>
+          <w:rFonts w:ascii="Ubuntu" w:eastAsia="Ubuntu" w:hAnsi="Ubuntu" w:cs="Ubuntu"/>
+        </w:rPr>
+      </w:pPr>
+      <w:r>
+        <w:rPr>
+          <w:rFonts w:ascii="Ubuntu" w:eastAsia="Ubuntu" w:hAnsi="Ubuntu" w:cs="Ubuntu"/>
+        </w:rPr>
+        <w:t xml:space="preserve">Our first challenge for implementation was deciding on the platform we were targeting. Whilst we had decided on mobile devices in our design stage and had structured our designs to support tablets and phones, there was still the question of operating system. There were three major factors in our decision making. First was the skill-set of our team members. All of us were proficient in Java, the main language used in developing for Android, from our previous years at University, while none of us had much experience with the </w:t>
+      </w:r>
+      <w:proofErr w:type="spellStart"/>
+      <w:r>
+        <w:rPr>
+          <w:rFonts w:ascii="Ubuntu" w:eastAsia="Ubuntu" w:hAnsi="Ubuntu" w:cs="Ubuntu"/>
+        </w:rPr>
+        <w:t>Xcode</w:t>
+      </w:r>
+      <w:proofErr w:type="spellEnd"/>
+      <w:r>
+        <w:rPr>
+          <w:rFonts w:ascii="Ubuntu" w:eastAsia="Ubuntu" w:hAnsi="Ubuntu" w:cs="Ubuntu"/>
+        </w:rPr>
+        <w:t xml:space="preserve"> of iOS. One member had experience with React Native, a library that allowed for developing Android and iOS apps simultaneously using </w:t>
+      </w:r>
+      <w:proofErr w:type="spellStart"/>
+      <w:r>
+        <w:rPr>
+          <w:rFonts w:ascii="Ubuntu" w:eastAsia="Ubuntu" w:hAnsi="Ubuntu" w:cs="Ubuntu"/>
+        </w:rPr>
+        <w:t>Javascript</w:t>
+      </w:r>
+      <w:proofErr w:type="spellEnd"/>
+      <w:r>
+        <w:rPr>
+          <w:rFonts w:ascii="Ubuntu" w:eastAsia="Ubuntu" w:hAnsi="Ubuntu" w:cs="Ubuntu"/>
+        </w:rPr>
+        <w:t xml:space="preserve"> and while all members were familiar with </w:t>
+      </w:r>
+      <w:proofErr w:type="spellStart"/>
+      <w:r>
+        <w:rPr>
+          <w:rFonts w:ascii="Ubuntu" w:eastAsia="Ubuntu" w:hAnsi="Ubuntu" w:cs="Ubuntu"/>
+        </w:rPr>
+        <w:t>Javascript</w:t>
+      </w:r>
+      <w:proofErr w:type="spellEnd"/>
+      <w:r>
+        <w:rPr>
+          <w:rFonts w:ascii="Ubuntu" w:eastAsia="Ubuntu" w:hAnsi="Ubuntu" w:cs="Ubuntu"/>
+        </w:rPr>
+        <w:t xml:space="preserve"> we decided this would still make our implementation too reliant on one member. Second was the range of devices we had at our disposal. </w:t>
+      </w:r>
+      <w:r>
+        <w:rPr>
+          <w:rFonts w:ascii="Ubuntu" w:eastAsia="Ubuntu" w:hAnsi="Ubuntu" w:cs="Ubuntu"/>
+        </w:rPr>
+        <w:t>Again,</w:t>
+      </w:r>
+      <w:r>
+        <w:rPr>
+          <w:rFonts w:ascii="Ubuntu" w:eastAsia="Ubuntu" w:hAnsi="Ubuntu" w:cs="Ubuntu"/>
+        </w:rPr>
+        <w:t xml:space="preserve"> Android was a clear winner. Between the team members there was one iPhone compared to multiple Android phones and tablets, as well as the option for emulating Android devices on a PC. </w:t>
+      </w:r>
+      <w:r>
+        <w:rPr>
+          <w:rFonts w:ascii="Ubuntu" w:eastAsia="Ubuntu" w:hAnsi="Ubuntu" w:cs="Ubuntu"/>
+        </w:rPr>
+        <w:t>Lastly,</w:t>
+      </w:r>
+      <w:r>
+        <w:rPr>
+          <w:rFonts w:ascii="Ubuntu" w:eastAsia="Ubuntu" w:hAnsi="Ubuntu" w:cs="Ubuntu"/>
+        </w:rPr>
+        <w:t xml:space="preserve"> we looked at the devices available in hospitals. There would be no use developing an Android app if the hospitals solely used iOS devices or vice versa. The reality was that hospitals were </w:t>
       </w:r>
       <w:proofErr w:type="gramStart"/>
       <w:r>
         <w:rPr>
           <w:rFonts w:ascii="Ubuntu" w:eastAsia="Ubuntu" w:hAnsi="Ubuntu" w:cs="Ubuntu"/>
         </w:rPr>
-        <w:t>actually create</w:t>
+        <w:t>actually quite</w:t>
       </w:r>
       <w:proofErr w:type="gramEnd"/>
       <w:r>
         <w:rPr>
           <w:rFonts w:ascii="Ubuntu" w:eastAsia="Ubuntu" w:hAnsi="Ubuntu" w:cs="Ubuntu"/>
         </w:rPr>
-        <w:t xml:space="preserve">. Once </w:t>
+        <w:t xml:space="preserve"> split on the debate with no single standard. Some used on</w:t>
+      </w:r>
+      <w:r>
+        <w:rPr>
+          <w:rFonts w:ascii="Ubuntu" w:eastAsia="Ubuntu" w:hAnsi="Ubuntu" w:cs="Ubuntu"/>
+        </w:rPr>
+        <w:t>e</w:t>
+      </w:r>
+      <w:r>
+        <w:rPr>
+          <w:rFonts w:ascii="Ubuntu" w:eastAsia="Ubuntu" w:hAnsi="Ubuntu" w:cs="Ubuntu"/>
+        </w:rPr>
+        <w:t xml:space="preserve"> or the other and some used both. With the other points </w:t>
+      </w:r>
+      <w:proofErr w:type="spellStart"/>
+      <w:r>
+        <w:rPr>
+          <w:rFonts w:ascii="Ubuntu" w:eastAsia="Ubuntu" w:hAnsi="Ubuntu" w:cs="Ubuntu"/>
+        </w:rPr>
+        <w:t>favouring</w:t>
+      </w:r>
+      <w:proofErr w:type="spellEnd"/>
+      <w:r>
+        <w:rPr>
+          <w:rFonts w:ascii="Ubuntu" w:eastAsia="Ubuntu" w:hAnsi="Ubuntu" w:cs="Ubuntu"/>
+        </w:rPr>
+        <w:t xml:space="preserve"> Android we concluded that it should be our focus and an iOS counterpart was currently out of scope.</w:t>
+      </w:r>
+    </w:p>
+    <w:p>
+      <w:pPr>
+        <w:contextualSpacing w:val="0"/>
+        <w:rPr>
+          <w:rFonts w:ascii="Ubuntu" w:eastAsia="Ubuntu" w:hAnsi="Ubuntu" w:cs="Ubuntu"/>
+        </w:rPr>
+      </w:pPr>
+    </w:p>
+    <w:p>
+      <w:pPr>
+        <w:contextualSpacing w:val="0"/>
+        <w:rPr>
+          <w:rFonts w:ascii="Ubuntu" w:eastAsia="Ubuntu" w:hAnsi="Ubuntu" w:cs="Ubuntu"/>
+        </w:rPr>
+      </w:pPr>
+      <w:r>
+        <w:rPr>
+          <w:rFonts w:ascii="Ubuntu" w:eastAsia="Ubuntu" w:hAnsi="Ubuntu" w:cs="Ubuntu"/>
+        </w:rPr>
+        <w:t xml:space="preserve">The app itself was coded using Android Studio due to its visual XML layout creator tools that allowed us to quickly translate our paper designs onto the app and change them quickly </w:t>
+      </w:r>
+      <w:r>
+        <w:rPr>
+          <w:rFonts w:ascii="Ubuntu" w:eastAsia="Ubuntu" w:hAnsi="Ubuntu" w:cs="Ubuntu"/>
+        </w:rPr>
+        <w:t>if any</w:t>
+      </w:r>
+      <w:r>
+        <w:rPr>
+          <w:rFonts w:ascii="Ubuntu" w:eastAsia="Ubuntu" w:hAnsi="Ubuntu" w:cs="Ubuntu"/>
+        </w:rPr>
+        <w:t xml:space="preserve"> issues arose that we had not anticipated. We used this initial stage to focus on layout and structure before implementing the deeper functionality. </w:t>
       </w:r>
       <w:proofErr w:type="gramStart"/>
       <w:r>
         <w:rPr>
           <w:rFonts w:ascii="Ubuntu" w:eastAsia="Ubuntu" w:hAnsi="Ubuntu" w:cs="Ubuntu"/>
         </w:rPr>
-        <w:t>again</w:t>
+        <w:t>The majority of</w:t>
       </w:r>
       <w:proofErr w:type="gramEnd"/>
       <w:r>
         <w:rPr>
           <w:rFonts w:ascii="Ubuntu" w:eastAsia="Ubuntu" w:hAnsi="Ubuntu" w:cs="Ubuntu"/>
         </w:rPr>
-        <w:t xml:space="preserve"> a design studio seemed like the best fit as it would allow us to express what we believed we could implement individua</w:t>
-      </w:r>
-      <w:r>
-        <w:rPr>
-          <w:rFonts w:ascii="Ubuntu" w:eastAsia="Ubuntu" w:hAnsi="Ubuntu" w:cs="Ubuntu"/>
-        </w:rPr>
-        <w:t xml:space="preserve">lly in our first designs and what we could implement as a team in our second designs before coming together and choosing exact requirements. There were two lines of thought between our designs. The first was what we described as sample analysis, providing </w:t>
-      </w:r>
-      <w:r>
-        <w:rPr>
-          <w:rFonts w:ascii="Ubuntu" w:eastAsia="Ubuntu" w:hAnsi="Ubuntu" w:cs="Ubuntu"/>
-        </w:rPr>
-        <w:t>analysis for the specific laugh sample we had just been provided. This included things like loudness, frequency, wavelength, pitch, timbre, general audio analysis metrics. We also wanted more visually appealing analysis like sound waves and spectrograms th</w:t>
-      </w:r>
-      <w:r>
-        <w:rPr>
-          <w:rFonts w:ascii="Ubuntu" w:eastAsia="Ubuntu" w:hAnsi="Ubuntu" w:cs="Ubuntu"/>
-        </w:rPr>
-        <w:t>at were interesting to those less familiar with audio terms. The second we described as batch analysis, providing comparisons of the sample to previous samples and to samples of other things. We felt like while the sample analysis might be interesting to o</w:t>
-      </w:r>
-      <w:r>
-        <w:rPr>
-          <w:rFonts w:ascii="Ubuntu" w:eastAsia="Ubuntu" w:hAnsi="Ubuntu" w:cs="Ubuntu"/>
-        </w:rPr>
-        <w:t>lder kids it would not make much sense to younger ones. What might excite those kids however is seeing if they can laugh louder than they ever have or laugh in funny ways or see how their laugh compares to that of a monkey. A feature we would have liked bu</w:t>
-      </w:r>
-      <w:r>
-        <w:rPr>
-          <w:rFonts w:ascii="Ubuntu" w:eastAsia="Ubuntu" w:hAnsi="Ubuntu" w:cs="Ubuntu"/>
-        </w:rPr>
-        <w:t xml:space="preserve">t did not have the knowledge to implement was audio editing. We thought it would be fun to allow users to edit their laugh, modulating it or adding filters to it and seeing the effects they could come up with. This is one of the main improvements we would </w:t>
-      </w:r>
-      <w:r>
-        <w:rPr>
-          <w:rFonts w:ascii="Ubuntu" w:eastAsia="Ubuntu" w:hAnsi="Ubuntu" w:cs="Ubuntu"/>
-        </w:rPr>
-        <w:t>like to have implemented in a future version of the app.</w:t>
-      </w:r>
-    </w:p>
-    <w:p>
-      <w:pPr>
-        <w:contextualSpacing w:val="0"/>
-        <w:rPr>
-          <w:rFonts w:ascii="Ubuntu" w:eastAsia="Ubuntu" w:hAnsi="Ubuntu" w:cs="Ubuntu"/>
-        </w:rPr>
-      </w:pPr>
-    </w:p>
-    <w:p>
-      <w:pPr>
-        <w:contextualSpacing w:val="0"/>
-        <w:rPr>
-          <w:rFonts w:ascii="Ubuntu" w:eastAsia="Ubuntu" w:hAnsi="Ubuntu" w:cs="Ubuntu"/>
-        </w:rPr>
-      </w:pPr>
-      <w:r>
-        <w:rPr>
-          <w:rFonts w:ascii="Ubuntu" w:eastAsia="Ubuntu" w:hAnsi="Ubuntu" w:cs="Ubuntu"/>
-        </w:rPr>
-        <w:t>With our final designs drafted we asked some fellow students to try our paper prototypes. While they were not our target demographic we could still use them to gauge things like layout and flow of s</w:t>
-      </w:r>
-      <w:r>
-        <w:rPr>
-          <w:rFonts w:ascii="Ubuntu" w:eastAsia="Ubuntu" w:hAnsi="Ubuntu" w:cs="Ubuntu"/>
-        </w:rPr>
-        <w:t>creens and whether they had improvements to the concepts we used within the design. This resulted in a few structural changes like adding a continue button to control movement from the more complicated teenager mood evaluation screens rather than moving st</w:t>
-      </w:r>
-      <w:r>
-        <w:rPr>
-          <w:rFonts w:ascii="Ubuntu" w:eastAsia="Ubuntu" w:hAnsi="Ubuntu" w:cs="Ubuntu"/>
-        </w:rPr>
-        <w:t>raight after evaluation is over to allow time to reflect on the questions and choices while proceeding from the pages for younger children immediately after selection due to the simpler choices and the lower patience for unnecessary button presses.</w:t>
-      </w:r>
-    </w:p>
-    <w:p>
-      <w:pPr>
-        <w:contextualSpacing w:val="0"/>
-        <w:rPr>
-          <w:rFonts w:ascii="Ubuntu" w:eastAsia="Ubuntu" w:hAnsi="Ubuntu" w:cs="Ubuntu"/>
-        </w:rPr>
-      </w:pPr>
-    </w:p>
-    <w:p>
-      <w:pPr>
-        <w:contextualSpacing w:val="0"/>
-        <w:rPr>
-          <w:rFonts w:ascii="Ubuntu" w:eastAsia="Ubuntu" w:hAnsi="Ubuntu" w:cs="Ubuntu"/>
-        </w:rPr>
-      </w:pPr>
+        <w:t xml:space="preserve"> the visual assets were also done at this stage. It is typical for projects </w:t>
+      </w:r>
+      <w:r>
+        <w:rPr>
+          <w:rFonts w:ascii="Ubuntu" w:eastAsia="Ubuntu" w:hAnsi="Ubuntu" w:cs="Ubuntu"/>
+        </w:rPr>
+        <w:lastRenderedPageBreak/>
+        <w:t xml:space="preserve">to use </w:t>
+      </w:r>
+      <w:r>
+        <w:rPr>
+          <w:rFonts w:ascii="Ubuntu" w:eastAsia="Ubuntu" w:hAnsi="Ubuntu" w:cs="Ubuntu"/>
+        </w:rPr>
+        <w:t>placeholders,</w:t>
+      </w:r>
+      <w:r>
+        <w:rPr>
+          <w:rFonts w:ascii="Ubuntu" w:eastAsia="Ubuntu" w:hAnsi="Ubuntu" w:cs="Ubuntu"/>
+        </w:rPr>
+        <w:t xml:space="preserve"> but we felt confident enough in the evaluations of our collaborative designs that we could create consistent visuals across screens. It also allowed us to make </w:t>
+      </w:r>
+      <w:r>
+        <w:rPr>
+          <w:rFonts w:ascii="Ubuntu" w:eastAsia="Ubuntu" w:hAnsi="Ubuntu" w:cs="Ubuntu"/>
+        </w:rPr>
+        <w:t>several</w:t>
+      </w:r>
+      <w:r>
+        <w:rPr>
+          <w:rFonts w:ascii="Ubuntu" w:eastAsia="Ubuntu" w:hAnsi="Ubuntu" w:cs="Ubuntu"/>
+        </w:rPr>
+        <w:t xml:space="preserve"> alternative prototypes for comparison. Unlike the paper prototypes we only evaluated these alternatives within the team. We wanted to know if there were meaningful differences in interaction between touching paper and touching on an actual device. As far as layout was concerned there was not much </w:t>
+      </w:r>
+      <w:r>
+        <w:rPr>
+          <w:rFonts w:ascii="Ubuntu" w:eastAsia="Ubuntu" w:hAnsi="Ubuntu" w:cs="Ubuntu"/>
+        </w:rPr>
+        <w:t>difference,</w:t>
+      </w:r>
+      <w:r>
+        <w:rPr>
+          <w:rFonts w:ascii="Ubuntu" w:eastAsia="Ubuntu" w:hAnsi="Ubuntu" w:cs="Ubuntu"/>
+        </w:rPr>
+        <w:t xml:space="preserve"> but this is where we discovered the need for feedback such as sound and haptics. You don’t expect paper to give you feedback like </w:t>
+      </w:r>
+      <w:r>
+        <w:rPr>
+          <w:rFonts w:ascii="Ubuntu" w:eastAsia="Ubuntu" w:hAnsi="Ubuntu" w:cs="Ubuntu"/>
+        </w:rPr>
+        <w:t>that,</w:t>
+      </w:r>
+      <w:r>
+        <w:rPr>
+          <w:rFonts w:ascii="Ubuntu" w:eastAsia="Ubuntu" w:hAnsi="Ubuntu" w:cs="Ubuntu"/>
+        </w:rPr>
+        <w:t xml:space="preserve"> but we found it was so ingrained in our understanding of mobile apps that it created a disconnect when it wasn’t present.</w:t>
+      </w:r>
+    </w:p>
+    <w:p>
+      <w:pPr>
+        <w:contextualSpacing w:val="0"/>
+        <w:rPr>
+          <w:rFonts w:ascii="Ubuntu" w:eastAsia="Ubuntu" w:hAnsi="Ubuntu" w:cs="Ubuntu"/>
+        </w:rPr>
+      </w:pPr>
+    </w:p>
+    <w:p>
+      <w:pPr>
+        <w:contextualSpacing w:val="0"/>
+        <w:rPr>
+          <w:rFonts w:ascii="Ubuntu" w:eastAsia="Ubuntu" w:hAnsi="Ubuntu" w:cs="Ubuntu"/>
+        </w:rPr>
+      </w:pPr>
+      <w:r>
+        <w:rPr>
+          <w:rFonts w:ascii="Ubuntu" w:eastAsia="Ubuntu" w:hAnsi="Ubuntu" w:cs="Ubuntu"/>
+        </w:rPr>
+        <w:t xml:space="preserve">Once we had the shell of the app complete it was time to start including functionality. Some of this was easy, the mood evaluation module was simply setting up images as buttons and recording answers. The laughter screen presented more of a challenge. There were two main components, the </w:t>
+      </w:r>
+      <w:r>
+        <w:rPr>
+          <w:rFonts w:ascii="Ubuntu" w:eastAsia="Ubuntu" w:hAnsi="Ubuntu" w:cs="Ubuntu"/>
+        </w:rPr>
+        <w:t>YouTube</w:t>
+      </w:r>
+      <w:r>
+        <w:rPr>
+          <w:rFonts w:ascii="Ubuntu" w:eastAsia="Ubuntu" w:hAnsi="Ubuntu" w:cs="Ubuntu"/>
+        </w:rPr>
+        <w:t xml:space="preserve"> viewer and the waveform. The </w:t>
+      </w:r>
+      <w:r>
+        <w:rPr>
+          <w:rFonts w:ascii="Ubuntu" w:eastAsia="Ubuntu" w:hAnsi="Ubuntu" w:cs="Ubuntu"/>
+        </w:rPr>
+        <w:t>YouTube</w:t>
+      </w:r>
+      <w:r>
+        <w:rPr>
+          <w:rFonts w:ascii="Ubuntu" w:eastAsia="Ubuntu" w:hAnsi="Ubuntu" w:cs="Ubuntu"/>
+        </w:rPr>
+        <w:t xml:space="preserve"> view was implemented but was not used in the final demonstrated prototype due to a fault where only the first second of video would load. This issue occurred using both the official </w:t>
+      </w:r>
+      <w:r>
+        <w:rPr>
+          <w:rFonts w:ascii="Ubuntu" w:eastAsia="Ubuntu" w:hAnsi="Ubuntu" w:cs="Ubuntu"/>
+        </w:rPr>
+        <w:t>YouTube API</w:t>
+      </w:r>
+      <w:r>
+        <w:rPr>
+          <w:rFonts w:ascii="Ubuntu" w:eastAsia="Ubuntu" w:hAnsi="Ubuntu" w:cs="Ubuntu"/>
+        </w:rPr>
+        <w:t xml:space="preserve"> as well as a </w:t>
+      </w:r>
+      <w:r>
+        <w:rPr>
+          <w:rFonts w:ascii="Ubuntu" w:eastAsia="Ubuntu" w:hAnsi="Ubuntu" w:cs="Ubuntu"/>
+        </w:rPr>
+        <w:t>third-party</w:t>
+      </w:r>
+      <w:r>
+        <w:rPr>
+          <w:rFonts w:ascii="Ubuntu" w:eastAsia="Ubuntu" w:hAnsi="Ubuntu" w:cs="Ubuntu"/>
+        </w:rPr>
+        <w:t xml:space="preserve"> package and occurred on both real and emulated hardware. Without the time to dedicate to track down the cause of the bug we instead chose to demonstrate the concept of the video by embedding a video manually. This would have to suffice for demonstration purposes. For the analysis and </w:t>
+      </w:r>
+      <w:proofErr w:type="spellStart"/>
+      <w:r>
+        <w:rPr>
+          <w:rFonts w:ascii="Ubuntu" w:eastAsia="Ubuntu" w:hAnsi="Ubuntu" w:cs="Ubuntu"/>
+        </w:rPr>
+        <w:t>visualisation</w:t>
+      </w:r>
+      <w:proofErr w:type="spellEnd"/>
+      <w:r>
+        <w:rPr>
+          <w:rFonts w:ascii="Ubuntu" w:eastAsia="Ubuntu" w:hAnsi="Ubuntu" w:cs="Ubuntu"/>
+        </w:rPr>
+        <w:t xml:space="preserve"> screen we encountered another challenge. Lacking in </w:t>
+      </w:r>
+      <w:r>
+        <w:rPr>
+          <w:rFonts w:ascii="Ubuntu" w:eastAsia="Ubuntu" w:hAnsi="Ubuntu" w:cs="Ubuntu"/>
+        </w:rPr>
+        <w:t>deep</w:t>
+      </w:r>
+      <w:r>
+        <w:rPr>
+          <w:rFonts w:ascii="Ubuntu" w:eastAsia="Ubuntu" w:hAnsi="Ubuntu" w:cs="Ubuntu"/>
+        </w:rPr>
+        <w:t xml:space="preserve"> knowledge of audio analysis we had to rely on prebuilt packages to provide the analysis portion. This means that while things like the waveform could be displayed live, other </w:t>
+      </w:r>
+      <w:proofErr w:type="spellStart"/>
+      <w:r>
+        <w:rPr>
+          <w:rFonts w:ascii="Ubuntu" w:eastAsia="Ubuntu" w:hAnsi="Ubuntu" w:cs="Ubuntu"/>
+        </w:rPr>
+        <w:t>visualisations</w:t>
+      </w:r>
+      <w:proofErr w:type="spellEnd"/>
+      <w:r>
+        <w:rPr>
+          <w:rFonts w:ascii="Ubuntu" w:eastAsia="Ubuntu" w:hAnsi="Ubuntu" w:cs="Ubuntu"/>
+        </w:rPr>
+        <w:t xml:space="preserve"> like the spectrogram were just still images. </w:t>
+      </w:r>
+    </w:p>
+    <w:p>
+      <w:pPr>
+        <w:contextualSpacing w:val="0"/>
+        <w:rPr>
+          <w:rFonts w:ascii="Ubuntu" w:eastAsia="Ubuntu" w:hAnsi="Ubuntu" w:cs="Ubuntu"/>
+        </w:rPr>
+      </w:pPr>
+    </w:p>
+    <w:p>
+      <w:pPr>
+        <w:contextualSpacing w:val="0"/>
+        <w:rPr>
+          <w:rFonts w:ascii="Ubuntu" w:eastAsia="Ubuntu" w:hAnsi="Ubuntu" w:cs="Ubuntu"/>
+        </w:rPr>
+      </w:pPr>
+      <w:r>
+        <w:rPr>
+          <w:rFonts w:ascii="Ubuntu" w:eastAsia="Ubuntu" w:hAnsi="Ubuntu" w:cs="Ubuntu"/>
+        </w:rPr>
+        <w:t xml:space="preserve">While not perfect, our resulting implementation fully served its role for demonstration purposes and would serve as a fine base for a commercially available app. </w:t>
+      </w:r>
     </w:p>
     <w:p>
       <w:pPr>
@@ -1653,492 +1781,12 @@
           <w:rFonts w:ascii="Ubuntu" w:eastAsia="Ubuntu" w:hAnsi="Ubuntu" w:cs="Ubuntu"/>
         </w:rPr>
       </w:pPr>
-      <w:bookmarkStart w:id="7" w:name="_ms0y3mralk4s" w:colFirst="0" w:colLast="0"/>
-      <w:bookmarkEnd w:id="7"/>
-      <w:r>
-        <w:rPr>
-          <w:rFonts w:ascii="Ubuntu" w:eastAsia="Ubuntu" w:hAnsi="Ubuntu" w:cs="Ubuntu"/>
-        </w:rPr>
-        <w:t>Imple</w:t>
-      </w:r>
-      <w:r>
-        <w:rPr>
-          <w:rFonts w:ascii="Ubuntu" w:eastAsia="Ubuntu" w:hAnsi="Ubuntu" w:cs="Ubuntu"/>
-        </w:rPr>
-        <w:t>mentation</w:t>
-      </w:r>
-    </w:p>
-    <w:p>
-      <w:pPr>
-        <w:contextualSpacing w:val="0"/>
-      </w:pPr>
-    </w:p>
-    <w:p>
-      <w:pPr>
-        <w:contextualSpacing w:val="0"/>
-        <w:rPr>
-          <w:rFonts w:ascii="Ubuntu" w:eastAsia="Ubuntu" w:hAnsi="Ubuntu" w:cs="Ubuntu"/>
-        </w:rPr>
-      </w:pPr>
-      <w:r>
-        <w:rPr>
-          <w:rFonts w:ascii="Ubuntu" w:eastAsia="Ubuntu" w:hAnsi="Ubuntu" w:cs="Ubuntu"/>
-        </w:rPr>
-        <w:t>Our first challenge for implementation was deciding on the platform we were targeting. Whilst we had decided on mobile devices in our design stage and had structured our designs to support tablets and phones, there was still the question of oper</w:t>
-      </w:r>
-      <w:r>
-        <w:rPr>
-          <w:rFonts w:ascii="Ubuntu" w:eastAsia="Ubuntu" w:hAnsi="Ubuntu" w:cs="Ubuntu"/>
-        </w:rPr>
-        <w:t xml:space="preserve">ating system. There were three major factors in our decision making. First was the skill-set of our team members. All of </w:t>
-      </w:r>
-      <w:r>
-        <w:rPr>
-          <w:rFonts w:ascii="Ubuntu" w:eastAsia="Ubuntu" w:hAnsi="Ubuntu" w:cs="Ubuntu"/>
-        </w:rPr>
-        <w:lastRenderedPageBreak/>
-        <w:t>us were proficient in Java, the main language used in developing for Android, from our previous years at University, while none of us h</w:t>
-      </w:r>
-      <w:r>
-        <w:rPr>
-          <w:rFonts w:ascii="Ubuntu" w:eastAsia="Ubuntu" w:hAnsi="Ubuntu" w:cs="Ubuntu"/>
-        </w:rPr>
-        <w:t xml:space="preserve">ad much experience with the </w:t>
-      </w:r>
-      <w:proofErr w:type="spellStart"/>
-      <w:r>
-        <w:rPr>
-          <w:rFonts w:ascii="Ubuntu" w:eastAsia="Ubuntu" w:hAnsi="Ubuntu" w:cs="Ubuntu"/>
-        </w:rPr>
-        <w:t>Xcode</w:t>
-      </w:r>
-      <w:proofErr w:type="spellEnd"/>
-      <w:r>
-        <w:rPr>
-          <w:rFonts w:ascii="Ubuntu" w:eastAsia="Ubuntu" w:hAnsi="Ubuntu" w:cs="Ubuntu"/>
-        </w:rPr>
-        <w:t xml:space="preserve"> of iOS. One member had experience with React Native, a library that allowed for developing Android and iOS apps simultaneously using </w:t>
-      </w:r>
-      <w:proofErr w:type="spellStart"/>
-      <w:r>
-        <w:rPr>
-          <w:rFonts w:ascii="Ubuntu" w:eastAsia="Ubuntu" w:hAnsi="Ubuntu" w:cs="Ubuntu"/>
-        </w:rPr>
-        <w:t>Javascript</w:t>
-      </w:r>
-      <w:proofErr w:type="spellEnd"/>
-      <w:r>
-        <w:rPr>
-          <w:rFonts w:ascii="Ubuntu" w:eastAsia="Ubuntu" w:hAnsi="Ubuntu" w:cs="Ubuntu"/>
-        </w:rPr>
-        <w:t xml:space="preserve"> and while all members were familiar with </w:t>
-      </w:r>
-      <w:proofErr w:type="spellStart"/>
-      <w:r>
-        <w:rPr>
-          <w:rFonts w:ascii="Ubuntu" w:eastAsia="Ubuntu" w:hAnsi="Ubuntu" w:cs="Ubuntu"/>
-        </w:rPr>
-        <w:t>Javascript</w:t>
-      </w:r>
-      <w:proofErr w:type="spellEnd"/>
-      <w:r>
-        <w:rPr>
-          <w:rFonts w:ascii="Ubuntu" w:eastAsia="Ubuntu" w:hAnsi="Ubuntu" w:cs="Ubuntu"/>
-        </w:rPr>
-        <w:t xml:space="preserve"> we decided this would stil</w:t>
-      </w:r>
-      <w:r>
-        <w:rPr>
-          <w:rFonts w:ascii="Ubuntu" w:eastAsia="Ubuntu" w:hAnsi="Ubuntu" w:cs="Ubuntu"/>
-        </w:rPr>
-        <w:t xml:space="preserve">l make our implementation too reliant on one member. Second was the range of devices we had at our disposal. </w:t>
-      </w:r>
-      <w:proofErr w:type="gramStart"/>
-      <w:r>
-        <w:rPr>
-          <w:rFonts w:ascii="Ubuntu" w:eastAsia="Ubuntu" w:hAnsi="Ubuntu" w:cs="Ubuntu"/>
-        </w:rPr>
-        <w:t>Again</w:t>
-      </w:r>
-      <w:proofErr w:type="gramEnd"/>
-      <w:r>
-        <w:rPr>
-          <w:rFonts w:ascii="Ubuntu" w:eastAsia="Ubuntu" w:hAnsi="Ubuntu" w:cs="Ubuntu"/>
-        </w:rPr>
-        <w:t xml:space="preserve"> Android was a clear winner. Between the team members there was one iPhone compared to multiple Android phones and tablets, as well as the opt</w:t>
-      </w:r>
-      <w:r>
-        <w:rPr>
-          <w:rFonts w:ascii="Ubuntu" w:eastAsia="Ubuntu" w:hAnsi="Ubuntu" w:cs="Ubuntu"/>
-        </w:rPr>
-        <w:t xml:space="preserve">ion for emulating Android devices on a PC. </w:t>
-      </w:r>
-      <w:proofErr w:type="gramStart"/>
-      <w:r>
-        <w:rPr>
-          <w:rFonts w:ascii="Ubuntu" w:eastAsia="Ubuntu" w:hAnsi="Ubuntu" w:cs="Ubuntu"/>
-        </w:rPr>
-        <w:t>Lastly</w:t>
-      </w:r>
-      <w:proofErr w:type="gramEnd"/>
-      <w:r>
-        <w:rPr>
-          <w:rFonts w:ascii="Ubuntu" w:eastAsia="Ubuntu" w:hAnsi="Ubuntu" w:cs="Ubuntu"/>
-        </w:rPr>
-        <w:t xml:space="preserve"> we looked at the devices available in hospitals. There would be no use developing an Android app if the hospitals solely used iOS devices or vice versa. The reality was that hospitals were </w:t>
-      </w:r>
-      <w:proofErr w:type="gramStart"/>
-      <w:r>
-        <w:rPr>
-          <w:rFonts w:ascii="Ubuntu" w:eastAsia="Ubuntu" w:hAnsi="Ubuntu" w:cs="Ubuntu"/>
-        </w:rPr>
-        <w:t>actually quite</w:t>
-      </w:r>
-      <w:proofErr w:type="gramEnd"/>
-      <w:r>
-        <w:rPr>
-          <w:rFonts w:ascii="Ubuntu" w:eastAsia="Ubuntu" w:hAnsi="Ubuntu" w:cs="Ubuntu"/>
-        </w:rPr>
-        <w:t xml:space="preserve"> sp</w:t>
-      </w:r>
-      <w:r>
-        <w:rPr>
-          <w:rFonts w:ascii="Ubuntu" w:eastAsia="Ubuntu" w:hAnsi="Ubuntu" w:cs="Ubuntu"/>
-        </w:rPr>
-        <w:t xml:space="preserve">lit on the debate with no single standard. Some used on or the other and some used both. With the other points </w:t>
-      </w:r>
-      <w:proofErr w:type="spellStart"/>
-      <w:r>
-        <w:rPr>
-          <w:rFonts w:ascii="Ubuntu" w:eastAsia="Ubuntu" w:hAnsi="Ubuntu" w:cs="Ubuntu"/>
-        </w:rPr>
-        <w:t>favouring</w:t>
-      </w:r>
-      <w:proofErr w:type="spellEnd"/>
-      <w:r>
-        <w:rPr>
-          <w:rFonts w:ascii="Ubuntu" w:eastAsia="Ubuntu" w:hAnsi="Ubuntu" w:cs="Ubuntu"/>
-        </w:rPr>
-        <w:t xml:space="preserve"> Android we concluded that it should be our focus and an iOS counterpart was currently out of scope.</w:t>
-      </w:r>
-    </w:p>
-    <w:p>
-      <w:pPr>
-        <w:contextualSpacing w:val="0"/>
-        <w:rPr>
-          <w:rFonts w:ascii="Ubuntu" w:eastAsia="Ubuntu" w:hAnsi="Ubuntu" w:cs="Ubuntu"/>
-        </w:rPr>
-      </w:pPr>
-    </w:p>
-    <w:p>
-      <w:pPr>
-        <w:contextualSpacing w:val="0"/>
-        <w:rPr>
-          <w:rFonts w:ascii="Ubuntu" w:eastAsia="Ubuntu" w:hAnsi="Ubuntu" w:cs="Ubuntu"/>
-        </w:rPr>
-      </w:pPr>
-      <w:r>
-        <w:rPr>
-          <w:rFonts w:ascii="Ubuntu" w:eastAsia="Ubuntu" w:hAnsi="Ubuntu" w:cs="Ubuntu"/>
-        </w:rPr>
-        <w:t xml:space="preserve">The app itself was coded using Android Studio due to its visual XML layout creator tools that allowed us to quickly translate our paper designs onto the app and also change them quickly </w:t>
-      </w:r>
-      <w:proofErr w:type="gramStart"/>
-      <w:r>
-        <w:rPr>
-          <w:rFonts w:ascii="Ubuntu" w:eastAsia="Ubuntu" w:hAnsi="Ubuntu" w:cs="Ubuntu"/>
-        </w:rPr>
-        <w:t>if  any</w:t>
-      </w:r>
-      <w:proofErr w:type="gramEnd"/>
-      <w:r>
-        <w:rPr>
-          <w:rFonts w:ascii="Ubuntu" w:eastAsia="Ubuntu" w:hAnsi="Ubuntu" w:cs="Ubuntu"/>
-        </w:rPr>
-        <w:t xml:space="preserve"> issues arose that we had not anticipated. We used this initial</w:t>
-      </w:r>
-      <w:r>
-        <w:rPr>
-          <w:rFonts w:ascii="Ubuntu" w:eastAsia="Ubuntu" w:hAnsi="Ubuntu" w:cs="Ubuntu"/>
-        </w:rPr>
-        <w:t xml:space="preserve"> stage to focus on layout and structure before implementing the deeper functionality. </w:t>
-      </w:r>
-      <w:proofErr w:type="gramStart"/>
-      <w:r>
-        <w:rPr>
-          <w:rFonts w:ascii="Ubuntu" w:eastAsia="Ubuntu" w:hAnsi="Ubuntu" w:cs="Ubuntu"/>
-        </w:rPr>
-        <w:t>The majority of</w:t>
-      </w:r>
-      <w:proofErr w:type="gramEnd"/>
-      <w:r>
-        <w:rPr>
-          <w:rFonts w:ascii="Ubuntu" w:eastAsia="Ubuntu" w:hAnsi="Ubuntu" w:cs="Ubuntu"/>
-        </w:rPr>
-        <w:t xml:space="preserve"> the visual assets were also done at this stage. It is typical for projects to use </w:t>
-      </w:r>
-      <w:proofErr w:type="gramStart"/>
-      <w:r>
-        <w:rPr>
-          <w:rFonts w:ascii="Ubuntu" w:eastAsia="Ubuntu" w:hAnsi="Ubuntu" w:cs="Ubuntu"/>
-        </w:rPr>
-        <w:t>placeholders</w:t>
-      </w:r>
-      <w:proofErr w:type="gramEnd"/>
-      <w:r>
-        <w:rPr>
-          <w:rFonts w:ascii="Ubuntu" w:eastAsia="Ubuntu" w:hAnsi="Ubuntu" w:cs="Ubuntu"/>
-        </w:rPr>
-        <w:t xml:space="preserve"> but we felt confident enough in the evaluations of our coll</w:t>
-      </w:r>
-      <w:r>
-        <w:rPr>
-          <w:rFonts w:ascii="Ubuntu" w:eastAsia="Ubuntu" w:hAnsi="Ubuntu" w:cs="Ubuntu"/>
-        </w:rPr>
-        <w:t xml:space="preserve">aborative designs that we could create consistent visuals across screens. It also allowed us to make </w:t>
-      </w:r>
-      <w:proofErr w:type="gramStart"/>
-      <w:r>
-        <w:rPr>
-          <w:rFonts w:ascii="Ubuntu" w:eastAsia="Ubuntu" w:hAnsi="Ubuntu" w:cs="Ubuntu"/>
-        </w:rPr>
-        <w:t>a number of</w:t>
-      </w:r>
-      <w:proofErr w:type="gramEnd"/>
-      <w:r>
-        <w:rPr>
-          <w:rFonts w:ascii="Ubuntu" w:eastAsia="Ubuntu" w:hAnsi="Ubuntu" w:cs="Ubuntu"/>
-        </w:rPr>
-        <w:t xml:space="preserve"> alternative prototypes for comparison. Unlike the paper prototypes we only evaluated these alternatives within the team. We wanted to know if t</w:t>
-      </w:r>
-      <w:r>
-        <w:rPr>
-          <w:rFonts w:ascii="Ubuntu" w:eastAsia="Ubuntu" w:hAnsi="Ubuntu" w:cs="Ubuntu"/>
-        </w:rPr>
-        <w:t xml:space="preserve">here were meaningful differences in interaction between touching paper and touching on an actual device. As far as layout was concerned there was not much </w:t>
-      </w:r>
-      <w:proofErr w:type="gramStart"/>
-      <w:r>
-        <w:rPr>
-          <w:rFonts w:ascii="Ubuntu" w:eastAsia="Ubuntu" w:hAnsi="Ubuntu" w:cs="Ubuntu"/>
-        </w:rPr>
-        <w:t>difference</w:t>
-      </w:r>
-      <w:proofErr w:type="gramEnd"/>
-      <w:r>
-        <w:rPr>
-          <w:rFonts w:ascii="Ubuntu" w:eastAsia="Ubuntu" w:hAnsi="Ubuntu" w:cs="Ubuntu"/>
-        </w:rPr>
-        <w:t xml:space="preserve"> but this is where we discovered the need for feedback such as sound and haptics. You don’t</w:t>
-      </w:r>
-      <w:r>
-        <w:rPr>
-          <w:rFonts w:ascii="Ubuntu" w:eastAsia="Ubuntu" w:hAnsi="Ubuntu" w:cs="Ubuntu"/>
-        </w:rPr>
-        <w:t xml:space="preserve"> expect paper to give you feedback like </w:t>
-      </w:r>
-      <w:proofErr w:type="gramStart"/>
-      <w:r>
-        <w:rPr>
-          <w:rFonts w:ascii="Ubuntu" w:eastAsia="Ubuntu" w:hAnsi="Ubuntu" w:cs="Ubuntu"/>
-        </w:rPr>
-        <w:t>that</w:t>
-      </w:r>
-      <w:proofErr w:type="gramEnd"/>
-      <w:r>
-        <w:rPr>
-          <w:rFonts w:ascii="Ubuntu" w:eastAsia="Ubuntu" w:hAnsi="Ubuntu" w:cs="Ubuntu"/>
-        </w:rPr>
-        <w:t xml:space="preserve"> but we found it was so ingrained in our understanding of mobile apps that when it created a disconnect when it wasn’t present.</w:t>
-      </w:r>
-    </w:p>
-    <w:p>
-      <w:pPr>
-        <w:contextualSpacing w:val="0"/>
-        <w:rPr>
-          <w:rFonts w:ascii="Ubuntu" w:eastAsia="Ubuntu" w:hAnsi="Ubuntu" w:cs="Ubuntu"/>
-        </w:rPr>
-      </w:pPr>
-    </w:p>
-    <w:p>
-      <w:pPr>
-        <w:contextualSpacing w:val="0"/>
-        <w:rPr>
-          <w:rFonts w:ascii="Ubuntu" w:eastAsia="Ubuntu" w:hAnsi="Ubuntu" w:cs="Ubuntu"/>
-        </w:rPr>
-      </w:pPr>
-      <w:r>
-        <w:rPr>
-          <w:rFonts w:ascii="Ubuntu" w:eastAsia="Ubuntu" w:hAnsi="Ubuntu" w:cs="Ubuntu"/>
-        </w:rPr>
-        <w:t>Once we had the shell of the app complete it was time to start including functional</w:t>
-      </w:r>
-      <w:r>
-        <w:rPr>
-          <w:rFonts w:ascii="Ubuntu" w:eastAsia="Ubuntu" w:hAnsi="Ubuntu" w:cs="Ubuntu"/>
-        </w:rPr>
-        <w:t xml:space="preserve">ity. Some of this was easy, the mood evaluation module was simply setting up images as buttons and recording answers. The laughter screen presented more of a challenge. There were two main components, the </w:t>
-      </w:r>
-      <w:proofErr w:type="spellStart"/>
-      <w:r>
-        <w:rPr>
-          <w:rFonts w:ascii="Ubuntu" w:eastAsia="Ubuntu" w:hAnsi="Ubuntu" w:cs="Ubuntu"/>
-        </w:rPr>
-        <w:t>youtube</w:t>
-      </w:r>
-      <w:proofErr w:type="spellEnd"/>
-      <w:r>
-        <w:rPr>
-          <w:rFonts w:ascii="Ubuntu" w:eastAsia="Ubuntu" w:hAnsi="Ubuntu" w:cs="Ubuntu"/>
-        </w:rPr>
-        <w:t xml:space="preserve"> viewer and the waveform. The </w:t>
-      </w:r>
-      <w:proofErr w:type="spellStart"/>
-      <w:r>
-        <w:rPr>
-          <w:rFonts w:ascii="Ubuntu" w:eastAsia="Ubuntu" w:hAnsi="Ubuntu" w:cs="Ubuntu"/>
-        </w:rPr>
-        <w:t>youtube</w:t>
-      </w:r>
-      <w:proofErr w:type="spellEnd"/>
-      <w:r>
-        <w:rPr>
-          <w:rFonts w:ascii="Ubuntu" w:eastAsia="Ubuntu" w:hAnsi="Ubuntu" w:cs="Ubuntu"/>
-        </w:rPr>
-        <w:t xml:space="preserve"> view w</w:t>
-      </w:r>
-      <w:r>
-        <w:rPr>
-          <w:rFonts w:ascii="Ubuntu" w:eastAsia="Ubuntu" w:hAnsi="Ubuntu" w:cs="Ubuntu"/>
-        </w:rPr>
-        <w:t xml:space="preserve">as implemented but was not used in the final demonstrated prototype due to a fault where only the first second of video would load. This issue occurred using both the official </w:t>
-      </w:r>
-      <w:proofErr w:type="spellStart"/>
-      <w:r>
-        <w:rPr>
-          <w:rFonts w:ascii="Ubuntu" w:eastAsia="Ubuntu" w:hAnsi="Ubuntu" w:cs="Ubuntu"/>
-        </w:rPr>
-        <w:t>youtube</w:t>
-      </w:r>
-      <w:proofErr w:type="spellEnd"/>
-      <w:r>
-        <w:rPr>
-          <w:rFonts w:ascii="Ubuntu" w:eastAsia="Ubuntu" w:hAnsi="Ubuntu" w:cs="Ubuntu"/>
-        </w:rPr>
-        <w:t xml:space="preserve"> </w:t>
-      </w:r>
-      <w:proofErr w:type="spellStart"/>
-      <w:r>
-        <w:rPr>
-          <w:rFonts w:ascii="Ubuntu" w:eastAsia="Ubuntu" w:hAnsi="Ubuntu" w:cs="Ubuntu"/>
-        </w:rPr>
-        <w:t>api</w:t>
-      </w:r>
-      <w:proofErr w:type="spellEnd"/>
-      <w:r>
-        <w:rPr>
-          <w:rFonts w:ascii="Ubuntu" w:eastAsia="Ubuntu" w:hAnsi="Ubuntu" w:cs="Ubuntu"/>
-        </w:rPr>
-        <w:t xml:space="preserve"> as well as a </w:t>
-      </w:r>
-      <w:proofErr w:type="gramStart"/>
-      <w:r>
-        <w:rPr>
-          <w:rFonts w:ascii="Ubuntu" w:eastAsia="Ubuntu" w:hAnsi="Ubuntu" w:cs="Ubuntu"/>
-        </w:rPr>
-        <w:t>third party</w:t>
-      </w:r>
-      <w:proofErr w:type="gramEnd"/>
-      <w:r>
-        <w:rPr>
-          <w:rFonts w:ascii="Ubuntu" w:eastAsia="Ubuntu" w:hAnsi="Ubuntu" w:cs="Ubuntu"/>
-        </w:rPr>
-        <w:t xml:space="preserve"> package and occurred on both real and emula</w:t>
-      </w:r>
-      <w:r>
-        <w:rPr>
-          <w:rFonts w:ascii="Ubuntu" w:eastAsia="Ubuntu" w:hAnsi="Ubuntu" w:cs="Ubuntu"/>
-        </w:rPr>
-        <w:t xml:space="preserve">ted hardware. Without the time to dedicate to track down the cause of the bug we instead chose to demonstrate the concept of the video by embedding a video manually. This would have to suffice for demonstration purposes. For the analysis and </w:t>
-      </w:r>
-      <w:proofErr w:type="spellStart"/>
-      <w:r>
-        <w:rPr>
-          <w:rFonts w:ascii="Ubuntu" w:eastAsia="Ubuntu" w:hAnsi="Ubuntu" w:cs="Ubuntu"/>
-        </w:rPr>
-        <w:t>visualisation</w:t>
-      </w:r>
-      <w:proofErr w:type="spellEnd"/>
-      <w:r>
-        <w:rPr>
-          <w:rFonts w:ascii="Ubuntu" w:eastAsia="Ubuntu" w:hAnsi="Ubuntu" w:cs="Ubuntu"/>
-        </w:rPr>
-        <w:t xml:space="preserve"> </w:t>
-      </w:r>
-      <w:r>
-        <w:rPr>
-          <w:rFonts w:ascii="Ubuntu" w:eastAsia="Ubuntu" w:hAnsi="Ubuntu" w:cs="Ubuntu"/>
-        </w:rPr>
-        <w:t xml:space="preserve">screen we encountered another challenge. Lacking in depth knowledge of audio analysis we had to rely on prebuilt packages to provide the analysis portion. This means that while things like the waveform could be displayed live, other </w:t>
-      </w:r>
-      <w:proofErr w:type="spellStart"/>
-      <w:r>
-        <w:rPr>
-          <w:rFonts w:ascii="Ubuntu" w:eastAsia="Ubuntu" w:hAnsi="Ubuntu" w:cs="Ubuntu"/>
-        </w:rPr>
-        <w:t>visualisations</w:t>
-      </w:r>
-      <w:proofErr w:type="spellEnd"/>
-      <w:r>
-        <w:rPr>
-          <w:rFonts w:ascii="Ubuntu" w:eastAsia="Ubuntu" w:hAnsi="Ubuntu" w:cs="Ubuntu"/>
-        </w:rPr>
-        <w:t xml:space="preserve"> like the</w:t>
-      </w:r>
-      <w:r>
-        <w:rPr>
-          <w:rFonts w:ascii="Ubuntu" w:eastAsia="Ubuntu" w:hAnsi="Ubuntu" w:cs="Ubuntu"/>
-        </w:rPr>
-        <w:t xml:space="preserve"> spectrogram were just still images. </w:t>
-      </w:r>
-    </w:p>
-    <w:p>
-      <w:pPr>
-        <w:contextualSpacing w:val="0"/>
-        <w:rPr>
-          <w:rFonts w:ascii="Ubuntu" w:eastAsia="Ubuntu" w:hAnsi="Ubuntu" w:cs="Ubuntu"/>
-        </w:rPr>
-      </w:pPr>
-    </w:p>
-    <w:p>
-      <w:pPr>
-        <w:contextualSpacing w:val="0"/>
-        <w:rPr>
-          <w:rFonts w:ascii="Ubuntu" w:eastAsia="Ubuntu" w:hAnsi="Ubuntu" w:cs="Ubuntu"/>
-        </w:rPr>
-      </w:pPr>
-      <w:r>
-        <w:rPr>
-          <w:rFonts w:ascii="Ubuntu" w:eastAsia="Ubuntu" w:hAnsi="Ubuntu" w:cs="Ubuntu"/>
-        </w:rPr>
-        <w:t xml:space="preserve">While not perfect, our resulting implementation fully served its role for demonstration purposes and would serve as a fine base for a commercially available app. </w:t>
-      </w:r>
-    </w:p>
-    <w:p>
-      <w:pPr>
-        <w:pStyle w:val="Heading3"/>
-        <w:contextualSpacing w:val="0"/>
-        <w:rPr>
-          <w:rFonts w:ascii="Ubuntu" w:eastAsia="Ubuntu" w:hAnsi="Ubuntu" w:cs="Ubuntu"/>
-        </w:rPr>
-      </w:pPr>
-      <w:bookmarkStart w:id="8" w:name="_b65rc5atxfs5" w:colFirst="0" w:colLast="0"/>
-      <w:bookmarkEnd w:id="8"/>
-      <w:r>
-        <w:rPr>
-          <w:rFonts w:ascii="Ubuntu" w:eastAsia="Ubuntu" w:hAnsi="Ubuntu" w:cs="Ubuntu"/>
-        </w:rPr>
-        <w:lastRenderedPageBreak/>
+      <w:bookmarkStart w:id="9" w:name="_b65rc5atxfs5" w:colFirst="0" w:colLast="0"/>
+      <w:bookmarkEnd w:id="9"/>
+      <w:r>
+        <w:rPr>
+          <w:rFonts w:ascii="Ubuntu" w:eastAsia="Ubuntu" w:hAnsi="Ubuntu" w:cs="Ubuntu"/>
+        </w:rPr>
         <w:t>Evaluation</w:t>
       </w:r>
     </w:p>
@@ -2148,8 +1796,6 @@
         <w:rPr>
           <w:rFonts w:ascii="Ubuntu" w:eastAsia="Ubuntu" w:hAnsi="Ubuntu" w:cs="Ubuntu"/>
           <w:b/>
-          <w:sz w:val="32"/>
-          <w:szCs w:val="32"/>
         </w:rPr>
       </w:pPr>
     </w:p>
@@ -2237,13 +1883,7 @@
         <w:rPr>
           <w:rFonts w:ascii="Ubuntu" w:eastAsia="Ubuntu" w:hAnsi="Ubuntu" w:cs="Ubuntu"/>
         </w:rPr>
-        <w:t>What effect th</w:t>
-      </w:r>
-      <w:r>
-        <w:rPr>
-          <w:rFonts w:ascii="Ubuntu" w:eastAsia="Ubuntu" w:hAnsi="Ubuntu" w:cs="Ubuntu"/>
-        </w:rPr>
-        <w:t xml:space="preserve">e application interface has on the </w:t>
+        <w:t xml:space="preserve">What effect the application interface has on the </w:t>
       </w:r>
       <w:proofErr w:type="gramStart"/>
       <w:r>
@@ -2304,95 +1944,64 @@
         <w:rPr>
           <w:rFonts w:ascii="Ubuntu" w:eastAsia="Ubuntu" w:hAnsi="Ubuntu" w:cs="Ubuntu"/>
         </w:rPr>
-        <w:t>Due to the intended audience of our application, it would have been difficult to obtain consent for evaluation. This is purely due to the large amount of time it would take to collect permission from sick ch</w:t>
-      </w:r>
-      <w:r>
-        <w:rPr>
-          <w:rFonts w:ascii="Ubuntu" w:eastAsia="Ubuntu" w:hAnsi="Ubuntu" w:cs="Ubuntu"/>
-        </w:rPr>
-        <w:t xml:space="preserve">ildren, their parents and their hospital. Therefore, we decided to conduct a study on our design and implementation in a controlled laboratory environment as opposed to testing in the field. </w:t>
-      </w:r>
-      <w:proofErr w:type="gramStart"/>
-      <w:r>
-        <w:rPr>
-          <w:rFonts w:ascii="Ubuntu" w:eastAsia="Ubuntu" w:hAnsi="Ubuntu" w:cs="Ubuntu"/>
-        </w:rPr>
-        <w:t>Despite the fact that</w:t>
-      </w:r>
-      <w:proofErr w:type="gramEnd"/>
-      <w:r>
-        <w:rPr>
-          <w:rFonts w:ascii="Ubuntu" w:eastAsia="Ubuntu" w:hAnsi="Ubuntu" w:cs="Ubuntu"/>
-        </w:rPr>
-        <w:t xml:space="preserve"> we were not able to test the system in the </w:t>
-      </w:r>
-      <w:r>
-        <w:rPr>
-          <w:rFonts w:ascii="Ubuntu" w:eastAsia="Ubuntu" w:hAnsi="Ubuntu" w:cs="Ubuntu"/>
-        </w:rPr>
-        <w:t>context of intended usage, we hoped that our participants would keep the audience in mind as they evaluated the application.</w:t>
-      </w:r>
-    </w:p>
-    <w:p>
-      <w:pPr>
-        <w:contextualSpacing w:val="0"/>
-        <w:rPr>
-          <w:rFonts w:ascii="Ubuntu" w:eastAsia="Ubuntu" w:hAnsi="Ubuntu" w:cs="Ubuntu"/>
-        </w:rPr>
-      </w:pPr>
-    </w:p>
-    <w:p>
-      <w:pPr>
-        <w:contextualSpacing w:val="0"/>
-        <w:rPr>
-          <w:rFonts w:ascii="Ubuntu" w:eastAsia="Ubuntu" w:hAnsi="Ubuntu" w:cs="Ubuntu"/>
-        </w:rPr>
-      </w:pPr>
-      <w:r>
-        <w:rPr>
-          <w:rFonts w:ascii="Ubuntu" w:eastAsia="Ubuntu" w:hAnsi="Ubuntu" w:cs="Ubuntu"/>
-        </w:rPr>
-        <w:t>Before conducting an evaluation, we considered several information-gathering methods. Cognitive walkthroughs are a way of consider</w:t>
-      </w:r>
-      <w:r>
-        <w:rPr>
-          <w:rFonts w:ascii="Ubuntu" w:eastAsia="Ubuntu" w:hAnsi="Ubuntu" w:cs="Ubuntu"/>
-        </w:rPr>
-        <w:t>ing how a design guides a user to its intended goals. This would have been an interesting way for us to evaluate the effect of our design choices, aimed towards children of different ages, on a user. However, we did not have access to a psychological exper</w:t>
-      </w:r>
-      <w:r>
-        <w:rPr>
-          <w:rFonts w:ascii="Ubuntu" w:eastAsia="Ubuntu" w:hAnsi="Ubuntu" w:cs="Ubuntu"/>
-        </w:rPr>
-        <w:t>t who could provide us with an informed analysis, and we did not have access to our intended audience.</w:t>
-      </w:r>
-    </w:p>
-    <w:p>
-      <w:pPr>
-        <w:contextualSpacing w:val="0"/>
-        <w:rPr>
-          <w:rFonts w:ascii="Ubuntu" w:eastAsia="Ubuntu" w:hAnsi="Ubuntu" w:cs="Ubuntu"/>
-        </w:rPr>
-      </w:pPr>
-    </w:p>
-    <w:p>
-      <w:pPr>
-        <w:contextualSpacing w:val="0"/>
-        <w:rPr>
-          <w:rFonts w:ascii="Ubuntu" w:eastAsia="Ubuntu" w:hAnsi="Ubuntu" w:cs="Ubuntu"/>
-        </w:rPr>
-      </w:pPr>
-      <w:r>
-        <w:rPr>
-          <w:rFonts w:ascii="Ubuntu" w:eastAsia="Ubuntu" w:hAnsi="Ubuntu" w:cs="Ubuntu"/>
-        </w:rPr>
-        <w:t xml:space="preserve">Heuristic evaluation aims to identify usability problems within an interface’s design, following some agreed-upon usability principles. We kept in mind </w:t>
-      </w:r>
-      <w:r>
-        <w:rPr>
-          <w:rFonts w:ascii="Ubuntu" w:eastAsia="Ubuntu" w:hAnsi="Ubuntu" w:cs="Ubuntu"/>
-        </w:rPr>
-        <w:t xml:space="preserve">Nielsen and </w:t>
+        <w:t xml:space="preserve">Due to the intended audience of our application, it would have been difficult to obtain consent for evaluation. This is purely due to the large amount of time it would take to collect permission from sick children, their parents and their hospital. Therefore, we decided to conduct a study on our design and implementation in a controlled laboratory environment as opposed to testing in the field. </w:t>
+      </w:r>
+      <w:r>
+        <w:rPr>
+          <w:rFonts w:ascii="Ubuntu" w:eastAsia="Ubuntu" w:hAnsi="Ubuntu" w:cs="Ubuntu"/>
+        </w:rPr>
+        <w:t>Even though</w:t>
+      </w:r>
+      <w:r>
+        <w:rPr>
+          <w:rFonts w:ascii="Ubuntu" w:eastAsia="Ubuntu" w:hAnsi="Ubuntu" w:cs="Ubuntu"/>
+        </w:rPr>
+        <w:t xml:space="preserve"> we were not able to test the system in the context of intended usage, we hoped that our participants would keep the audience in mind as they evaluated the application.</w:t>
+      </w:r>
+    </w:p>
+    <w:p>
+      <w:pPr>
+        <w:contextualSpacing w:val="0"/>
+        <w:rPr>
+          <w:rFonts w:ascii="Ubuntu" w:eastAsia="Ubuntu" w:hAnsi="Ubuntu" w:cs="Ubuntu"/>
+        </w:rPr>
+      </w:pPr>
+    </w:p>
+    <w:p>
+      <w:pPr>
+        <w:contextualSpacing w:val="0"/>
+        <w:rPr>
+          <w:rFonts w:ascii="Ubuntu" w:eastAsia="Ubuntu" w:hAnsi="Ubuntu" w:cs="Ubuntu"/>
+        </w:rPr>
+      </w:pPr>
+      <w:r>
+        <w:rPr>
+          <w:rFonts w:ascii="Ubuntu" w:eastAsia="Ubuntu" w:hAnsi="Ubuntu" w:cs="Ubuntu"/>
+        </w:rPr>
+        <w:lastRenderedPageBreak/>
+        <w:t>Before conducting an evaluation, we considered several information-gathering methods. Cognitive walkthroughs are a way of considering how a design guides a user to its intended goals. This would have been an interesting way for us to evaluate the effect of our design choices, aimed towards children of different ages, on a user. However, we did not have access to a psychological expert who could provide us with an informed analysis, and we did not have access to our intended audience.</w:t>
+      </w:r>
+    </w:p>
+    <w:p>
+      <w:pPr>
+        <w:contextualSpacing w:val="0"/>
+        <w:rPr>
+          <w:rFonts w:ascii="Ubuntu" w:eastAsia="Ubuntu" w:hAnsi="Ubuntu" w:cs="Ubuntu"/>
+        </w:rPr>
+      </w:pPr>
+    </w:p>
+    <w:p>
+      <w:pPr>
+        <w:contextualSpacing w:val="0"/>
+        <w:rPr>
+          <w:rFonts w:ascii="Ubuntu" w:eastAsia="Ubuntu" w:hAnsi="Ubuntu" w:cs="Ubuntu"/>
+        </w:rPr>
+      </w:pPr>
+      <w:r>
+        <w:rPr>
+          <w:rFonts w:ascii="Ubuntu" w:eastAsia="Ubuntu" w:hAnsi="Ubuntu" w:cs="Ubuntu"/>
+        </w:rPr>
+        <w:t xml:space="preserve">Heuristic evaluation aims to identify usability problems within an interface’s design, following some agreed-upon usability principles. We kept in mind Nielsen and </w:t>
       </w:r>
       <w:proofErr w:type="spellStart"/>
       <w:r>
@@ -2503,13 +2112,7 @@
           <w:rFonts w:ascii="Ubuntu" w:eastAsia="Ubuntu" w:hAnsi="Ubuntu" w:cs="Ubuntu"/>
         </w:rPr>
         <w:tab/>
-        <w:t>c</w:t>
-      </w:r>
-      <w:r>
-        <w:rPr>
-          <w:rFonts w:ascii="Ubuntu" w:eastAsia="Ubuntu" w:hAnsi="Ubuntu" w:cs="Ubuntu"/>
-        </w:rPr>
-        <w:t>onsistent standards of a theme throughout</w:t>
+        <w:t>consistent standards of a theme throughout</w:t>
       </w:r>
     </w:p>
     <w:p>
@@ -2551,13 +2154,18 @@
         <w:rPr>
           <w:rFonts w:ascii="Ubuntu" w:eastAsia="Ubuntu" w:hAnsi="Ubuntu" w:cs="Ubuntu"/>
         </w:rPr>
-        <w:t xml:space="preserve"> simplicity so that users do not have to rack their minds for where </w:t>
-      </w:r>
-      <w:r>
-        <w:rPr>
-          <w:rFonts w:ascii="Ubuntu" w:eastAsia="Ubuntu" w:hAnsi="Ubuntu" w:cs="Ubuntu"/>
-        </w:rPr>
-        <w:tab/>
+        <w:t xml:space="preserve"> simplicity so that users do not have</w:t>
+      </w:r>
+      <w:r>
+        <w:rPr>
+          <w:rFonts w:ascii="Ubuntu" w:eastAsia="Ubuntu" w:hAnsi="Ubuntu" w:cs="Ubuntu"/>
+        </w:rPr>
+        <w:t xml:space="preserve"> to rack their minds for where </w:t>
+      </w:r>
+      <w:r>
+        <w:rPr>
+          <w:rFonts w:ascii="Ubuntu" w:eastAsia="Ubuntu" w:hAnsi="Ubuntu" w:cs="Ubuntu"/>
+        </w:rPr>
         <w:t>something is in the application</w:t>
       </w:r>
     </w:p>
@@ -2648,14 +2256,19 @@
         <w:rPr>
           <w:rFonts w:ascii="Ubuntu" w:eastAsia="Ubuntu" w:hAnsi="Ubuntu" w:cs="Ubuntu"/>
         </w:rPr>
-        <w:lastRenderedPageBreak/>
-        <w:t>After comparing our initial design to these principles, we discovered that we were not mir</w:t>
-      </w:r>
-      <w:r>
-        <w:rPr>
-          <w:rFonts w:ascii="Ubuntu" w:eastAsia="Ubuntu" w:hAnsi="Ubuntu" w:cs="Ubuntu"/>
-        </w:rPr>
-        <w:t>roring real-world items, nor giving users the option to move backwards in screens. We defend these decision with the fact that</w:t>
+        <w:t>After comparing our initial design to these principles, we discovered that we were not mirroring real-world items, nor giving users the option to move backwards in screens. We defend these decision</w:t>
+      </w:r>
+      <w:r>
+        <w:rPr>
+          <w:rFonts w:ascii="Ubuntu" w:eastAsia="Ubuntu" w:hAnsi="Ubuntu" w:cs="Ubuntu"/>
+        </w:rPr>
+        <w:t>s</w:t>
+      </w:r>
+      <w:r>
+        <w:rPr>
+          <w:rFonts w:ascii="Ubuntu" w:eastAsia="Ubuntu" w:hAnsi="Ubuntu" w:cs="Ubuntu"/>
+        </w:rPr>
+        <w:t xml:space="preserve"> with the fact that</w:t>
       </w:r>
     </w:p>
     <w:p>
@@ -2689,41 +2302,29 @@
         <w:rPr>
           <w:rFonts w:ascii="Ubuntu" w:eastAsia="Ubuntu" w:hAnsi="Ubuntu" w:cs="Ubuntu"/>
         </w:rPr>
-        <w:t>There</w:t>
-      </w:r>
-      <w:r>
-        <w:rPr>
-          <w:rFonts w:ascii="Ubuntu" w:eastAsia="Ubuntu" w:hAnsi="Ubuntu" w:cs="Ubuntu"/>
-        </w:rPr>
-        <w:t xml:space="preserve"> is only one intended user flow in this application, with the goal being the analysis screen</w:t>
-      </w:r>
-    </w:p>
-    <w:p>
-      <w:pPr>
-        <w:contextualSpacing w:val="0"/>
-        <w:rPr>
-          <w:rFonts w:ascii="Ubuntu" w:eastAsia="Ubuntu" w:hAnsi="Ubuntu" w:cs="Ubuntu"/>
-        </w:rPr>
-      </w:pPr>
-    </w:p>
-    <w:p>
-      <w:pPr>
-        <w:contextualSpacing w:val="0"/>
-        <w:rPr>
-          <w:rFonts w:ascii="Ubuntu" w:eastAsia="Ubuntu" w:hAnsi="Ubuntu" w:cs="Ubuntu"/>
-        </w:rPr>
-      </w:pPr>
-      <w:r>
-        <w:rPr>
-          <w:rFonts w:ascii="Ubuntu" w:eastAsia="Ubuntu" w:hAnsi="Ubuntu" w:cs="Ubuntu"/>
-        </w:rPr>
-        <w:t>We tried to make sure that participants would not feel embarrassed testing the application, as we are aware that laughing hysterically for no reason may look stra</w:t>
-      </w:r>
-      <w:r>
-        <w:rPr>
-          <w:rFonts w:ascii="Ubuntu" w:eastAsia="Ubuntu" w:hAnsi="Ubuntu" w:cs="Ubuntu"/>
-        </w:rPr>
-        <w:t>nge. Thus, the evaluation was carried out with the following aspects:</w:t>
+        <w:t>There is only one intended user flow in this application, with the goal being the analysis screen</w:t>
+      </w:r>
+    </w:p>
+    <w:p>
+      <w:pPr>
+        <w:contextualSpacing w:val="0"/>
+        <w:rPr>
+          <w:rFonts w:ascii="Ubuntu" w:eastAsia="Ubuntu" w:hAnsi="Ubuntu" w:cs="Ubuntu"/>
+        </w:rPr>
+      </w:pPr>
+    </w:p>
+    <w:p>
+      <w:pPr>
+        <w:contextualSpacing w:val="0"/>
+        <w:rPr>
+          <w:rFonts w:ascii="Ubuntu" w:eastAsia="Ubuntu" w:hAnsi="Ubuntu" w:cs="Ubuntu"/>
+        </w:rPr>
+      </w:pPr>
+      <w:r>
+        <w:rPr>
+          <w:rFonts w:ascii="Ubuntu" w:eastAsia="Ubuntu" w:hAnsi="Ubuntu" w:cs="Ubuntu"/>
+        </w:rPr>
+        <w:t>We tried to make sure that participants would not feel embarrassed testing the application, as we are aware that laughing hysterically for no reason may look strange. Thus, the evaluation was carried out with the following aspects:</w:t>
       </w:r>
     </w:p>
     <w:p>
@@ -2748,13 +2349,7 @@
         <w:rPr>
           <w:rFonts w:ascii="Ubuntu" w:eastAsia="Ubuntu" w:hAnsi="Ubuntu" w:cs="Ubuntu"/>
         </w:rPr>
-        <w:t>We used a quiet, isolated space where participants could openly laugh as loud as they wanted without fear of being judged. Not even the evaluators were in the same room as the participa</w:t>
-      </w:r>
-      <w:r>
-        <w:rPr>
-          <w:rFonts w:ascii="Ubuntu" w:eastAsia="Ubuntu" w:hAnsi="Ubuntu" w:cs="Ubuntu"/>
-        </w:rPr>
-        <w:t>nt at this point.</w:t>
+        <w:t>We used a quiet, isolated space where participants could openly laugh as loud as they wanted without fear of being judged. Not even the evaluators were in the same room as the participant at this point.</w:t>
       </w:r>
     </w:p>
     <w:p>
@@ -2777,14 +2372,7 @@
         <w:rPr>
           <w:rFonts w:ascii="Ubuntu" w:eastAsia="Ubuntu" w:hAnsi="Ubuntu" w:cs="Ubuntu"/>
         </w:rPr>
-        <w:tab/>
-        <w:t>was a control group which did not interact with the application but was given one of our three mood questionnaires twice in five minutes. The idea was that the control’s mood should not change quickly without any stimulation, and a</w:t>
-      </w:r>
-      <w:r>
-        <w:rPr>
-          <w:rFonts w:ascii="Ubuntu" w:eastAsia="Ubuntu" w:hAnsi="Ubuntu" w:cs="Ubuntu"/>
-        </w:rPr>
-        <w:t>n application user’s mood would change because of laughter.</w:t>
+        <w:t>was a control group which did not interact with the application but was given one of our three mood questionnaires twice in five minutes. The idea was that the control’s mood should not change quickly without any stimulation, and an application user’s mood would change because of laughter.</w:t>
       </w:r>
     </w:p>
     <w:p>
@@ -2824,13 +2412,7 @@
         <w:rPr>
           <w:rFonts w:ascii="Ubuntu" w:eastAsia="Ubuntu" w:hAnsi="Ubuntu" w:cs="Ubuntu"/>
         </w:rPr>
-        <w:t>Post-e</w:t>
-      </w:r>
-      <w:r>
-        <w:rPr>
-          <w:rFonts w:ascii="Ubuntu" w:eastAsia="Ubuntu" w:hAnsi="Ubuntu" w:cs="Ubuntu"/>
-        </w:rPr>
-        <w:t xml:space="preserve">xperience questionnaires were used so as </w:t>
+        <w:t xml:space="preserve">Post-experience questionnaires were used so as </w:t>
       </w:r>
       <w:r>
         <w:rPr>
@@ -2864,46 +2446,9 @@
         <w:rPr>
           <w:rFonts w:ascii="Ubuntu" w:eastAsia="Ubuntu" w:hAnsi="Ubuntu" w:cs="Ubuntu"/>
         </w:rPr>
-        <w:t>This was a chance to record unexpected results, such as participants leaving the experience with a worse mood than they came in with. Participants’ thoughts were all record</w:t>
-      </w:r>
-      <w:r>
-        <w:rPr>
-          <w:rFonts w:ascii="Ubuntu" w:eastAsia="Ubuntu" w:hAnsi="Ubuntu" w:cs="Ubuntu"/>
-        </w:rPr>
-        <w:t>ed using a questionnaire. The questions we asked can be seen in this questionnaire</w:t>
-      </w:r>
-      <w:hyperlink r:id="rId7">
-        <w:r>
-          <w:rPr>
-            <w:rFonts w:ascii="Ubuntu" w:eastAsia="Ubuntu" w:hAnsi="Ubuntu" w:cs="Ubuntu"/>
-          </w:rPr>
-          <w:t xml:space="preserve"> </w:t>
-        </w:r>
-      </w:hyperlink>
-      <w:hyperlink r:id="rId8">
-        <w:r>
-          <w:rPr>
-            <w:rFonts w:ascii="Ubuntu" w:eastAsia="Ubuntu" w:hAnsi="Ubuntu" w:cs="Ubuntu"/>
-            <w:color w:val="1155CC"/>
-            <w:u w:val="single"/>
-          </w:rPr>
-          <w:t>https://docs.google.com/forms/d/1flnHshfctaZLL1ptSHggh7pilXW5WPabzeFp5Px56Qw/edit</w:t>
-        </w:r>
-      </w:hyperlink>
-      <w:r>
-        <w:rPr>
-          <w:rFonts w:ascii="Ubuntu" w:eastAsia="Ubuntu" w:hAnsi="Ubuntu" w:cs="Ubuntu"/>
-        </w:rPr>
-        <w:t xml:space="preserve"> .</w:t>
-      </w:r>
-    </w:p>
-    <w:p>
-      <w:pPr>
-        <w:contextualSpacing w:val="0"/>
-        <w:rPr>
-          <w:rFonts w:ascii="Ubuntu" w:eastAsia="Ubuntu" w:hAnsi="Ubuntu" w:cs="Ubuntu"/>
-        </w:rPr>
-      </w:pPr>
+        <w:lastRenderedPageBreak/>
+        <w:t xml:space="preserve">This was a chance to record unexpected results, such as participants leaving the experience with a worse mood than they came in with. Participants’ thoughts were all recorded using a questionnaire. </w:t>
+      </w:r>
     </w:p>
     <w:p>
       <w:pPr>
@@ -2955,28 +2500,386 @@
         <w:rPr>
           <w:rFonts w:ascii="Ubuntu" w:eastAsia="Ubuntu" w:hAnsi="Ubuntu" w:cs="Ubuntu"/>
         </w:rPr>
-        <w:t>The control group received an assigned age for which to fill out a mood questionnaire. If the assigned age was 4-7, the participant would fill out a question like that which is displayed for that age group on the application itself. The same process applie</w:t>
-      </w:r>
-      <w:r>
-        <w:rPr>
-          <w:rFonts w:ascii="Ubuntu" w:eastAsia="Ubuntu" w:hAnsi="Ubuntu" w:cs="Ubuntu"/>
-        </w:rPr>
-        <w:t>d for participants who were assigned ages 8-11 and 12+. The following results confirm our hypothesis: that the control group’s mood does not change when completing the questionnaire twice within five minutes. In the case of 12+, the numbers in Minute 1 cor</w:t>
-      </w:r>
-      <w:r>
-        <w:rPr>
-          <w:rFonts w:ascii="Ubuntu" w:eastAsia="Ubuntu" w:hAnsi="Ubuntu" w:cs="Ubuntu"/>
-        </w:rPr>
-        <w:t>respond to the response they gave for each question given in that category.</w:t>
-      </w:r>
-    </w:p>
-    <w:p>
-      <w:pPr>
-        <w:contextualSpacing w:val="0"/>
-        <w:rPr>
-          <w:rFonts w:ascii="Ubuntu" w:eastAsia="Ubuntu" w:hAnsi="Ubuntu" w:cs="Ubuntu"/>
-        </w:rPr>
-      </w:pPr>
+        <w:t>The control group received an assigned age for which to fill out a mood questionnaire. If the assigned age was 4-7, the participant would fill out a question like that which i</w:t>
+      </w:r>
+      <w:r>
+        <w:rPr>
+          <w:rFonts w:ascii="Ubuntu" w:eastAsia="Ubuntu" w:hAnsi="Ubuntu" w:cs="Ubuntu"/>
+        </w:rPr>
+        <w:t>s displayed for that age group i</w:t>
+      </w:r>
+      <w:r>
+        <w:rPr>
+          <w:rFonts w:ascii="Ubuntu" w:eastAsia="Ubuntu" w:hAnsi="Ubuntu" w:cs="Ubuntu"/>
+        </w:rPr>
+        <w:t xml:space="preserve">n the application itself. The same process applied for participants who were assigned ages 8-11 and 12+. </w:t>
+      </w:r>
+      <w:r>
+        <w:rPr>
+          <w:rFonts w:ascii="Ubuntu" w:eastAsia="Ubuntu" w:hAnsi="Ubuntu" w:cs="Ubuntu"/>
+        </w:rPr>
+        <w:t xml:space="preserve">The results from this can be seen in the appendix. They </w:t>
+      </w:r>
+      <w:r>
+        <w:rPr>
+          <w:rFonts w:ascii="Ubuntu" w:eastAsia="Ubuntu" w:hAnsi="Ubuntu" w:cs="Ubuntu"/>
+        </w:rPr>
+        <w:t>confirm our hypothesis: that the control group’s mood does not change when completing the questionnaire twice within five minutes. In the case of 12+, the numbers in Minute 1 correspond to the response they gave for each question given in that category.</w:t>
+      </w:r>
+    </w:p>
+    <w:p>
+      <w:pPr>
+        <w:contextualSpacing w:val="0"/>
+        <w:rPr>
+          <w:rFonts w:ascii="Ubuntu" w:eastAsia="Ubuntu" w:hAnsi="Ubuntu" w:cs="Ubuntu"/>
+        </w:rPr>
+      </w:pPr>
+    </w:p>
+    <w:p>
+      <w:pPr>
+        <w:contextualSpacing w:val="0"/>
+        <w:rPr>
+          <w:rFonts w:ascii="Ubuntu" w:eastAsia="Ubuntu" w:hAnsi="Ubuntu" w:cs="Ubuntu"/>
+        </w:rPr>
+      </w:pPr>
+      <w:r>
+        <w:rPr>
+          <w:rFonts w:ascii="Ubuntu" w:eastAsia="Ubuntu" w:hAnsi="Ubuntu" w:cs="Ubuntu"/>
+        </w:rPr>
+        <w:t xml:space="preserve">We received some promising responses from the users who tried out the entire app. Given an age group, the user was free to try out the application starting from the mood questionnaire for that age group. The graphs in the </w:t>
+      </w:r>
+      <w:r>
+        <w:rPr>
+          <w:rFonts w:ascii="Ubuntu" w:eastAsia="Ubuntu" w:hAnsi="Ubuntu" w:cs="Ubuntu"/>
+        </w:rPr>
+        <w:t>appendix</w:t>
+      </w:r>
+      <w:r>
+        <w:rPr>
+          <w:rFonts w:ascii="Ubuntu" w:eastAsia="Ubuntu" w:hAnsi="Ubuntu" w:cs="Ubuntu"/>
+        </w:rPr>
+        <w:t xml:space="preserve"> are responses to our fixed questions, followed by summaries of the most frequent comments we received from testing.</w:t>
+      </w:r>
+    </w:p>
+    <w:p>
+      <w:pPr>
+        <w:contextualSpacing w:val="0"/>
+        <w:rPr>
+          <w:rFonts w:ascii="Ubuntu" w:eastAsia="Ubuntu" w:hAnsi="Ubuntu" w:cs="Ubuntu"/>
+        </w:rPr>
+      </w:pPr>
+    </w:p>
+    <w:p>
+      <w:pPr>
+        <w:contextualSpacing w:val="0"/>
+        <w:rPr>
+          <w:rFonts w:ascii="Ubuntu" w:eastAsia="Ubuntu" w:hAnsi="Ubuntu" w:cs="Ubuntu"/>
+        </w:rPr>
+      </w:pPr>
+    </w:p>
+    <w:p>
+      <w:pPr>
+        <w:contextualSpacing w:val="0"/>
+        <w:rPr>
+          <w:rFonts w:ascii="Ubuntu" w:eastAsia="Ubuntu" w:hAnsi="Ubuntu" w:cs="Ubuntu"/>
+          <w:color w:val="434343"/>
+          <w:sz w:val="28"/>
+          <w:szCs w:val="28"/>
+        </w:rPr>
+      </w:pPr>
+      <w:r>
+        <w:rPr>
+          <w:rFonts w:ascii="Ubuntu" w:eastAsia="Ubuntu" w:hAnsi="Ubuntu" w:cs="Ubuntu"/>
+          <w:color w:val="434343"/>
+          <w:sz w:val="28"/>
+          <w:szCs w:val="28"/>
+        </w:rPr>
+        <w:t>Lessons learned</w:t>
+      </w:r>
+    </w:p>
+    <w:p>
+      <w:pPr>
+        <w:contextualSpacing w:val="0"/>
+        <w:rPr>
+          <w:rFonts w:ascii="Ubuntu" w:eastAsia="Ubuntu" w:hAnsi="Ubuntu" w:cs="Ubuntu"/>
+        </w:rPr>
+      </w:pPr>
+    </w:p>
+    <w:p>
+      <w:pPr>
+        <w:contextualSpacing w:val="0"/>
+        <w:rPr>
+          <w:rFonts w:ascii="Ubuntu" w:eastAsia="Ubuntu" w:hAnsi="Ubuntu" w:cs="Ubuntu"/>
+        </w:rPr>
+      </w:pPr>
+      <w:r>
+        <w:rPr>
+          <w:rFonts w:ascii="Ubuntu" w:eastAsia="Ubuntu" w:hAnsi="Ubuntu" w:cs="Ubuntu"/>
+        </w:rPr>
+        <w:t xml:space="preserve">Earlier on in this document we claimed that funny GIFs and images would be sourced from an external database. While this was not possible to achieve in the time frame we had available to us, it would be an excellent way to experiment with different kinds of material for different emotions. Ideally, we would like to choose material from some category in a database record so that we can deliver a more </w:t>
+      </w:r>
+      <w:proofErr w:type="spellStart"/>
+      <w:r>
+        <w:rPr>
+          <w:rFonts w:ascii="Ubuntu" w:eastAsia="Ubuntu" w:hAnsi="Ubuntu" w:cs="Ubuntu"/>
+        </w:rPr>
+        <w:t>personalised</w:t>
+      </w:r>
+      <w:proofErr w:type="spellEnd"/>
+      <w:r>
+        <w:rPr>
+          <w:rFonts w:ascii="Ubuntu" w:eastAsia="Ubuntu" w:hAnsi="Ubuntu" w:cs="Ubuntu"/>
+        </w:rPr>
+        <w:t xml:space="preserve"> experience to the user. </w:t>
+      </w:r>
+    </w:p>
+    <w:p>
+      <w:pPr>
+        <w:contextualSpacing w:val="0"/>
+        <w:rPr>
+          <w:rFonts w:ascii="Ubuntu" w:eastAsia="Ubuntu" w:hAnsi="Ubuntu" w:cs="Ubuntu"/>
+        </w:rPr>
+      </w:pPr>
+    </w:p>
+    <w:p>
+      <w:pPr>
+        <w:contextualSpacing w:val="0"/>
+        <w:rPr>
+          <w:rFonts w:ascii="Ubuntu" w:eastAsia="Ubuntu" w:hAnsi="Ubuntu" w:cs="Ubuntu"/>
+        </w:rPr>
+      </w:pPr>
+      <w:r>
+        <w:rPr>
+          <w:rFonts w:ascii="Ubuntu" w:eastAsia="Ubuntu" w:hAnsi="Ubuntu" w:cs="Ubuntu"/>
+        </w:rPr>
+        <w:t xml:space="preserve">This also ties in with the idea that we should be able to </w:t>
+      </w:r>
+      <w:proofErr w:type="spellStart"/>
+      <w:r>
+        <w:rPr>
+          <w:rFonts w:ascii="Ubuntu" w:eastAsia="Ubuntu" w:hAnsi="Ubuntu" w:cs="Ubuntu"/>
+        </w:rPr>
+        <w:t>analyse</w:t>
+      </w:r>
+      <w:proofErr w:type="spellEnd"/>
+      <w:r>
+        <w:rPr>
+          <w:rFonts w:ascii="Ubuntu" w:eastAsia="Ubuntu" w:hAnsi="Ubuntu" w:cs="Ubuntu"/>
+        </w:rPr>
+        <w:t xml:space="preserve"> a laughter recording of a user. If we can find a way to usefully </w:t>
+      </w:r>
+      <w:proofErr w:type="spellStart"/>
+      <w:r>
+        <w:rPr>
+          <w:rFonts w:ascii="Ubuntu" w:eastAsia="Ubuntu" w:hAnsi="Ubuntu" w:cs="Ubuntu"/>
+        </w:rPr>
+        <w:t>visualise</w:t>
+      </w:r>
+      <w:proofErr w:type="spellEnd"/>
+      <w:r>
+        <w:rPr>
+          <w:rFonts w:ascii="Ubuntu" w:eastAsia="Ubuntu" w:hAnsi="Ubuntu" w:cs="Ubuntu"/>
+        </w:rPr>
+        <w:t xml:space="preserve"> changes in a user’s mood and then extract meaning from that, it would be a great benefit to research on Laughter Therapy. It would be particularly effective if we could communicate a child’s own progress to them without sounding boring and clinical. This can be achieved by implementing innovative information </w:t>
+      </w:r>
+      <w:proofErr w:type="spellStart"/>
+      <w:r>
+        <w:rPr>
+          <w:rFonts w:ascii="Ubuntu" w:eastAsia="Ubuntu" w:hAnsi="Ubuntu" w:cs="Ubuntu"/>
+        </w:rPr>
+        <w:t>visualisation</w:t>
+      </w:r>
+      <w:proofErr w:type="spellEnd"/>
+      <w:r>
+        <w:rPr>
+          <w:rFonts w:ascii="Ubuntu" w:eastAsia="Ubuntu" w:hAnsi="Ubuntu" w:cs="Ubuntu"/>
+        </w:rPr>
+        <w:t xml:space="preserve"> techniques, such as </w:t>
+      </w:r>
+      <w:r>
+        <w:rPr>
+          <w:rFonts w:ascii="Ubuntu" w:eastAsia="Ubuntu" w:hAnsi="Ubuntu" w:cs="Ubuntu"/>
+        </w:rPr>
+        <w:t xml:space="preserve">manipulating the recorded laughter </w:t>
+      </w:r>
+      <w:proofErr w:type="spellStart"/>
+      <w:r>
+        <w:rPr>
+          <w:rFonts w:ascii="Ubuntu" w:eastAsia="Ubuntu" w:hAnsi="Ubuntu" w:cs="Ubuntu"/>
+        </w:rPr>
+        <w:t>spectogram</w:t>
+      </w:r>
+      <w:proofErr w:type="spellEnd"/>
+      <w:r>
+        <w:rPr>
+          <w:rFonts w:ascii="Ubuntu" w:eastAsia="Ubuntu" w:hAnsi="Ubuntu" w:cs="Ubuntu"/>
+        </w:rPr>
+        <w:t xml:space="preserve"> to produce an appealing image, or even something wild such as 3D printing the </w:t>
+      </w:r>
+      <w:proofErr w:type="spellStart"/>
+      <w:r>
+        <w:rPr>
+          <w:rFonts w:ascii="Ubuntu" w:eastAsia="Ubuntu" w:hAnsi="Ubuntu" w:cs="Ubuntu"/>
+        </w:rPr>
+        <w:t>spectogram</w:t>
+      </w:r>
+      <w:proofErr w:type="spellEnd"/>
+      <w:r>
+        <w:rPr>
+          <w:rFonts w:ascii="Ubuntu" w:eastAsia="Ubuntu" w:hAnsi="Ubuntu" w:cs="Ubuntu"/>
+        </w:rPr>
+        <w:t xml:space="preserve"> from a particularly good session. </w:t>
+      </w:r>
+      <w:r>
+        <w:rPr>
+          <w:rFonts w:ascii="Ubuntu" w:eastAsia="Ubuntu" w:hAnsi="Ubuntu" w:cs="Ubuntu"/>
+        </w:rPr>
+        <w:t xml:space="preserve">Younger children might also find it fun to manipulate aspects of their laugh such as frequency, pitch and timbre, as we have previously mentioned. </w:t>
+      </w:r>
+    </w:p>
+    <w:p>
+      <w:pPr>
+        <w:contextualSpacing w:val="0"/>
+        <w:rPr>
+          <w:rFonts w:ascii="Ubuntu" w:eastAsia="Ubuntu" w:hAnsi="Ubuntu" w:cs="Ubuntu"/>
+        </w:rPr>
+      </w:pPr>
+    </w:p>
+    <w:p>
+      <w:pPr>
+        <w:contextualSpacing w:val="0"/>
+        <w:rPr>
+          <w:rFonts w:ascii="Ubuntu" w:eastAsia="Ubuntu" w:hAnsi="Ubuntu" w:cs="Ubuntu"/>
+        </w:rPr>
+      </w:pPr>
+      <w:r>
+        <w:rPr>
+          <w:rFonts w:ascii="Ubuntu" w:eastAsia="Ubuntu" w:hAnsi="Ubuntu" w:cs="Ubuntu"/>
+        </w:rPr>
+        <w:t xml:space="preserve">Something that was important to us, but not doable in the time frame available was </w:t>
+      </w:r>
+      <w:proofErr w:type="spellStart"/>
+      <w:r>
+        <w:rPr>
+          <w:rFonts w:ascii="Ubuntu" w:eastAsia="Ubuntu" w:hAnsi="Ubuntu" w:cs="Ubuntu"/>
+        </w:rPr>
+        <w:t>customisation</w:t>
+      </w:r>
+      <w:proofErr w:type="spellEnd"/>
+      <w:r>
+        <w:rPr>
+          <w:rFonts w:ascii="Ubuntu" w:eastAsia="Ubuntu" w:hAnsi="Ubuntu" w:cs="Ubuntu"/>
+        </w:rPr>
+        <w:t xml:space="preserve"> of visuals. From some of the comments we received, it was clear that for some people the background or formatting of text was too bright or too low quality. One of our top considerations for this application would be ensuring that users feel comfortable using it, as it is unlikely for somebody to enjoy themselves in front of something that does not appeal to them. </w:t>
+      </w:r>
+    </w:p>
+    <w:p>
+      <w:pPr>
+        <w:contextualSpacing w:val="0"/>
+        <w:rPr>
+          <w:rFonts w:ascii="Ubuntu" w:eastAsia="Ubuntu" w:hAnsi="Ubuntu" w:cs="Ubuntu"/>
+        </w:rPr>
+      </w:pPr>
+    </w:p>
+    <w:p>
+      <w:pPr>
+        <w:contextualSpacing w:val="0"/>
+        <w:rPr>
+          <w:rFonts w:ascii="Ubuntu" w:eastAsia="Ubuntu" w:hAnsi="Ubuntu" w:cs="Ubuntu"/>
+        </w:rPr>
+      </w:pPr>
+      <w:r>
+        <w:rPr>
+          <w:rFonts w:ascii="Ubuntu" w:eastAsia="Ubuntu" w:hAnsi="Ubuntu" w:cs="Ubuntu"/>
+        </w:rPr>
+        <w:t xml:space="preserve">Additionally, some people felt completely unaware that they were being assessed on their current mood rather than how they generally feel. This is especially the case for the 12+ questionnaire, as it focuses </w:t>
+      </w:r>
+      <w:r>
+        <w:rPr>
+          <w:rFonts w:ascii="Ubuntu" w:eastAsia="Ubuntu" w:hAnsi="Ubuntu" w:cs="Ubuntu"/>
+        </w:rPr>
+        <w:lastRenderedPageBreak/>
+        <w:t xml:space="preserve">more on long-term feelings of the user. This makes it difficult to understand whether their mood </w:t>
+      </w:r>
+      <w:proofErr w:type="gramStart"/>
+      <w:r>
+        <w:rPr>
+          <w:rFonts w:ascii="Ubuntu" w:eastAsia="Ubuntu" w:hAnsi="Ubuntu" w:cs="Ubuntu"/>
+        </w:rPr>
+        <w:t>actually changes</w:t>
+      </w:r>
+      <w:proofErr w:type="gramEnd"/>
+      <w:r>
+        <w:rPr>
+          <w:rFonts w:ascii="Ubuntu" w:eastAsia="Ubuntu" w:hAnsi="Ubuntu" w:cs="Ubuntu"/>
+        </w:rPr>
+        <w:t xml:space="preserve"> as a result of laughter because of unspecific questions such as “How much of the time do you feel sad or unhappy?” An alternative to this would be two or three multiple choice questions to determine deeper aspects of someone’s mood without keeping it as simple as we did for the younger age groups. </w:t>
+      </w:r>
+    </w:p>
+    <w:p>
+      <w:pPr>
+        <w:contextualSpacing w:val="0"/>
+        <w:rPr>
+          <w:rFonts w:ascii="Ubuntu" w:eastAsia="Ubuntu" w:hAnsi="Ubuntu" w:cs="Ubuntu"/>
+        </w:rPr>
+      </w:pPr>
+    </w:p>
+    <w:p>
+      <w:pPr>
+        <w:contextualSpacing w:val="0"/>
+        <w:rPr>
+          <w:rFonts w:ascii="Ubuntu" w:eastAsia="Ubuntu" w:hAnsi="Ubuntu" w:cs="Ubuntu"/>
+        </w:rPr>
+      </w:pPr>
+      <w:r>
+        <w:rPr>
+          <w:rFonts w:ascii="Ubuntu" w:eastAsia="Ubuntu" w:hAnsi="Ubuntu" w:cs="Ubuntu"/>
+        </w:rPr>
+        <w:t>On the same note, participants were not aware what stage of the application flow they were at or at what point they have completed a session. In the future, there should be some indication of progress through the application, as well as a clear indicator on the analysis screen that that is indeed the end.</w:t>
+      </w:r>
+    </w:p>
+    <w:p>
+      <w:pPr>
+        <w:contextualSpacing w:val="0"/>
+        <w:rPr>
+          <w:rFonts w:ascii="Ubuntu" w:eastAsia="Ubuntu" w:hAnsi="Ubuntu" w:cs="Ubuntu"/>
+        </w:rPr>
+      </w:pPr>
+    </w:p>
+    <w:p>
+      <w:pPr>
+        <w:contextualSpacing w:val="0"/>
+        <w:rPr>
+          <w:rFonts w:ascii="Ubuntu" w:eastAsia="Ubuntu" w:hAnsi="Ubuntu" w:cs="Ubuntu"/>
+        </w:rPr>
+      </w:pPr>
+      <w:r>
+        <w:rPr>
+          <w:rFonts w:ascii="Ubuntu" w:eastAsia="Ubuntu" w:hAnsi="Ubuntu" w:cs="Ubuntu"/>
+        </w:rPr>
+        <w:t xml:space="preserve">The overall sentiment on the concept was very well received. We believe that an application like this could bring some joy and insight to children with long-term illnesses. </w:t>
+      </w:r>
+    </w:p>
+    <w:p>
+      <w:r>
+        <w:br w:type="page"/>
+      </w:r>
+    </w:p>
+    <w:p>
+      <w:pPr>
+        <w:pStyle w:val="Heading3"/>
+        <w:contextualSpacing w:val="0"/>
+        <w:rPr>
+          <w:rFonts w:ascii="Ubuntu" w:eastAsia="Ubuntu" w:hAnsi="Ubuntu" w:cs="Ubuntu"/>
+        </w:rPr>
+      </w:pPr>
+      <w:r>
+        <w:rPr>
+          <w:rFonts w:ascii="Ubuntu" w:eastAsia="Ubuntu" w:hAnsi="Ubuntu" w:cs="Ubuntu"/>
+        </w:rPr>
+        <w:lastRenderedPageBreak/>
+        <w:t>Appendix</w:t>
+      </w:r>
     </w:p>
     <w:p>
       <w:pPr>
@@ -3051,7 +2954,6 @@
               <w:rPr>
                 <w:rFonts w:ascii="Ubuntu" w:eastAsia="Ubuntu" w:hAnsi="Ubuntu" w:cs="Ubuntu"/>
               </w:rPr>
-              <w:lastRenderedPageBreak/>
               <w:tab/>
             </w:r>
             <w:r>
@@ -6206,20 +6108,6 @@
           <w:rFonts w:ascii="Ubuntu" w:eastAsia="Ubuntu" w:hAnsi="Ubuntu" w:cs="Ubuntu"/>
         </w:rPr>
       </w:pPr>
-    </w:p>
-    <w:p>
-      <w:pPr>
-        <w:contextualSpacing w:val="0"/>
-        <w:rPr>
-          <w:rFonts w:ascii="Ubuntu" w:eastAsia="Ubuntu" w:hAnsi="Ubuntu" w:cs="Ubuntu"/>
-        </w:rPr>
-      </w:pPr>
-      <w:r>
-        <w:rPr>
-          <w:rFonts w:ascii="Ubuntu" w:eastAsia="Ubuntu" w:hAnsi="Ubuntu" w:cs="Ubuntu"/>
-        </w:rPr>
-        <w:t>We received some promising responses from the users who tried out the entire app. Given an age group, the user was free to try out the application starting from the mood questionnaire for that age group. The graphs below are responses to our fixed questions, followed by summaries of the most frequent comments we received from testing.</w:t>
-      </w:r>
     </w:p>
     <w:p>
       <w:pPr>
@@ -6273,7 +6161,7 @@
                     <pic:cNvPicPr/>
                   </pic:nvPicPr>
                   <pic:blipFill>
-                    <a:blip r:embed="rId9">
+                    <a:blip r:embed="rId7">
                       <a:extLst>
                         <a:ext uri="{28A0092B-C50C-407E-A947-70E740481C1C}">
                           <a14:useLocalDpi xmlns:a14="http://schemas.microsoft.com/office/drawing/2010/main" val="0"/>
@@ -6341,7 +6229,7 @@
                     <pic:cNvPicPr/>
                   </pic:nvPicPr>
                   <pic:blipFill>
-                    <a:blip r:embed="rId10">
+                    <a:blip r:embed="rId8">
                       <a:extLst>
                         <a:ext uri="{28A0092B-C50C-407E-A947-70E740481C1C}">
                           <a14:useLocalDpi xmlns:a14="http://schemas.microsoft.com/office/drawing/2010/main" val="0"/>
@@ -6507,7 +6395,7 @@
                     <pic:cNvPicPr/>
                   </pic:nvPicPr>
                   <pic:blipFill>
-                    <a:blip r:embed="rId11"/>
+                    <a:blip r:embed="rId9"/>
                     <a:stretch>
                       <a:fillRect/>
                     </a:stretch>
@@ -6567,22 +6455,14 @@
           <wp:anchor distT="0" distB="0" distL="114300" distR="114300" simplePos="0" relativeHeight="251660800" behindDoc="1" locked="0" layoutInCell="1" allowOverlap="1" wp14:anchorId="14418FB1">
             <wp:simplePos x="0" y="0"/>
             <wp:positionH relativeFrom="column">
-              <wp:posOffset>1552575</wp:posOffset>
+              <wp:posOffset>1550035</wp:posOffset>
             </wp:positionH>
             <wp:positionV relativeFrom="paragraph">
-              <wp:posOffset>64770</wp:posOffset>
+              <wp:posOffset>63500</wp:posOffset>
             </wp:positionV>
             <wp:extent cx="2828925" cy="1506220"/>
             <wp:effectExtent l="0" t="0" r="9525" b="0"/>
-            <wp:wrapTight wrapText="bothSides">
-              <wp:wrapPolygon edited="0">
-                <wp:start x="0" y="0"/>
-                <wp:lineTo x="0" y="21309"/>
-                <wp:lineTo x="21527" y="21309"/>
-                <wp:lineTo x="21527" y="0"/>
-                <wp:lineTo x="0" y="0"/>
-              </wp:wrapPolygon>
-            </wp:wrapTight>
+            <wp:wrapTopAndBottom/>
             <wp:docPr id="4" name="Picture 4"/>
             <wp:cNvGraphicFramePr>
               <a:graphicFrameLocks xmlns:a="http://schemas.openxmlformats.org/drawingml/2006/main" noChangeAspect="1"/>
@@ -6595,7 +6475,7 @@
                     <pic:cNvPicPr/>
                   </pic:nvPicPr>
                   <pic:blipFill>
-                    <a:blip r:embed="rId12">
+                    <a:blip r:embed="rId10">
                       <a:extLst>
                         <a:ext uri="{28A0092B-C50C-407E-A947-70E740481C1C}">
                           <a14:useLocalDpi xmlns:a14="http://schemas.microsoft.com/office/drawing/2010/main" val="0"/>
@@ -6648,40 +6528,24 @@
           <w:rFonts w:ascii="Ubuntu" w:eastAsia="Ubuntu" w:hAnsi="Ubuntu" w:cs="Ubuntu"/>
         </w:rPr>
       </w:pPr>
-    </w:p>
-    <w:p>
-      <w:pPr>
-        <w:rPr>
-          <w:rFonts w:ascii="Ubuntu" w:eastAsia="Ubuntu" w:hAnsi="Ubuntu" w:cs="Ubuntu"/>
-        </w:rPr>
-      </w:pPr>
-    </w:p>
-    <w:p>
-      <w:pPr>
-        <w:rPr>
-          <w:rFonts w:ascii="Ubuntu" w:eastAsia="Ubuntu" w:hAnsi="Ubuntu" w:cs="Ubuntu"/>
-        </w:rPr>
-      </w:pPr>
-    </w:p>
-    <w:p>
-      <w:pPr>
-        <w:rPr>
-          <w:rFonts w:ascii="Ubuntu" w:eastAsia="Ubuntu" w:hAnsi="Ubuntu" w:cs="Ubuntu"/>
-        </w:rPr>
-      </w:pPr>
-    </w:p>
-    <w:p>
-      <w:pPr>
-        <w:rPr>
-          <w:rFonts w:ascii="Ubuntu" w:eastAsia="Ubuntu" w:hAnsi="Ubuntu" w:cs="Ubuntu"/>
-        </w:rPr>
-      </w:pPr>
       <w:r>
         <w:rPr>
           <w:rFonts w:ascii="Ubuntu" w:eastAsia="Ubuntu" w:hAnsi="Ubuntu" w:cs="Ubuntu"/>
         </w:rPr>
         <w:lastRenderedPageBreak/>
-        <w:t>The general sentiment from most of the comments suggest that:</w:t>
+        <w:t xml:space="preserve">The general sentiment from most of the comments </w:t>
+      </w:r>
+      <w:r>
+        <w:rPr>
+          <w:rFonts w:ascii="Ubuntu" w:eastAsia="Ubuntu" w:hAnsi="Ubuntu" w:cs="Ubuntu"/>
+        </w:rPr>
+        <w:t>indicates</w:t>
+      </w:r>
+      <w:r>
+        <w:rPr>
+          <w:rFonts w:ascii="Ubuntu" w:eastAsia="Ubuntu" w:hAnsi="Ubuntu" w:cs="Ubuntu"/>
+        </w:rPr>
+        <w:t xml:space="preserve"> that:</w:t>
       </w:r>
     </w:p>
     <w:p>
@@ -6818,8 +6682,6 @@
         </w:rPr>
         <w:t>The analysis screen should do some actual analysis</w:t>
       </w:r>
-      <w:bookmarkStart w:id="9" w:name="_GoBack"/>
-      <w:bookmarkEnd w:id="9"/>
     </w:p>
     <w:p>
       <w:pPr>
@@ -6910,7 +6772,7 @@
       </w:pPr>
     </w:p>
     <w:sectPr>
-      <w:footerReference w:type="default" r:id="rId13"/>
+      <w:footerReference w:type="default" r:id="rId11"/>
       <w:pgSz w:w="12240" w:h="15840"/>
       <w:pgMar w:top="1440" w:right="1440" w:bottom="1440" w:left="1440" w:header="0" w:footer="720" w:gutter="0"/>
       <w:pgNumType w:start="1"/>
@@ -7935,7 +7797,7 @@
     <w:lsdException w:name="Normal" w:uiPriority="0" w:qFormat="1"/>
     <w:lsdException w:name="heading 1" w:uiPriority="9" w:qFormat="1"/>
     <w:lsdException w:name="heading 2" w:semiHidden="1" w:uiPriority="9" w:unhideWhenUsed="1" w:qFormat="1"/>
-    <w:lsdException w:name="heading 3" w:semiHidden="1" w:uiPriority="9" w:unhideWhenUsed="1" w:qFormat="1"/>
+    <w:lsdException w:name="heading 3" w:semiHidden="1" w:uiPriority="0" w:unhideWhenUsed="1" w:qFormat="1"/>
     <w:lsdException w:name="heading 4" w:semiHidden="1" w:uiPriority="9" w:unhideWhenUsed="1" w:qFormat="1"/>
     <w:lsdException w:name="heading 5" w:semiHidden="1" w:uiPriority="9" w:unhideWhenUsed="1" w:qFormat="1"/>
     <w:lsdException w:name="heading 6" w:semiHidden="1" w:uiPriority="9" w:unhideWhenUsed="1" w:qFormat="1"/>
@@ -8006,7 +7868,7 @@
     <w:lsdException w:name="List Continue 4" w:semiHidden="1" w:unhideWhenUsed="1"/>
     <w:lsdException w:name="List Continue 5" w:semiHidden="1" w:unhideWhenUsed="1"/>
     <w:lsdException w:name="Message Header" w:semiHidden="1" w:unhideWhenUsed="1"/>
-    <w:lsdException w:name="Subtitle" w:uiPriority="11" w:qFormat="1"/>
+    <w:lsdException w:name="Subtitle" w:uiPriority="0" w:qFormat="1"/>
     <w:lsdException w:name="Salutation" w:semiHidden="1" w:unhideWhenUsed="1"/>
     <w:lsdException w:name="Date" w:semiHidden="1" w:unhideWhenUsed="1"/>
     <w:lsdException w:name="Body Text First Indent" w:semiHidden="1" w:unhideWhenUsed="1"/>

</xml_diff>